<commit_message>
feature(EDA): Improved data explotarion notebook
</commit_message>
<xml_diff>
--- a/TFM_education_ai_analytics/docs/Memoria_TFM.docx
+++ b/TFM_education_ai_analytics/docs/Memoria_TFM.docx
@@ -532,7 +532,7 @@
             </w:rPr>
             <w:fldChar w:fldCharType="separate"/>
           </w:r>
-          <w:hyperlink w:anchor="_Toc219800678" w:history="1">
+          <w:hyperlink w:anchor="_Toc220318753" w:history="1">
             <w:r>
               <w:rPr>
                 <w:rStyle w:val="Hipervnculo"/>
@@ -559,7 +559,7 @@
                 <w:noProof/>
                 <w:webHidden/>
               </w:rPr>
-              <w:instrText xml:space="preserve"> PAGEREF _Toc219800678 \h </w:instrText>
+              <w:instrText xml:space="preserve"> PAGEREF _Toc220318753 \h </w:instrText>
             </w:r>
             <w:r>
               <w:rPr>
@@ -606,7 +606,7 @@
               <w14:ligatures w14:val="standardContextual"/>
             </w:rPr>
           </w:pPr>
-          <w:hyperlink w:anchor="_Toc219800679" w:history="1">
+          <w:hyperlink w:anchor="_Toc220318754" w:history="1">
             <w:r>
               <w:rPr>
                 <w:rStyle w:val="Hipervnculo"/>
@@ -634,7 +634,7 @@
                 <w:noProof/>
                 <w:webHidden/>
               </w:rPr>
-              <w:instrText xml:space="preserve"> PAGEREF _Toc219800679 \h </w:instrText>
+              <w:instrText xml:space="preserve"> PAGEREF _Toc220318754 \h </w:instrText>
             </w:r>
             <w:r>
               <w:rPr>
@@ -682,7 +682,7 @@
               <w14:ligatures w14:val="standardContextual"/>
             </w:rPr>
           </w:pPr>
-          <w:hyperlink w:anchor="_Toc219800680" w:history="1">
+          <w:hyperlink w:anchor="_Toc220318755" w:history="1">
             <w:r>
               <w:rPr>
                 <w:rStyle w:val="Hipervnculo"/>
@@ -728,7 +728,7 @@
                 <w:noProof/>
                 <w:webHidden/>
               </w:rPr>
-              <w:instrText xml:space="preserve"> PAGEREF _Toc219800680 \h </w:instrText>
+              <w:instrText xml:space="preserve"> PAGEREF _Toc220318755 \h </w:instrText>
             </w:r>
             <w:r>
               <w:rPr>
@@ -776,7 +776,7 @@
               <w14:ligatures w14:val="standardContextual"/>
             </w:rPr>
           </w:pPr>
-          <w:hyperlink w:anchor="_Toc219800681" w:history="1">
+          <w:hyperlink w:anchor="_Toc220318756" w:history="1">
             <w:r>
               <w:rPr>
                 <w:rStyle w:val="Hipervnculo"/>
@@ -822,7 +822,7 @@
                 <w:noProof/>
                 <w:webHidden/>
               </w:rPr>
-              <w:instrText xml:space="preserve"> PAGEREF _Toc219800681 \h </w:instrText>
+              <w:instrText xml:space="preserve"> PAGEREF _Toc220318756 \h </w:instrText>
             </w:r>
             <w:r>
               <w:rPr>
@@ -870,7 +870,7 @@
               <w14:ligatures w14:val="standardContextual"/>
             </w:rPr>
           </w:pPr>
-          <w:hyperlink w:anchor="_Toc219800682" w:history="1">
+          <w:hyperlink w:anchor="_Toc220318757" w:history="1">
             <w:r>
               <w:rPr>
                 <w:rStyle w:val="Hipervnculo"/>
@@ -916,7 +916,7 @@
                 <w:noProof/>
                 <w:webHidden/>
               </w:rPr>
-              <w:instrText xml:space="preserve"> PAGEREF _Toc219800682 \h </w:instrText>
+              <w:instrText xml:space="preserve"> PAGEREF _Toc220318757 \h </w:instrText>
             </w:r>
             <w:r>
               <w:rPr>
@@ -964,7 +964,7 @@
               <w14:ligatures w14:val="standardContextual"/>
             </w:rPr>
           </w:pPr>
-          <w:hyperlink w:anchor="_Toc219800683" w:history="1">
+          <w:hyperlink w:anchor="_Toc220318758" w:history="1">
             <w:r>
               <w:rPr>
                 <w:rStyle w:val="Hipervnculo"/>
@@ -1010,7 +1010,7 @@
                 <w:noProof/>
                 <w:webHidden/>
               </w:rPr>
-              <w:instrText xml:space="preserve"> PAGEREF _Toc219800683 \h </w:instrText>
+              <w:instrText xml:space="preserve"> PAGEREF _Toc220318758 \h </w:instrText>
             </w:r>
             <w:r>
               <w:rPr>
@@ -1058,7 +1058,7 @@
               <w14:ligatures w14:val="standardContextual"/>
             </w:rPr>
           </w:pPr>
-          <w:hyperlink w:anchor="_Toc219800684" w:history="1">
+          <w:hyperlink w:anchor="_Toc220318759" w:history="1">
             <w:r>
               <w:rPr>
                 <w:rStyle w:val="Hipervnculo"/>
@@ -1106,7 +1106,7 @@
                 <w:noProof/>
                 <w:webHidden/>
               </w:rPr>
-              <w:instrText xml:space="preserve"> PAGEREF _Toc219800684 \h </w:instrText>
+              <w:instrText xml:space="preserve"> PAGEREF _Toc220318759 \h </w:instrText>
             </w:r>
             <w:r>
               <w:rPr>
@@ -1154,7 +1154,7 @@
               <w14:ligatures w14:val="standardContextual"/>
             </w:rPr>
           </w:pPr>
-          <w:hyperlink w:anchor="_Toc219800685" w:history="1">
+          <w:hyperlink w:anchor="_Toc220318760" w:history="1">
             <w:r>
               <w:rPr>
                 <w:rStyle w:val="Hipervnculo"/>
@@ -1200,7 +1200,7 @@
                 <w:noProof/>
                 <w:webHidden/>
               </w:rPr>
-              <w:instrText xml:space="preserve"> PAGEREF _Toc219800685 \h </w:instrText>
+              <w:instrText xml:space="preserve"> PAGEREF _Toc220318760 \h </w:instrText>
             </w:r>
             <w:r>
               <w:rPr>
@@ -1244,7 +1244,7 @@
               <w14:ligatures w14:val="standardContextual"/>
             </w:rPr>
           </w:pPr>
-          <w:hyperlink w:anchor="_Toc219800686" w:history="1">
+          <w:hyperlink w:anchor="_Toc220318761" w:history="1">
             <w:r>
               <w:rPr>
                 <w:rStyle w:val="Hipervnculo"/>
@@ -1290,7 +1290,7 @@
                 <w:noProof/>
                 <w:webHidden/>
               </w:rPr>
-              <w:instrText xml:space="preserve"> PAGEREF _Toc219800686 \h </w:instrText>
+              <w:instrText xml:space="preserve"> PAGEREF _Toc220318761 \h </w:instrText>
             </w:r>
             <w:r>
               <w:rPr>
@@ -1334,7 +1334,7 @@
               <w14:ligatures w14:val="standardContextual"/>
             </w:rPr>
           </w:pPr>
-          <w:hyperlink w:anchor="_Toc219800687" w:history="1">
+          <w:hyperlink w:anchor="_Toc220318762" w:history="1">
             <w:r>
               <w:rPr>
                 <w:rStyle w:val="Hipervnculo"/>
@@ -1380,7 +1380,7 @@
                 <w:noProof/>
                 <w:webHidden/>
               </w:rPr>
-              <w:instrText xml:space="preserve"> PAGEREF _Toc219800687 \h </w:instrText>
+              <w:instrText xml:space="preserve"> PAGEREF _Toc220318762 \h </w:instrText>
             </w:r>
             <w:r>
               <w:rPr>
@@ -1424,7 +1424,7 @@
               <w14:ligatures w14:val="standardContextual"/>
             </w:rPr>
           </w:pPr>
-          <w:hyperlink w:anchor="_Toc219800688" w:history="1">
+          <w:hyperlink w:anchor="_Toc220318763" w:history="1">
             <w:r>
               <w:rPr>
                 <w:rStyle w:val="Hipervnculo"/>
@@ -1470,7 +1470,7 @@
                 <w:noProof/>
                 <w:webHidden/>
               </w:rPr>
-              <w:instrText xml:space="preserve"> PAGEREF _Toc219800688 \h </w:instrText>
+              <w:instrText xml:space="preserve"> PAGEREF _Toc220318763 \h </w:instrText>
             </w:r>
             <w:r>
               <w:rPr>
@@ -1514,7 +1514,7 @@
               <w14:ligatures w14:val="standardContextual"/>
             </w:rPr>
           </w:pPr>
-          <w:hyperlink w:anchor="_Toc219800689" w:history="1">
+          <w:hyperlink w:anchor="_Toc220318764" w:history="1">
             <w:r>
               <w:rPr>
                 <w:rStyle w:val="Hipervnculo"/>
@@ -1560,7 +1560,7 @@
                 <w:noProof/>
                 <w:webHidden/>
               </w:rPr>
-              <w:instrText xml:space="preserve"> PAGEREF _Toc219800689 \h </w:instrText>
+              <w:instrText xml:space="preserve"> PAGEREF _Toc220318764 \h </w:instrText>
             </w:r>
             <w:r>
               <w:rPr>
@@ -1604,7 +1604,7 @@
               <w14:ligatures w14:val="standardContextual"/>
             </w:rPr>
           </w:pPr>
-          <w:hyperlink w:anchor="_Toc219800690" w:history="1">
+          <w:hyperlink w:anchor="_Toc220318765" w:history="1">
             <w:r>
               <w:rPr>
                 <w:rStyle w:val="Hipervnculo"/>
@@ -1650,7 +1650,7 @@
                 <w:noProof/>
                 <w:webHidden/>
               </w:rPr>
-              <w:instrText xml:space="preserve"> PAGEREF _Toc219800690 \h </w:instrText>
+              <w:instrText xml:space="preserve"> PAGEREF _Toc220318765 \h </w:instrText>
             </w:r>
             <w:r>
               <w:rPr>
@@ -1694,7 +1694,7 @@
               <w14:ligatures w14:val="standardContextual"/>
             </w:rPr>
           </w:pPr>
-          <w:hyperlink w:anchor="_Toc219800691" w:history="1">
+          <w:hyperlink w:anchor="_Toc220318766" w:history="1">
             <w:r>
               <w:rPr>
                 <w:rStyle w:val="Hipervnculo"/>
@@ -1740,7 +1740,7 @@
                 <w:noProof/>
                 <w:webHidden/>
               </w:rPr>
-              <w:instrText xml:space="preserve"> PAGEREF _Toc219800691 \h </w:instrText>
+              <w:instrText xml:space="preserve"> PAGEREF _Toc220318766 \h </w:instrText>
             </w:r>
             <w:r>
               <w:rPr>
@@ -1788,7 +1788,7 @@
               <w14:ligatures w14:val="standardContextual"/>
             </w:rPr>
           </w:pPr>
-          <w:hyperlink w:anchor="_Toc219800692" w:history="1">
+          <w:hyperlink w:anchor="_Toc220318767" w:history="1">
             <w:r>
               <w:rPr>
                 <w:rStyle w:val="Hipervnculo"/>
@@ -1834,7 +1834,7 @@
                 <w:noProof/>
                 <w:webHidden/>
               </w:rPr>
-              <w:instrText xml:space="preserve"> PAGEREF _Toc219800692 \h </w:instrText>
+              <w:instrText xml:space="preserve"> PAGEREF _Toc220318767 \h </w:instrText>
             </w:r>
             <w:r>
               <w:rPr>
@@ -1878,7 +1878,7 @@
               <w14:ligatures w14:val="standardContextual"/>
             </w:rPr>
           </w:pPr>
-          <w:hyperlink w:anchor="_Toc219800693" w:history="1">
+          <w:hyperlink w:anchor="_Toc220318768" w:history="1">
             <w:r>
               <w:rPr>
                 <w:rStyle w:val="Hipervnculo"/>
@@ -1903,7 +1903,21 @@
                 <w:rStyle w:val="Hipervnculo"/>
                 <w:noProof/>
               </w:rPr>
-              <w:t>Aprendizaje no supervisado en EDM.</w:t>
+              <w:t xml:space="preserve">Aprendizaje no </w:t>
+            </w:r>
+            <w:r>
+              <w:rPr>
+                <w:rStyle w:val="Hipervnculo"/>
+                <w:noProof/>
+              </w:rPr>
+              <w:t>s</w:t>
+            </w:r>
+            <w:r>
+              <w:rPr>
+                <w:rStyle w:val="Hipervnculo"/>
+                <w:noProof/>
+              </w:rPr>
+              <w:t>upervisado en EDM.</w:t>
             </w:r>
             <w:r>
               <w:rPr>
@@ -1924,7 +1938,7 @@
                 <w:noProof/>
                 <w:webHidden/>
               </w:rPr>
-              <w:instrText xml:space="preserve"> PAGEREF _Toc219800693 \h </w:instrText>
+              <w:instrText xml:space="preserve"> PAGEREF _Toc220318768 \h </w:instrText>
             </w:r>
             <w:r>
               <w:rPr>
@@ -1968,7 +1982,7 @@
               <w14:ligatures w14:val="standardContextual"/>
             </w:rPr>
           </w:pPr>
-          <w:hyperlink w:anchor="_Toc219800694" w:history="1">
+          <w:hyperlink w:anchor="_Toc220318769" w:history="1">
             <w:r>
               <w:rPr>
                 <w:rStyle w:val="Hipervnculo"/>
@@ -2014,7 +2028,7 @@
                 <w:noProof/>
                 <w:webHidden/>
               </w:rPr>
-              <w:instrText xml:space="preserve"> PAGEREF _Toc219800694 \h </w:instrText>
+              <w:instrText xml:space="preserve"> PAGEREF _Toc220318769 \h </w:instrText>
             </w:r>
             <w:r>
               <w:rPr>
@@ -2058,7 +2072,7 @@
               <w14:ligatures w14:val="standardContextual"/>
             </w:rPr>
           </w:pPr>
-          <w:hyperlink w:anchor="_Toc219800695" w:history="1">
+          <w:hyperlink w:anchor="_Toc220318770" w:history="1">
             <w:r>
               <w:rPr>
                 <w:rStyle w:val="Hipervnculo"/>
@@ -2104,7 +2118,7 @@
                 <w:noProof/>
                 <w:webHidden/>
               </w:rPr>
-              <w:instrText xml:space="preserve"> PAGEREF _Toc219800695 \h </w:instrText>
+              <w:instrText xml:space="preserve"> PAGEREF _Toc220318770 \h </w:instrText>
             </w:r>
             <w:r>
               <w:rPr>
@@ -2148,7 +2162,7 @@
               <w14:ligatures w14:val="standardContextual"/>
             </w:rPr>
           </w:pPr>
-          <w:hyperlink w:anchor="_Toc219800696" w:history="1">
+          <w:hyperlink w:anchor="_Toc220318771" w:history="1">
             <w:r>
               <w:rPr>
                 <w:rStyle w:val="Hipervnculo"/>
@@ -2194,7 +2208,7 @@
                 <w:noProof/>
                 <w:webHidden/>
               </w:rPr>
-              <w:instrText xml:space="preserve"> PAGEREF _Toc219800696 \h </w:instrText>
+              <w:instrText xml:space="preserve"> PAGEREF _Toc220318771 \h </w:instrText>
             </w:r>
             <w:r>
               <w:rPr>
@@ -2215,6 +2229,96 @@
                 <w:webHidden/>
               </w:rPr>
               <w:t>19</w:t>
+            </w:r>
+            <w:r>
+              <w:rPr>
+                <w:noProof/>
+                <w:webHidden/>
+              </w:rPr>
+              <w:fldChar w:fldCharType="end"/>
+            </w:r>
+          </w:hyperlink>
+        </w:p>
+        <w:p>
+          <w:pPr>
+            <w:pStyle w:val="TDC3"/>
+            <w:rPr>
+              <w:rFonts w:asciiTheme="minorHAnsi" w:eastAsiaTheme="minorEastAsia" w:hAnsiTheme="minorHAnsi" w:cstheme="minorBidi"/>
+              <w:noProof/>
+              <w:kern w:val="2"/>
+              <w:sz w:val="24"/>
+              <w:szCs w:val="24"/>
+              <w:lang w:eastAsia="es-ES"/>
+              <w14:ligatures w14:val="standardContextual"/>
+            </w:rPr>
+          </w:pPr>
+          <w:hyperlink w:anchor="_Toc220318772" w:history="1">
+            <w:r>
+              <w:rPr>
+                <w:rStyle w:val="Hipervnculo"/>
+                <w:noProof/>
+              </w:rPr>
+              <w:t>3.2.5.</w:t>
+            </w:r>
+            <w:r>
+              <w:rPr>
+                <w:rFonts w:asciiTheme="minorHAnsi" w:eastAsiaTheme="minorEastAsia" w:hAnsiTheme="minorHAnsi" w:cstheme="minorBidi"/>
+                <w:noProof/>
+                <w:kern w:val="2"/>
+                <w:sz w:val="24"/>
+                <w:szCs w:val="24"/>
+                <w:lang w:eastAsia="es-ES"/>
+                <w14:ligatures w14:val="standardContextual"/>
+              </w:rPr>
+              <w:tab/>
+            </w:r>
+            <w:r>
+              <w:rPr>
+                <w:rStyle w:val="Hipervnculo"/>
+                <w:noProof/>
+              </w:rPr>
+              <w:t>Conclusiones</w:t>
+            </w:r>
+            <w:r>
+              <w:rPr>
+                <w:noProof/>
+                <w:webHidden/>
+              </w:rPr>
+              <w:tab/>
+            </w:r>
+            <w:r>
+              <w:rPr>
+                <w:noProof/>
+                <w:webHidden/>
+              </w:rPr>
+              <w:fldChar w:fldCharType="begin"/>
+            </w:r>
+            <w:r>
+              <w:rPr>
+                <w:noProof/>
+                <w:webHidden/>
+              </w:rPr>
+              <w:instrText xml:space="preserve"> PAGEREF _Toc220318772 \h </w:instrText>
+            </w:r>
+            <w:r>
+              <w:rPr>
+                <w:noProof/>
+                <w:webHidden/>
+              </w:rPr>
+            </w:r>
+            <w:r>
+              <w:rPr>
+                <w:noProof/>
+                <w:webHidden/>
+              </w:rPr>
+              <w:fldChar w:fldCharType="separate"/>
+            </w:r>
+            <w:r>
+              <w:rPr>
+                <w:noProof/>
+                <w:webHidden/>
+              </w:rPr>
+              <w:t>20</w:t>
             </w:r>
             <w:r>
               <w:rPr>
@@ -2242,7 +2346,7 @@
               <w14:ligatures w14:val="standardContextual"/>
             </w:rPr>
           </w:pPr>
-          <w:hyperlink w:anchor="_Toc219800697" w:history="1">
+          <w:hyperlink w:anchor="_Toc220318773" w:history="1">
             <w:r>
               <w:rPr>
                 <w:rStyle w:val="Hipervnculo"/>
@@ -2290,7 +2394,7 @@
                 <w:noProof/>
                 <w:webHidden/>
               </w:rPr>
-              <w:instrText xml:space="preserve"> PAGEREF _Toc219800697 \h </w:instrText>
+              <w:instrText xml:space="preserve"> PAGEREF _Toc220318773 \h </w:instrText>
             </w:r>
             <w:r>
               <w:rPr>
@@ -2310,7 +2414,7 @@
                 <w:noProof/>
                 <w:webHidden/>
               </w:rPr>
-              <w:t>23</w:t>
+              <w:t>24</w:t>
             </w:r>
             <w:r>
               <w:rPr>
@@ -2338,7 +2442,7 @@
               <w14:ligatures w14:val="standardContextual"/>
             </w:rPr>
           </w:pPr>
-          <w:hyperlink w:anchor="_Toc219800698" w:history="1">
+          <w:hyperlink w:anchor="_Toc220318774" w:history="1">
             <w:r>
               <w:rPr>
                 <w:rStyle w:val="Hipervnculo"/>
@@ -2384,7 +2488,7 @@
                 <w:noProof/>
                 <w:webHidden/>
               </w:rPr>
-              <w:instrText xml:space="preserve"> PAGEREF _Toc219800698 \h </w:instrText>
+              <w:instrText xml:space="preserve"> PAGEREF _Toc220318774 \h </w:instrText>
             </w:r>
             <w:r>
               <w:rPr>
@@ -2404,7 +2508,7 @@
                 <w:noProof/>
                 <w:webHidden/>
               </w:rPr>
-              <w:t>23</w:t>
+              <w:t>24</w:t>
             </w:r>
             <w:r>
               <w:rPr>
@@ -2432,7 +2536,7 @@
               <w14:ligatures w14:val="standardContextual"/>
             </w:rPr>
           </w:pPr>
-          <w:hyperlink w:anchor="_Toc219800699" w:history="1">
+          <w:hyperlink w:anchor="_Toc220318775" w:history="1">
             <w:r>
               <w:rPr>
                 <w:rStyle w:val="Hipervnculo"/>
@@ -2478,7 +2582,7 @@
                 <w:noProof/>
                 <w:webHidden/>
               </w:rPr>
-              <w:instrText xml:space="preserve"> PAGEREF _Toc219800699 \h </w:instrText>
+              <w:instrText xml:space="preserve"> PAGEREF _Toc220318775 \h </w:instrText>
             </w:r>
             <w:r>
               <w:rPr>
@@ -2498,7 +2602,7 @@
                 <w:noProof/>
                 <w:webHidden/>
               </w:rPr>
-              <w:t>23</w:t>
+              <w:t>24</w:t>
             </w:r>
             <w:r>
               <w:rPr>
@@ -2526,7 +2630,7 @@
               <w14:ligatures w14:val="standardContextual"/>
             </w:rPr>
           </w:pPr>
-          <w:hyperlink w:anchor="_Toc219800700" w:history="1">
+          <w:hyperlink w:anchor="_Toc220318776" w:history="1">
             <w:r>
               <w:rPr>
                 <w:rStyle w:val="Hipervnculo"/>
@@ -2572,7 +2676,7 @@
                 <w:noProof/>
                 <w:webHidden/>
               </w:rPr>
-              <w:instrText xml:space="preserve"> PAGEREF _Toc219800700 \h </w:instrText>
+              <w:instrText xml:space="preserve"> PAGEREF _Toc220318776 \h </w:instrText>
             </w:r>
             <w:r>
               <w:rPr>
@@ -2592,7 +2696,7 @@
                 <w:noProof/>
                 <w:webHidden/>
               </w:rPr>
-              <w:t>23</w:t>
+              <w:t>25</w:t>
             </w:r>
             <w:r>
               <w:rPr>
@@ -2620,7 +2724,7 @@
               <w14:ligatures w14:val="standardContextual"/>
             </w:rPr>
           </w:pPr>
-          <w:hyperlink w:anchor="_Toc219800701" w:history="1">
+          <w:hyperlink w:anchor="_Toc220318777" w:history="1">
             <w:r>
               <w:rPr>
                 <w:rStyle w:val="Hipervnculo"/>
@@ -2666,7 +2770,7 @@
                 <w:noProof/>
                 <w:webHidden/>
               </w:rPr>
-              <w:instrText xml:space="preserve"> PAGEREF _Toc219800701 \h </w:instrText>
+              <w:instrText xml:space="preserve"> PAGEREF _Toc220318777 \h </w:instrText>
             </w:r>
             <w:r>
               <w:rPr>
@@ -2686,7 +2790,7 @@
                 <w:noProof/>
                 <w:webHidden/>
               </w:rPr>
-              <w:t>23</w:t>
+              <w:t>25</w:t>
             </w:r>
             <w:r>
               <w:rPr>
@@ -2714,7 +2818,7 @@
               <w14:ligatures w14:val="standardContextual"/>
             </w:rPr>
           </w:pPr>
-          <w:hyperlink w:anchor="_Toc219800702" w:history="1">
+          <w:hyperlink w:anchor="_Toc220318778" w:history="1">
             <w:r>
               <w:rPr>
                 <w:rStyle w:val="Hipervnculo"/>
@@ -2762,7 +2866,7 @@
                 <w:noProof/>
                 <w:webHidden/>
               </w:rPr>
-              <w:instrText xml:space="preserve"> PAGEREF _Toc219800702 \h </w:instrText>
+              <w:instrText xml:space="preserve"> PAGEREF _Toc220318778 \h </w:instrText>
             </w:r>
             <w:r>
               <w:rPr>
@@ -2782,7 +2886,7 @@
                 <w:noProof/>
                 <w:webHidden/>
               </w:rPr>
-              <w:t>24</w:t>
+              <w:t>26</w:t>
             </w:r>
             <w:r>
               <w:rPr>
@@ -2810,7 +2914,7 @@
               <w14:ligatures w14:val="standardContextual"/>
             </w:rPr>
           </w:pPr>
-          <w:hyperlink w:anchor="_Toc219800703" w:history="1">
+          <w:hyperlink w:anchor="_Toc220318779" w:history="1">
             <w:r>
               <w:rPr>
                 <w:rStyle w:val="Hipervnculo"/>
@@ -2856,7 +2960,7 @@
                 <w:noProof/>
                 <w:webHidden/>
               </w:rPr>
-              <w:instrText xml:space="preserve"> PAGEREF _Toc219800703 \h </w:instrText>
+              <w:instrText xml:space="preserve"> PAGEREF _Toc220318779 \h </w:instrText>
             </w:r>
             <w:r>
               <w:rPr>
@@ -2876,7 +2980,7 @@
                 <w:noProof/>
                 <w:webHidden/>
               </w:rPr>
-              <w:t>25</w:t>
+              <w:t>27</w:t>
             </w:r>
             <w:r>
               <w:rPr>
@@ -2903,7 +3007,7 @@
               <w14:ligatures w14:val="standardContextual"/>
             </w:rPr>
           </w:pPr>
-          <w:hyperlink w:anchor="_Toc219800704" w:history="1">
+          <w:hyperlink w:anchor="_Toc220318780" w:history="1">
             <w:r>
               <w:rPr>
                 <w:rStyle w:val="Hipervnculo"/>
@@ -2931,7 +3035,7 @@
                 <w:noProof/>
                 <w:webHidden/>
               </w:rPr>
-              <w:instrText xml:space="preserve"> PAGEREF _Toc219800704 \h </w:instrText>
+              <w:instrText xml:space="preserve"> PAGEREF _Toc220318780 \h </w:instrText>
             </w:r>
             <w:r>
               <w:rPr>
@@ -2951,7 +3055,7 @@
                 <w:noProof/>
                 <w:webHidden/>
               </w:rPr>
-              <w:t>27</w:t>
+              <w:t>29</w:t>
             </w:r>
             <w:r>
               <w:rPr>
@@ -2978,7 +3082,7 @@
               <w14:ligatures w14:val="standardContextual"/>
             </w:rPr>
           </w:pPr>
-          <w:hyperlink w:anchor="_Toc219800705" w:history="1">
+          <w:hyperlink w:anchor="_Toc220318781" w:history="1">
             <w:r>
               <w:rPr>
                 <w:rStyle w:val="Hipervnculo"/>
@@ -3006,7 +3110,7 @@
                 <w:noProof/>
                 <w:webHidden/>
               </w:rPr>
-              <w:instrText xml:space="preserve"> PAGEREF _Toc219800705 \h </w:instrText>
+              <w:instrText xml:space="preserve"> PAGEREF _Toc220318781 \h </w:instrText>
             </w:r>
             <w:r>
               <w:rPr>
@@ -3026,7 +3130,7 @@
                 <w:noProof/>
                 <w:webHidden/>
               </w:rPr>
-              <w:t>28</w:t>
+              <w:t>30</w:t>
             </w:r>
             <w:r>
               <w:rPr>
@@ -3582,7 +3686,7 @@
         <w:ind w:left="360"/>
       </w:pPr>
       <w:bookmarkStart w:id="0" w:name="_Toc10030870"/>
-      <w:bookmarkStart w:id="1" w:name="_Toc219800678"/>
+      <w:bookmarkStart w:id="1" w:name="_Toc220318753"/>
       <w:bookmarkEnd w:id="0"/>
       <w:r>
         <w:lastRenderedPageBreak/>
@@ -3922,7 +4026,7 @@
         </w:rPr>
         <w:br w:type="page"/>
       </w:r>
-      <w:bookmarkStart w:id="2" w:name="_Toc219800679"/>
+      <w:bookmarkStart w:id="2" w:name="_Toc220318754"/>
       <w:r>
         <w:rPr>
           <w:lang w:val="en-GB"/>
@@ -4110,7 +4214,7 @@
         <w:pStyle w:val="Ttulo1"/>
       </w:pPr>
       <w:bookmarkStart w:id="3" w:name="_Toc10030871"/>
-      <w:bookmarkStart w:id="4" w:name="_Toc219800680"/>
+      <w:bookmarkStart w:id="4" w:name="_Toc220318755"/>
       <w:bookmarkEnd w:id="3"/>
       <w:r>
         <w:lastRenderedPageBreak/>
@@ -4293,7 +4397,7 @@
         <w:pStyle w:val="Ttulo1"/>
       </w:pPr>
       <w:bookmarkStart w:id="5" w:name="_Toc10030872"/>
-      <w:bookmarkStart w:id="6" w:name="_Toc219800681"/>
+      <w:bookmarkStart w:id="6" w:name="_Toc220318756"/>
       <w:bookmarkEnd w:id="5"/>
       <w:r>
         <w:lastRenderedPageBreak/>
@@ -4305,7 +4409,7 @@
       <w:pPr>
         <w:pStyle w:val="Ttulo2"/>
       </w:pPr>
-      <w:bookmarkStart w:id="7" w:name="_Toc219800682"/>
+      <w:bookmarkStart w:id="7" w:name="_Toc220318757"/>
       <w:r>
         <w:t>Objetivo General</w:t>
       </w:r>
@@ -4372,7 +4476,7 @@
       <w:pPr>
         <w:pStyle w:val="Ttulo2"/>
       </w:pPr>
-      <w:bookmarkStart w:id="8" w:name="_Toc219800683"/>
+      <w:bookmarkStart w:id="8" w:name="_Toc220318758"/>
       <w:r>
         <w:t>Objetivos Específicos</w:t>
       </w:r>
@@ -4774,7 +4878,7 @@
           <w:lang w:eastAsia="es-ES"/>
         </w:rPr>
       </w:pPr>
-      <w:bookmarkStart w:id="9" w:name="_Toc219800684"/>
+      <w:bookmarkStart w:id="9" w:name="_Toc220318759"/>
       <w:r>
         <w:rPr>
           <w:lang w:eastAsia="es-ES"/>
@@ -4788,7 +4892,7 @@
       <w:pPr>
         <w:pStyle w:val="Ttulo2"/>
       </w:pPr>
-      <w:bookmarkStart w:id="10" w:name="_Toc219800685"/>
+      <w:bookmarkStart w:id="10" w:name="_Toc220318760"/>
       <w:r>
         <w:t>Marco teórico</w:t>
       </w:r>
@@ -4798,7 +4902,7 @@
       <w:pPr>
         <w:pStyle w:val="Ttulo3"/>
       </w:pPr>
-      <w:bookmarkStart w:id="11" w:name="_Toc219800686"/>
+      <w:bookmarkStart w:id="11" w:name="_Toc220318761"/>
       <w:r>
         <w:t xml:space="preserve">Minería de Datos Educativos (EDM) y Learning </w:t>
       </w:r>
@@ -5022,7 +5126,7 @@
       <w:pPr>
         <w:pStyle w:val="Ttulo3"/>
       </w:pPr>
-      <w:bookmarkStart w:id="12" w:name="_Toc219800687"/>
+      <w:bookmarkStart w:id="12" w:name="_Toc220318762"/>
       <w:r>
         <w:t>Heterogeneidad de datos y Estándares</w:t>
       </w:r>
@@ -5564,7 +5668,7 @@
       <w:pPr>
         <w:pStyle w:val="Ttulo3"/>
       </w:pPr>
-      <w:bookmarkStart w:id="14" w:name="_Toc219800688"/>
+      <w:bookmarkStart w:id="14" w:name="_Toc220318763"/>
       <w:r>
         <w:t xml:space="preserve">Deserción </w:t>
       </w:r>
@@ -5777,7 +5881,7 @@
       <w:pPr>
         <w:pStyle w:val="Ttulo3"/>
       </w:pPr>
-      <w:bookmarkStart w:id="15" w:name="_Toc219800689"/>
+      <w:bookmarkStart w:id="15" w:name="_Toc220318764"/>
       <w:r>
         <w:t>Aprendizaje No Supervisado: Descubrimiento de Patrones (</w:t>
       </w:r>
@@ -5923,7 +6027,7 @@
           <w:szCs w:val="22"/>
         </w:rPr>
       </w:pPr>
-      <w:bookmarkStart w:id="16" w:name="_Toc219800690"/>
+      <w:bookmarkStart w:id="16" w:name="_Toc220318765"/>
       <w:r>
         <w:rPr>
           <w:rStyle w:val="Ttulo3Car"/>
@@ -6118,7 +6222,7 @@
       <w:pPr>
         <w:pStyle w:val="Ttulo3"/>
       </w:pPr>
-      <w:bookmarkStart w:id="17" w:name="_Toc219800691"/>
+      <w:bookmarkStart w:id="17" w:name="_Toc220318766"/>
       <w:r>
         <w:t>Conclusiones</w:t>
       </w:r>
@@ -6148,7 +6252,7 @@
       <w:pPr>
         <w:pStyle w:val="Ttulo2"/>
       </w:pPr>
-      <w:bookmarkStart w:id="18" w:name="_Toc219800692"/>
+      <w:bookmarkStart w:id="18" w:name="_Toc220318767"/>
       <w:r>
         <w:t>Estado del arte.</w:t>
       </w:r>
@@ -6185,7 +6289,7 @@
       <w:pPr>
         <w:pStyle w:val="Ttulo3"/>
       </w:pPr>
-      <w:bookmarkStart w:id="19" w:name="_Toc219800693"/>
+      <w:bookmarkStart w:id="19" w:name="_Toc220318768"/>
       <w:r>
         <w:t>Aprendizaje no supervisado en EDM.</w:t>
       </w:r>
@@ -6479,7 +6583,7 @@
       <w:pPr>
         <w:pStyle w:val="Ttulo3"/>
       </w:pPr>
-      <w:bookmarkStart w:id="20" w:name="_Toc219800694"/>
+      <w:bookmarkStart w:id="20" w:name="_Toc220318769"/>
       <w:r>
         <w:t>Aprendizaje supervisado en EDM</w:t>
       </w:r>
@@ -6931,7 +7035,7 @@
       <w:pPr>
         <w:pStyle w:val="Ttulo3"/>
       </w:pPr>
-      <w:bookmarkStart w:id="21" w:name="_Toc219800695"/>
+      <w:bookmarkStart w:id="21" w:name="_Toc220318770"/>
       <w:r>
         <w:t>El enfoque hibrido</w:t>
       </w:r>
@@ -7250,7 +7354,7 @@
       <w:pPr>
         <w:pStyle w:val="Ttulo3"/>
       </w:pPr>
-      <w:bookmarkStart w:id="22" w:name="_Toc219800696"/>
+      <w:bookmarkStart w:id="22" w:name="_Toc220318771"/>
       <w:r>
         <w:t>Inteligencia Artificial Explicable (XAI) en Educación</w:t>
       </w:r>
@@ -7794,9 +7898,11 @@
       <w:pPr>
         <w:pStyle w:val="Ttulo3"/>
       </w:pPr>
+      <w:bookmarkStart w:id="23" w:name="_Toc220318772"/>
       <w:r>
         <w:t>Conclusiones</w:t>
       </w:r>
+      <w:bookmarkEnd w:id="23"/>
     </w:p>
     <w:p>
       <w:pPr>
@@ -8353,7 +8459,7 @@
         <w:pStyle w:val="Descripcin"/>
         <w:spacing w:line="360" w:lineRule="auto"/>
       </w:pPr>
-      <w:bookmarkStart w:id="23" w:name="_Toc219369614"/>
+      <w:bookmarkStart w:id="24" w:name="_Toc219369614"/>
       <w:r>
         <w:t xml:space="preserve">Ilustración </w:t>
       </w:r>
@@ -8386,7 +8492,7 @@
       <w:r>
         <w:t xml:space="preserve"> Cliente - Servidor. Fuente: https://www.paradigmadigital.com/dev/jupyter-data-science-aplicada/</w:t>
       </w:r>
-      <w:bookmarkEnd w:id="23"/>
+      <w:bookmarkEnd w:id="24"/>
     </w:p>
     <w:p>
       <w:pPr>
@@ -8580,9 +8686,9 @@
           <w:lang w:eastAsia="es-ES"/>
         </w:rPr>
       </w:pPr>
-      <w:bookmarkStart w:id="24" w:name="_Toc10030874"/>
-      <w:bookmarkStart w:id="25" w:name="_Toc219800697"/>
-      <w:bookmarkEnd w:id="24"/>
+      <w:bookmarkStart w:id="25" w:name="_Toc10030874"/>
+      <w:bookmarkStart w:id="26" w:name="_Toc220318773"/>
+      <w:bookmarkEnd w:id="25"/>
       <w:r>
         <w:rPr>
           <w:lang w:eastAsia="es-ES"/>
@@ -8590,7 +8696,7 @@
         <w:lastRenderedPageBreak/>
         <w:t>Desarrollo del proyecto y resultados</w:t>
       </w:r>
-      <w:bookmarkEnd w:id="25"/>
+      <w:bookmarkEnd w:id="26"/>
     </w:p>
     <w:p>
       <w:pPr>
@@ -8607,13 +8713,13 @@
       <w:pPr>
         <w:pStyle w:val="Ttulo2"/>
       </w:pPr>
-      <w:bookmarkStart w:id="26" w:name="_Toc10030875"/>
-      <w:bookmarkStart w:id="27" w:name="_Toc219800698"/>
-      <w:bookmarkEnd w:id="26"/>
+      <w:bookmarkStart w:id="27" w:name="_Toc10030875"/>
+      <w:bookmarkStart w:id="28" w:name="_Toc220318774"/>
+      <w:bookmarkEnd w:id="27"/>
       <w:r>
         <w:t>Metodología</w:t>
       </w:r>
-      <w:bookmarkEnd w:id="27"/>
+      <w:bookmarkEnd w:id="28"/>
     </w:p>
     <w:p>
       <w:pPr>
@@ -8715,8 +8821,8 @@
         <w:pStyle w:val="Descripcin"/>
         <w:spacing w:line="360" w:lineRule="auto"/>
       </w:pPr>
-      <w:bookmarkStart w:id="28" w:name="_Toc63992251"/>
-      <w:bookmarkStart w:id="29" w:name="_Toc219369615"/>
+      <w:bookmarkStart w:id="29" w:name="_Toc63992251"/>
+      <w:bookmarkStart w:id="30" w:name="_Toc219369615"/>
       <w:r>
         <w:t xml:space="preserve">Ilustración </w:t>
       </w:r>
@@ -8738,11 +8844,11 @@
       <w:r>
         <w:fldChar w:fldCharType="end"/>
       </w:r>
-      <w:bookmarkEnd w:id="28"/>
+      <w:bookmarkEnd w:id="29"/>
       <w:r>
         <w:t>. Cronograma de las tareas definidas. Elaboración propia.</w:t>
       </w:r>
-      <w:bookmarkEnd w:id="29"/>
+      <w:bookmarkEnd w:id="30"/>
       <w:r>
         <w:t> </w:t>
       </w:r>
@@ -8756,11 +8862,11 @@
       <w:pPr>
         <w:pStyle w:val="Ttulo2"/>
       </w:pPr>
-      <w:bookmarkStart w:id="30" w:name="_Toc219800699"/>
+      <w:bookmarkStart w:id="31" w:name="_Toc220318775"/>
       <w:r>
         <w:t>Planteamiento del problema</w:t>
       </w:r>
-      <w:bookmarkEnd w:id="30"/>
+      <w:bookmarkEnd w:id="31"/>
     </w:p>
     <w:p>
       <w:pPr>
@@ -8771,12 +8877,12 @@
       <w:pPr>
         <w:pStyle w:val="Ttulo2"/>
       </w:pPr>
-      <w:bookmarkStart w:id="31" w:name="_Toc219800700"/>
+      <w:bookmarkStart w:id="32" w:name="_Toc220318776"/>
       <w:r>
         <w:lastRenderedPageBreak/>
         <w:t>Desarrollo del proyecto</w:t>
       </w:r>
-      <w:bookmarkEnd w:id="31"/>
+      <w:bookmarkEnd w:id="32"/>
     </w:p>
     <w:p>
       <w:pPr>
@@ -8787,13 +8893,13 @@
       <w:pPr>
         <w:pStyle w:val="Ttulo2"/>
       </w:pPr>
-      <w:bookmarkStart w:id="32" w:name="_Toc10030876"/>
-      <w:bookmarkStart w:id="33" w:name="_Toc219800701"/>
-      <w:bookmarkEnd w:id="32"/>
+      <w:bookmarkStart w:id="33" w:name="_Toc10030876"/>
+      <w:bookmarkStart w:id="34" w:name="_Toc220318777"/>
+      <w:bookmarkEnd w:id="33"/>
       <w:r>
         <w:t>Resultados</w:t>
       </w:r>
-      <w:bookmarkEnd w:id="33"/>
+      <w:bookmarkEnd w:id="34"/>
     </w:p>
     <w:p>
       <w:pPr>
@@ -8814,7 +8920,7 @@
           <w:lang w:eastAsia="es-ES"/>
         </w:rPr>
       </w:pPr>
-      <w:bookmarkStart w:id="34" w:name="_Toc219800702"/>
+      <w:bookmarkStart w:id="35" w:name="_Toc220318778"/>
       <w:r>
         <w:rPr>
           <w:lang w:eastAsia="es-ES"/>
@@ -8822,7 +8928,7 @@
         <w:lastRenderedPageBreak/>
         <w:t>Conclusión y trabajos futuros</w:t>
       </w:r>
-      <w:bookmarkEnd w:id="34"/>
+      <w:bookmarkEnd w:id="35"/>
     </w:p>
     <w:p>
       <w:pPr>
@@ -8869,9 +8975,9 @@
         <w:br w:type="page"/>
       </w:r>
     </w:p>
-    <w:bookmarkStart w:id="35" w:name="_Toc10030878" w:displacedByCustomXml="next"/>
-    <w:bookmarkEnd w:id="35" w:displacedByCustomXml="next"/>
-    <w:bookmarkStart w:id="36" w:name="_Toc219800703" w:displacedByCustomXml="next"/>
+    <w:bookmarkStart w:id="36" w:name="_Toc10030878" w:displacedByCustomXml="next"/>
+    <w:bookmarkEnd w:id="36" w:displacedByCustomXml="next"/>
+    <w:bookmarkStart w:id="37" w:name="_Toc220318779" w:displacedByCustomXml="next"/>
     <w:sdt>
       <w:sdtPr>
         <w:rPr>
@@ -8894,7 +9000,7 @@
           <w:r>
             <w:t>Referencias</w:t>
           </w:r>
-          <w:bookmarkEnd w:id="36"/>
+          <w:bookmarkEnd w:id="37"/>
         </w:p>
         <w:sdt>
           <w:sdtPr>
@@ -9380,7 +9486,7 @@
           <w:lang w:eastAsia="es-ES"/>
         </w:rPr>
       </w:pPr>
-      <w:bookmarkStart w:id="37" w:name="_Toc219800704"/>
+      <w:bookmarkStart w:id="38" w:name="_Toc220318780"/>
       <w:r>
         <w:rPr>
           <w:lang w:eastAsia="es-ES"/>
@@ -9388,7 +9494,7 @@
         <w:lastRenderedPageBreak/>
         <w:t>Apéndice I</w:t>
       </w:r>
-      <w:bookmarkEnd w:id="37"/>
+      <w:bookmarkEnd w:id="38"/>
     </w:p>
     <w:p>
       <w:pPr>
@@ -9514,7 +9620,7 @@
           <w:lang w:eastAsia="es-ES"/>
         </w:rPr>
       </w:pPr>
-      <w:bookmarkStart w:id="38" w:name="_Toc219800705"/>
+      <w:bookmarkStart w:id="39" w:name="_Toc220318781"/>
       <w:r>
         <w:rPr>
           <w:lang w:eastAsia="es-ES"/>
@@ -9522,7 +9628,7 @@
         <w:lastRenderedPageBreak/>
         <w:t>Anexos I</w:t>
       </w:r>
-      <w:bookmarkEnd w:id="38"/>
+      <w:bookmarkEnd w:id="39"/>
     </w:p>
     <w:p>
       <w:pPr>

</xml_diff>

<commit_message>
feature():encoder-decoder created, improved feature engienering and improved clustering
</commit_message>
<xml_diff>
--- a/TFM_education_ai_analytics/docs/Memoria_TFM.docx
+++ b/TFM_education_ai_analytics/docs/Memoria_TFM.docx
@@ -9902,6 +9902,94 @@
         <w:rPr>
           <w:lang w:eastAsia="es-ES"/>
         </w:rPr>
+        <w:t xml:space="preserve">Adicionalmente, cabe subrayar </w:t>
+      </w:r>
+      <w:proofErr w:type="gramStart"/>
+      <w:r>
+        <w:rPr>
+          <w:lang w:eastAsia="es-ES"/>
+        </w:rPr>
+        <w:t>que</w:t>
+      </w:r>
+      <w:proofErr w:type="gramEnd"/>
+      <w:r>
+        <w:rPr>
+          <w:lang w:eastAsia="es-ES"/>
+        </w:rPr>
+        <w:t xml:space="preserve"> para este</w:t>
+      </w:r>
+      <w:r>
+        <w:rPr>
+          <w:lang w:eastAsia="es-ES"/>
+        </w:rPr>
+        <w:t xml:space="preserve"> TFM, este bloque no se ha concebido como una serie de pasos manuales, sino como un </w:t>
+      </w:r>
+      <w:r>
+        <w:rPr>
+          <w:b/>
+          <w:bCs/>
+          <w:lang w:eastAsia="es-ES"/>
+        </w:rPr>
+        <w:t>pipeline de datos automatizado</w:t>
+      </w:r>
+      <w:r>
+        <w:rPr>
+          <w:lang w:eastAsia="es-ES"/>
+        </w:rPr>
+        <w:t>. Esta decisión metodológica garantiza que cualquier transformación (normalización, imputación o ingeniería de variables) se aplique de forma </w:t>
+      </w:r>
+      <w:r>
+        <w:rPr>
+          <w:b/>
+          <w:bCs/>
+          <w:lang w:eastAsia="es-ES"/>
+        </w:rPr>
+        <w:t>estricta e idéntica</w:t>
+      </w:r>
+      <w:r>
+        <w:rPr>
+          <w:lang w:eastAsia="es-ES"/>
+        </w:rPr>
+        <w:t xml:space="preserve"> a los conjuntos de entrenamiento, validación y test, eliminando el riesgo </w:t>
+      </w:r>
+      <w:proofErr w:type="gramStart"/>
+      <w:r>
+        <w:rPr>
+          <w:lang w:eastAsia="es-ES"/>
+        </w:rPr>
+        <w:t xml:space="preserve">de </w:t>
+      </w:r>
+      <w:r>
+        <w:rPr>
+          <w:lang w:eastAsia="es-ES"/>
+        </w:rPr>
+        <w:t xml:space="preserve"> “</w:t>
+      </w:r>
+      <w:proofErr w:type="gramEnd"/>
+      <w:r>
+        <w:rPr>
+          <w:lang w:eastAsia="es-ES"/>
+        </w:rPr>
+        <w:t>fuga de datos”</w:t>
+      </w:r>
+      <w:r>
+        <w:rPr>
+          <w:lang w:eastAsia="es-ES"/>
+        </w:rPr>
+        <w:t xml:space="preserve"> y asegurando la reproducibilidad total del experimento.</w:t>
+      </w:r>
+    </w:p>
+    <w:p>
+      <w:pPr>
+        <w:ind w:left="426" w:firstLine="282"/>
+        <w:rPr>
+          <w:lang w:eastAsia="es-ES"/>
+        </w:rPr>
+      </w:pPr>
+      <w:r>
+        <w:rPr>
+          <w:lang w:eastAsia="es-ES"/>
+        </w:rPr>
         <w:t>Definida la metodología de trabajo, el siguiente paso consiste en delimitar el alcance del problema técnico y pedagógico. No basta con saber 'cómo' vamos a trabajar (CRISP-DM), sino que debemos precisar 'qué' estamos intentando resolver y cuáles son los hitos específicos que permitirán alcanzar el éxito del modelo.</w:t>
       </w:r>
     </w:p>
@@ -10066,6 +10154,7 @@
           <w:szCs w:val="24"/>
           <w:lang w:eastAsia="es-ES"/>
         </w:rPr>
+        <w:lastRenderedPageBreak/>
         <w:t>Investigación del estado del arte:</w:t>
       </w:r>
       <w:r>
@@ -10165,7 +10254,6 @@
           <w:b/>
           <w:bCs/>
         </w:rPr>
-        <w:lastRenderedPageBreak/>
         <w:t>Pre-procesamiento</w:t>
       </w:r>
       <w:proofErr w:type="spellEnd"/>
@@ -10482,6 +10570,7 @@
           <w:bCs/>
           <w:lang w:eastAsia="es-ES"/>
         </w:rPr>
+        <w:lastRenderedPageBreak/>
         <w:t>Implementación de Inteligencia Artificial Explicable (XAI):</w:t>
       </w:r>
       <w:r>
@@ -10523,7 +10612,6 @@
       </w:pPr>
       <w:bookmarkStart w:id="29" w:name="_Toc221788354"/>
       <w:r>
-        <w:lastRenderedPageBreak/>
         <w:t>Planificación.</w:t>
       </w:r>
       <w:bookmarkEnd w:id="29"/>
@@ -10648,7 +10736,18 @@
         <w:t>La implementación técnica de la arquitectura propuesta se ha llevado a cabo siguiendo los estándares de desarrollo de software y ciencia de datos. Cabe destacar que la totalidad del código fuente, los scripts de preprocesamiento y los cuadernos de experimentación se encuentran alojados en un repositorio público de GitHub</w:t>
       </w:r>
       <w:r>
-        <w:t xml:space="preserve"> (Véase Apéndice I).</w:t>
+        <w:t xml:space="preserve"> (</w:t>
+      </w:r>
+      <w:hyperlink w:anchor="_Apéndice_I:_Repositorio" w:history="1">
+        <w:r>
+          <w:rPr>
+            <w:rStyle w:val="Hipervnculo"/>
+          </w:rPr>
+          <w:t>Véase Apéndice I</w:t>
+        </w:r>
+      </w:hyperlink>
+      <w:r>
+        <w:t>).</w:t>
       </w:r>
       <w:r>
         <w:t xml:space="preserve"> </w:t>
@@ -10738,60 +10837,18 @@
         <w:t>.</w:t>
       </w:r>
     </w:p>
-    <w:p/>
-    <w:p>
-      <w:pPr>
-        <w:pStyle w:val="Ttulo3"/>
-      </w:pPr>
-      <w:r>
-        <w:t>A</w:t>
-      </w:r>
-      <w:r>
-        <w:t>nálisis exploratorio de datos</w:t>
-      </w:r>
-      <w:r>
-        <w:t>.</w:t>
-      </w:r>
-    </w:p>
-    <w:p>
-      <w:pPr>
-        <w:ind w:left="488" w:firstLine="220"/>
-      </w:pPr>
-      <w:r>
-        <w:t xml:space="preserve">En el desarrollo de este proyecto, se ha optado por abordar las fases de </w:t>
-      </w:r>
-      <w:r>
-        <w:t>c</w:t>
-      </w:r>
-      <w:r>
-        <w:t xml:space="preserve">omprensión del </w:t>
-      </w:r>
-      <w:r>
-        <w:t>n</w:t>
-      </w:r>
-      <w:r>
-        <w:t xml:space="preserve">egocio y </w:t>
-      </w:r>
-      <w:r>
-        <w:t>E</w:t>
-      </w:r>
-      <w:r>
-        <w:t xml:space="preserve">xploración de </w:t>
-      </w:r>
-      <w:r>
-        <w:t>D</w:t>
-      </w:r>
-      <w:r>
-        <w:t>atos (EDA) de manera conjunta e iterativa. Esta decisión metodológica se fundamenta en la naturaleza complementaria de ambos procesos: no es posible definir objetivos pedagógicos precisos sin comprender la estructura de la información disponible, del mismo modo que no es viable interpretar los datos brutos sin un contexto educativo claro que les proporcione significado.</w:t>
-      </w:r>
-    </w:p>
-    <w:p>
-      <w:pPr>
-        <w:ind w:left="488" w:firstLine="220"/>
-      </w:pPr>
-      <w:r>
-        <w:lastRenderedPageBreak/>
-        <w:t xml:space="preserve">El proceso se inició con una investigación exhaustiva sobre fuentes de datos que cumplieran con requisitos de fiabilidad, volumen y representatividad de un entorno LMS real. Tras evaluar diversas alternativas, se seleccionó el conjunto de datos OULAD (Open </w:t>
+    <w:p>
+      <w:pPr>
+        <w:ind w:left="488"/>
+      </w:pPr>
+      <w:r>
+        <w:t>El proceso</w:t>
+      </w:r>
+      <w:r>
+        <w:t xml:space="preserve"> de comprensión del negocio</w:t>
+      </w:r>
+      <w:r>
+        <w:t xml:space="preserve"> se inició con una investigación exhaustiva sobre fuentes de datos que cumplieran con requisitos de fiabilidad, volumen y representatividad de un entorno LMS real. Tras evaluar diversas alternativas, se seleccionó el conjunto de datos OULAD (Open </w:t>
       </w:r>
       <w:proofErr w:type="spellStart"/>
       <w:r>
@@ -10833,6 +10890,7 @@
           <w:ilvl w:val="0"/>
           <w:numId w:val="25"/>
         </w:numPr>
+        <w:ind w:left="851" w:hanging="284"/>
       </w:pPr>
       <w:r>
         <w:rPr>
@@ -10852,6 +10910,7 @@
           <w:ilvl w:val="0"/>
           <w:numId w:val="25"/>
         </w:numPr>
+        <w:ind w:left="851" w:hanging="284"/>
       </w:pPr>
       <w:proofErr w:type="spellStart"/>
       <w:r>
@@ -10880,12 +10939,14 @@
           <w:ilvl w:val="0"/>
           <w:numId w:val="25"/>
         </w:numPr>
+        <w:ind w:left="851" w:hanging="284"/>
       </w:pPr>
       <w:r>
         <w:rPr>
           <w:b/>
           <w:bCs/>
         </w:rPr>
+        <w:lastRenderedPageBreak/>
         <w:t>Comparabilidad (Benchmarking):</w:t>
       </w:r>
       <w:r>
@@ -10893,6 +10954,9 @@
       </w:r>
     </w:p>
     <w:p>
+      <w:pPr>
+        <w:ind w:left="567" w:firstLine="141"/>
+      </w:pPr>
       <w:r>
         <w:t xml:space="preserve">Cabe señalar que la fundamentación teórica del problema, así como el análisis profundo del estado del arte que contextualiza estos datos, se encuentran documentados en detalle en el </w:t>
       </w:r>
@@ -10909,7 +10973,2053 @@
     </w:p>
     <w:p>
       <w:pPr>
+        <w:ind w:left="567" w:firstLine="141"/>
+      </w:pPr>
+      <w:r>
+        <w:t>Otro aspecto relevante para poder comprender la lógica de negocio del aprendizaje educativo en plataformas es entender los datos de OULAD observando cómo están estructurados y cómo se relacionan entre sí.</w:t>
+      </w:r>
+    </w:p>
+    <w:p>
+      <w:pPr>
+        <w:ind w:left="567" w:firstLine="141"/>
+      </w:pPr>
+      <w:r>
+        <w:t>Para materializar este análisis estructural, se presenta a continuación el diccionario de datos detallado resultante de la etapa de preprocesamiento. Este desglose permite visualizar las tres dimensiones críticas que alimentarán el modelo híbrido propuesto: el perfil estático del estudiante, su rendimiento académico continuo y, fundamentalmente, la huella digital dinámica de su comportamiento en el entorno virtual.</w:t>
+      </w:r>
+      <w:r>
+        <w:t xml:space="preserve"> </w:t>
+      </w:r>
+    </w:p>
+    <w:p>
+      <w:pPr>
+        <w:pStyle w:val="Prrafodelista"/>
+        <w:numPr>
+          <w:ilvl w:val="0"/>
+          <w:numId w:val="31"/>
+        </w:numPr>
+      </w:pPr>
+      <w:r>
+        <w:t>Tabla I: Dimensión del estudiante</w:t>
+      </w:r>
+      <w:r>
+        <w:t xml:space="preserve"> </w:t>
+      </w:r>
+      <w:r>
+        <w:t>(students_processed.csv)</w:t>
+      </w:r>
+    </w:p>
+    <w:p>
+      <w:pPr>
+        <w:ind w:left="488"/>
+      </w:pPr>
+      <w:r>
+        <w:t>Esta tabla maestra consolida la información estática y demográfica, actuando como el perfil base de cada alumno matriculado.</w:t>
+      </w:r>
+    </w:p>
+    <w:tbl>
+      <w:tblPr>
+        <w:tblStyle w:val="Tablaconcuadrcula3-nfasis1"/>
+        <w:tblW w:w="8221" w:type="dxa"/>
+        <w:tblInd w:w="534" w:type="dxa"/>
+        <w:tblLayout w:type="fixed"/>
+        <w:tblLook w:val="04A0" w:firstRow="1" w:lastRow="0" w:firstColumn="1" w:lastColumn="0" w:noHBand="0" w:noVBand="1"/>
+      </w:tblPr>
+      <w:tblGrid>
+        <w:gridCol w:w="2268"/>
+        <w:gridCol w:w="5953"/>
+      </w:tblGrid>
+      <w:tr>
+        <w:trPr>
+          <w:cnfStyle w:val="100000000000" w:firstRow="1" w:lastRow="0" w:firstColumn="0" w:lastColumn="0" w:oddVBand="0" w:evenVBand="0" w:oddHBand="0" w:evenHBand="0" w:firstRowFirstColumn="0" w:firstRowLastColumn="0" w:lastRowFirstColumn="0" w:lastRowLastColumn="0"/>
+        </w:trPr>
+        <w:tc>
+          <w:tcPr>
+            <w:cnfStyle w:val="001000000100" w:firstRow="0" w:lastRow="0" w:firstColumn="1" w:lastColumn="0" w:oddVBand="0" w:evenVBand="0" w:oddHBand="0" w:evenHBand="0" w:firstRowFirstColumn="1" w:firstRowLastColumn="0" w:lastRowFirstColumn="0" w:lastRowLastColumn="0"/>
+            <w:tcW w:w="2268" w:type="dxa"/>
+            <w:tcBorders>
+              <w:top w:val="single" w:sz="4" w:space="0" w:color="auto"/>
+              <w:left w:val="single" w:sz="4" w:space="0" w:color="auto"/>
+            </w:tcBorders>
+            <w:hideMark/>
+          </w:tcPr>
+          <w:p>
+            <w:pPr>
+              <w:spacing w:after="0" w:line="240" w:lineRule="auto"/>
+            </w:pPr>
+            <w:r>
+              <w:t>Campo</w:t>
+            </w:r>
+          </w:p>
+        </w:tc>
+        <w:tc>
+          <w:tcPr>
+            <w:tcW w:w="5953" w:type="dxa"/>
+            <w:tcBorders>
+              <w:top w:val="single" w:sz="4" w:space="0" w:color="auto"/>
+              <w:right w:val="single" w:sz="4" w:space="0" w:color="auto"/>
+            </w:tcBorders>
+            <w:hideMark/>
+          </w:tcPr>
+          <w:p>
+            <w:pPr>
+              <w:spacing w:after="0" w:line="240" w:lineRule="auto"/>
+              <w:ind w:left="77"/>
+              <w:cnfStyle w:val="100000000000" w:firstRow="1" w:lastRow="0" w:firstColumn="0" w:lastColumn="0" w:oddVBand="0" w:evenVBand="0" w:oddHBand="0" w:evenHBand="0" w:firstRowFirstColumn="0" w:firstRowLastColumn="0" w:lastRowFirstColumn="0" w:lastRowLastColumn="0"/>
+            </w:pPr>
+            <w:r>
+              <w:t>Descripción</w:t>
+            </w:r>
+          </w:p>
+        </w:tc>
+      </w:tr>
+      <w:tr>
+        <w:trPr>
+          <w:cnfStyle w:val="000000100000" w:firstRow="0" w:lastRow="0" w:firstColumn="0" w:lastColumn="0" w:oddVBand="0" w:evenVBand="0" w:oddHBand="1" w:evenHBand="0" w:firstRowFirstColumn="0" w:firstRowLastColumn="0" w:lastRowFirstColumn="0" w:lastRowLastColumn="0"/>
+        </w:trPr>
+        <w:tc>
+          <w:tcPr>
+            <w:cnfStyle w:val="001000000000" w:firstRow="0" w:lastRow="0" w:firstColumn="1" w:lastColumn="0" w:oddVBand="0" w:evenVBand="0" w:oddHBand="0" w:evenHBand="0" w:firstRowFirstColumn="0" w:firstRowLastColumn="0" w:lastRowFirstColumn="0" w:lastRowLastColumn="0"/>
+            <w:tcW w:w="2268" w:type="dxa"/>
+            <w:tcBorders>
+              <w:left w:val="single" w:sz="4" w:space="0" w:color="auto"/>
+              <w:bottom w:val="single" w:sz="4" w:space="0" w:color="95B3D7" w:themeColor="accent1" w:themeTint="99"/>
+            </w:tcBorders>
+            <w:hideMark/>
+          </w:tcPr>
+          <w:p>
+            <w:pPr>
+              <w:spacing w:after="0" w:line="240" w:lineRule="auto"/>
+            </w:pPr>
+            <w:proofErr w:type="spellStart"/>
+            <w:r>
+              <w:t>code_module</w:t>
+            </w:r>
+            <w:proofErr w:type="spellEnd"/>
+          </w:p>
+        </w:tc>
+        <w:tc>
+          <w:tcPr>
+            <w:tcW w:w="5953" w:type="dxa"/>
+            <w:tcBorders>
+              <w:bottom w:val="single" w:sz="4" w:space="0" w:color="95B3D7" w:themeColor="accent1" w:themeTint="99"/>
+              <w:right w:val="single" w:sz="4" w:space="0" w:color="auto"/>
+            </w:tcBorders>
+            <w:hideMark/>
+          </w:tcPr>
+          <w:p>
+            <w:pPr>
+              <w:spacing w:after="0" w:line="240" w:lineRule="auto"/>
+              <w:ind w:left="77"/>
+              <w:cnfStyle w:val="000000100000" w:firstRow="0" w:lastRow="0" w:firstColumn="0" w:lastColumn="0" w:oddVBand="0" w:evenVBand="0" w:oddHBand="1" w:evenHBand="0" w:firstRowFirstColumn="0" w:firstRowLastColumn="0" w:lastRowFirstColumn="0" w:lastRowLastColumn="0"/>
+            </w:pPr>
+            <w:r>
+              <w:t>Identificador del curso (ej. AAA, BBB).</w:t>
+            </w:r>
+          </w:p>
+        </w:tc>
+      </w:tr>
+      <w:tr>
+        <w:tc>
+          <w:tcPr>
+            <w:cnfStyle w:val="001000000000" w:firstRow="0" w:lastRow="0" w:firstColumn="1" w:lastColumn="0" w:oddVBand="0" w:evenVBand="0" w:oddHBand="0" w:evenHBand="0" w:firstRowFirstColumn="0" w:firstRowLastColumn="0" w:lastRowFirstColumn="0" w:lastRowLastColumn="0"/>
+            <w:tcW w:w="2268" w:type="dxa"/>
+            <w:tcBorders>
+              <w:left w:val="single" w:sz="4" w:space="0" w:color="auto"/>
+              <w:bottom w:val="single" w:sz="4" w:space="0" w:color="95B3D7" w:themeColor="accent1" w:themeTint="99"/>
+            </w:tcBorders>
+            <w:hideMark/>
+          </w:tcPr>
+          <w:p>
+            <w:pPr>
+              <w:spacing w:after="0" w:line="240" w:lineRule="auto"/>
+            </w:pPr>
+            <w:proofErr w:type="spellStart"/>
+            <w:r>
+              <w:t>code_presentation</w:t>
+            </w:r>
+            <w:proofErr w:type="spellEnd"/>
+          </w:p>
+        </w:tc>
+        <w:tc>
+          <w:tcPr>
+            <w:tcW w:w="5953" w:type="dxa"/>
+            <w:tcBorders>
+              <w:bottom w:val="single" w:sz="4" w:space="0" w:color="95B3D7" w:themeColor="accent1" w:themeTint="99"/>
+              <w:right w:val="single" w:sz="4" w:space="0" w:color="auto"/>
+            </w:tcBorders>
+            <w:hideMark/>
+          </w:tcPr>
+          <w:p>
+            <w:pPr>
+              <w:spacing w:after="0" w:line="240" w:lineRule="auto"/>
+              <w:ind w:left="77"/>
+              <w:cnfStyle w:val="000000000000" w:firstRow="0" w:lastRow="0" w:firstColumn="0" w:lastColumn="0" w:oddVBand="0" w:evenVBand="0" w:oddHBand="0" w:evenHBand="0" w:firstRowFirstColumn="0" w:firstRowLastColumn="0" w:lastRowFirstColumn="0" w:lastRowLastColumn="0"/>
+            </w:pPr>
+            <w:r>
+              <w:t>Semestre en el que se imparte (ej. 2013J, 2014B).</w:t>
+            </w:r>
+          </w:p>
+        </w:tc>
+      </w:tr>
+      <w:tr>
+        <w:trPr>
+          <w:cnfStyle w:val="000000100000" w:firstRow="0" w:lastRow="0" w:firstColumn="0" w:lastColumn="0" w:oddVBand="0" w:evenVBand="0" w:oddHBand="1" w:evenHBand="0" w:firstRowFirstColumn="0" w:firstRowLastColumn="0" w:lastRowFirstColumn="0" w:lastRowLastColumn="0"/>
+        </w:trPr>
+        <w:tc>
+          <w:tcPr>
+            <w:cnfStyle w:val="001000000000" w:firstRow="0" w:lastRow="0" w:firstColumn="1" w:lastColumn="0" w:oddVBand="0" w:evenVBand="0" w:oddHBand="0" w:evenHBand="0" w:firstRowFirstColumn="0" w:firstRowLastColumn="0" w:lastRowFirstColumn="0" w:lastRowLastColumn="0"/>
+            <w:tcW w:w="2268" w:type="dxa"/>
+            <w:tcBorders>
+              <w:left w:val="single" w:sz="4" w:space="0" w:color="auto"/>
+              <w:bottom w:val="single" w:sz="4" w:space="0" w:color="95B3D7" w:themeColor="accent1" w:themeTint="99"/>
+            </w:tcBorders>
+            <w:hideMark/>
+          </w:tcPr>
+          <w:p>
+            <w:pPr>
+              <w:spacing w:after="0" w:line="240" w:lineRule="auto"/>
+            </w:pPr>
+            <w:proofErr w:type="spellStart"/>
+            <w:r>
+              <w:t>id_student</w:t>
+            </w:r>
+            <w:proofErr w:type="spellEnd"/>
+          </w:p>
+        </w:tc>
+        <w:tc>
+          <w:tcPr>
+            <w:tcW w:w="5953" w:type="dxa"/>
+            <w:tcBorders>
+              <w:bottom w:val="single" w:sz="4" w:space="0" w:color="95B3D7" w:themeColor="accent1" w:themeTint="99"/>
+              <w:right w:val="single" w:sz="4" w:space="0" w:color="auto"/>
+            </w:tcBorders>
+            <w:hideMark/>
+          </w:tcPr>
+          <w:p>
+            <w:pPr>
+              <w:spacing w:after="0" w:line="240" w:lineRule="auto"/>
+              <w:ind w:left="77"/>
+              <w:cnfStyle w:val="000000100000" w:firstRow="0" w:lastRow="0" w:firstColumn="0" w:lastColumn="0" w:oddVBand="0" w:evenVBand="0" w:oddHBand="1" w:evenHBand="0" w:firstRowFirstColumn="0" w:firstRowLastColumn="0" w:lastRowFirstColumn="0" w:lastRowLastColumn="0"/>
+            </w:pPr>
+            <w:r>
+              <w:t>ID único anonimizado del estudiante.</w:t>
+            </w:r>
+          </w:p>
+        </w:tc>
+      </w:tr>
+      <w:tr>
+        <w:tc>
+          <w:tcPr>
+            <w:cnfStyle w:val="001000000000" w:firstRow="0" w:lastRow="0" w:firstColumn="1" w:lastColumn="0" w:oddVBand="0" w:evenVBand="0" w:oddHBand="0" w:evenHBand="0" w:firstRowFirstColumn="0" w:firstRowLastColumn="0" w:lastRowFirstColumn="0" w:lastRowLastColumn="0"/>
+            <w:tcW w:w="2268" w:type="dxa"/>
+            <w:tcBorders>
+              <w:left w:val="single" w:sz="4" w:space="0" w:color="auto"/>
+              <w:bottom w:val="single" w:sz="4" w:space="0" w:color="95B3D7" w:themeColor="accent1" w:themeTint="99"/>
+            </w:tcBorders>
+            <w:hideMark/>
+          </w:tcPr>
+          <w:p>
+            <w:pPr>
+              <w:spacing w:after="0" w:line="240" w:lineRule="auto"/>
+            </w:pPr>
+            <w:proofErr w:type="spellStart"/>
+            <w:r>
+              <w:t>gender</w:t>
+            </w:r>
+            <w:proofErr w:type="spellEnd"/>
+          </w:p>
+        </w:tc>
+        <w:tc>
+          <w:tcPr>
+            <w:tcW w:w="5953" w:type="dxa"/>
+            <w:tcBorders>
+              <w:bottom w:val="single" w:sz="4" w:space="0" w:color="95B3D7" w:themeColor="accent1" w:themeTint="99"/>
+              <w:right w:val="single" w:sz="4" w:space="0" w:color="auto"/>
+            </w:tcBorders>
+            <w:hideMark/>
+          </w:tcPr>
+          <w:p>
+            <w:pPr>
+              <w:spacing w:after="0" w:line="240" w:lineRule="auto"/>
+              <w:ind w:left="77"/>
+              <w:cnfStyle w:val="000000000000" w:firstRow="0" w:lastRow="0" w:firstColumn="0" w:lastColumn="0" w:oddVBand="0" w:evenVBand="0" w:oddHBand="0" w:evenHBand="0" w:firstRowFirstColumn="0" w:firstRowLastColumn="0" w:lastRowFirstColumn="0" w:lastRowLastColumn="0"/>
+            </w:pPr>
+            <w:r>
+              <w:t>Género del estudiante (M/F).</w:t>
+            </w:r>
+          </w:p>
+        </w:tc>
+      </w:tr>
+      <w:tr>
+        <w:trPr>
+          <w:cnfStyle w:val="000000100000" w:firstRow="0" w:lastRow="0" w:firstColumn="0" w:lastColumn="0" w:oddVBand="0" w:evenVBand="0" w:oddHBand="1" w:evenHBand="0" w:firstRowFirstColumn="0" w:firstRowLastColumn="0" w:lastRowFirstColumn="0" w:lastRowLastColumn="0"/>
+        </w:trPr>
+        <w:tc>
+          <w:tcPr>
+            <w:cnfStyle w:val="001000000000" w:firstRow="0" w:lastRow="0" w:firstColumn="1" w:lastColumn="0" w:oddVBand="0" w:evenVBand="0" w:oddHBand="0" w:evenHBand="0" w:firstRowFirstColumn="0" w:firstRowLastColumn="0" w:lastRowFirstColumn="0" w:lastRowLastColumn="0"/>
+            <w:tcW w:w="2268" w:type="dxa"/>
+            <w:tcBorders>
+              <w:left w:val="single" w:sz="4" w:space="0" w:color="auto"/>
+              <w:bottom w:val="single" w:sz="4" w:space="0" w:color="95B3D7" w:themeColor="accent1" w:themeTint="99"/>
+            </w:tcBorders>
+            <w:hideMark/>
+          </w:tcPr>
+          <w:p>
+            <w:pPr>
+              <w:spacing w:after="0" w:line="240" w:lineRule="auto"/>
+            </w:pPr>
+            <w:proofErr w:type="spellStart"/>
+            <w:r>
+              <w:t>region</w:t>
+            </w:r>
+            <w:proofErr w:type="spellEnd"/>
+          </w:p>
+        </w:tc>
+        <w:tc>
+          <w:tcPr>
+            <w:tcW w:w="5953" w:type="dxa"/>
+            <w:tcBorders>
+              <w:bottom w:val="single" w:sz="4" w:space="0" w:color="95B3D7" w:themeColor="accent1" w:themeTint="99"/>
+              <w:right w:val="single" w:sz="4" w:space="0" w:color="auto"/>
+            </w:tcBorders>
+            <w:hideMark/>
+          </w:tcPr>
+          <w:p>
+            <w:pPr>
+              <w:spacing w:after="0" w:line="240" w:lineRule="auto"/>
+              <w:ind w:left="77"/>
+              <w:cnfStyle w:val="000000100000" w:firstRow="0" w:lastRow="0" w:firstColumn="0" w:lastColumn="0" w:oddVBand="0" w:evenVBand="0" w:oddHBand="1" w:evenHBand="0" w:firstRowFirstColumn="0" w:firstRowLastColumn="0" w:lastRowFirstColumn="0" w:lastRowLastColumn="0"/>
+            </w:pPr>
+            <w:r>
+              <w:t>Región geográfica de residencia en UK.</w:t>
+            </w:r>
+          </w:p>
+        </w:tc>
+      </w:tr>
+      <w:tr>
+        <w:tc>
+          <w:tcPr>
+            <w:cnfStyle w:val="001000000000" w:firstRow="0" w:lastRow="0" w:firstColumn="1" w:lastColumn="0" w:oddVBand="0" w:evenVBand="0" w:oddHBand="0" w:evenHBand="0" w:firstRowFirstColumn="0" w:firstRowLastColumn="0" w:lastRowFirstColumn="0" w:lastRowLastColumn="0"/>
+            <w:tcW w:w="2268" w:type="dxa"/>
+            <w:tcBorders>
+              <w:left w:val="single" w:sz="4" w:space="0" w:color="auto"/>
+              <w:bottom w:val="single" w:sz="4" w:space="0" w:color="95B3D7" w:themeColor="accent1" w:themeTint="99"/>
+            </w:tcBorders>
+            <w:hideMark/>
+          </w:tcPr>
+          <w:p>
+            <w:pPr>
+              <w:spacing w:after="0" w:line="240" w:lineRule="auto"/>
+            </w:pPr>
+            <w:proofErr w:type="spellStart"/>
+            <w:r>
+              <w:t>highest_education</w:t>
+            </w:r>
+            <w:proofErr w:type="spellEnd"/>
+          </w:p>
+        </w:tc>
+        <w:tc>
+          <w:tcPr>
+            <w:tcW w:w="5953" w:type="dxa"/>
+            <w:tcBorders>
+              <w:bottom w:val="single" w:sz="4" w:space="0" w:color="95B3D7" w:themeColor="accent1" w:themeTint="99"/>
+              <w:right w:val="single" w:sz="4" w:space="0" w:color="auto"/>
+            </w:tcBorders>
+            <w:hideMark/>
+          </w:tcPr>
+          <w:p>
+            <w:pPr>
+              <w:spacing w:after="0" w:line="240" w:lineRule="auto"/>
+              <w:ind w:left="77"/>
+              <w:cnfStyle w:val="000000000000" w:firstRow="0" w:lastRow="0" w:firstColumn="0" w:lastColumn="0" w:oddVBand="0" w:evenVBand="0" w:oddHBand="0" w:evenHBand="0" w:firstRowFirstColumn="0" w:firstRowLastColumn="0" w:lastRowFirstColumn="0" w:lastRowLastColumn="0"/>
+            </w:pPr>
+            <w:r>
+              <w:t xml:space="preserve">Nivel educativo previo (ej. A Level, HE </w:t>
+            </w:r>
+            <w:proofErr w:type="spellStart"/>
+            <w:r>
+              <w:t>Qualification</w:t>
+            </w:r>
+            <w:proofErr w:type="spellEnd"/>
+            <w:r>
+              <w:t>).</w:t>
+            </w:r>
+          </w:p>
+        </w:tc>
+      </w:tr>
+      <w:tr>
+        <w:trPr>
+          <w:cnfStyle w:val="000000100000" w:firstRow="0" w:lastRow="0" w:firstColumn="0" w:lastColumn="0" w:oddVBand="0" w:evenVBand="0" w:oddHBand="1" w:evenHBand="0" w:firstRowFirstColumn="0" w:firstRowLastColumn="0" w:lastRowFirstColumn="0" w:lastRowLastColumn="0"/>
+        </w:trPr>
+        <w:tc>
+          <w:tcPr>
+            <w:cnfStyle w:val="001000000000" w:firstRow="0" w:lastRow="0" w:firstColumn="1" w:lastColumn="0" w:oddVBand="0" w:evenVBand="0" w:oddHBand="0" w:evenHBand="0" w:firstRowFirstColumn="0" w:firstRowLastColumn="0" w:lastRowFirstColumn="0" w:lastRowLastColumn="0"/>
+            <w:tcW w:w="2268" w:type="dxa"/>
+            <w:tcBorders>
+              <w:left w:val="single" w:sz="4" w:space="0" w:color="auto"/>
+              <w:bottom w:val="single" w:sz="4" w:space="0" w:color="95B3D7" w:themeColor="accent1" w:themeTint="99"/>
+            </w:tcBorders>
+            <w:hideMark/>
+          </w:tcPr>
+          <w:p>
+            <w:pPr>
+              <w:spacing w:after="0" w:line="240" w:lineRule="auto"/>
+              <w:ind w:left="77"/>
+            </w:pPr>
+            <w:proofErr w:type="spellStart"/>
+            <w:r>
+              <w:t>imd_band</w:t>
+            </w:r>
+            <w:proofErr w:type="spellEnd"/>
+          </w:p>
+        </w:tc>
+        <w:tc>
+          <w:tcPr>
+            <w:tcW w:w="5953" w:type="dxa"/>
+            <w:tcBorders>
+              <w:bottom w:val="single" w:sz="4" w:space="0" w:color="95B3D7" w:themeColor="accent1" w:themeTint="99"/>
+              <w:right w:val="single" w:sz="4" w:space="0" w:color="auto"/>
+            </w:tcBorders>
+            <w:hideMark/>
+          </w:tcPr>
+          <w:p>
+            <w:pPr>
+              <w:spacing w:after="0" w:line="240" w:lineRule="auto"/>
+              <w:ind w:left="77"/>
+              <w:cnfStyle w:val="000000100000" w:firstRow="0" w:lastRow="0" w:firstColumn="0" w:lastColumn="0" w:oddVBand="0" w:evenVBand="0" w:oddHBand="1" w:evenHBand="0" w:firstRowFirstColumn="0" w:firstRowLastColumn="0" w:lastRowFirstColumn="0" w:lastRowLastColumn="0"/>
+            </w:pPr>
+            <w:r>
+              <w:t>Índice de Privación Múltiple (nivel socioeconómico; % más bajo indica mayor pobreza).</w:t>
+            </w:r>
+          </w:p>
+        </w:tc>
+      </w:tr>
+      <w:tr>
+        <w:tc>
+          <w:tcPr>
+            <w:cnfStyle w:val="001000000000" w:firstRow="0" w:lastRow="0" w:firstColumn="1" w:lastColumn="0" w:oddVBand="0" w:evenVBand="0" w:oddHBand="0" w:evenHBand="0" w:firstRowFirstColumn="0" w:firstRowLastColumn="0" w:lastRowFirstColumn="0" w:lastRowLastColumn="0"/>
+            <w:tcW w:w="2268" w:type="dxa"/>
+            <w:tcBorders>
+              <w:left w:val="single" w:sz="4" w:space="0" w:color="auto"/>
+              <w:bottom w:val="single" w:sz="4" w:space="0" w:color="95B3D7" w:themeColor="accent1" w:themeTint="99"/>
+            </w:tcBorders>
+            <w:hideMark/>
+          </w:tcPr>
+          <w:p>
+            <w:pPr>
+              <w:spacing w:after="0" w:line="240" w:lineRule="auto"/>
+              <w:ind w:left="77"/>
+            </w:pPr>
+            <w:proofErr w:type="spellStart"/>
+            <w:r>
+              <w:t>age_band</w:t>
+            </w:r>
+            <w:proofErr w:type="spellEnd"/>
+          </w:p>
+        </w:tc>
+        <w:tc>
+          <w:tcPr>
+            <w:tcW w:w="5953" w:type="dxa"/>
+            <w:tcBorders>
+              <w:bottom w:val="single" w:sz="4" w:space="0" w:color="95B3D7" w:themeColor="accent1" w:themeTint="99"/>
+              <w:right w:val="single" w:sz="4" w:space="0" w:color="auto"/>
+            </w:tcBorders>
+            <w:hideMark/>
+          </w:tcPr>
+          <w:p>
+            <w:pPr>
+              <w:spacing w:after="0" w:line="240" w:lineRule="auto"/>
+              <w:ind w:left="77"/>
+              <w:cnfStyle w:val="000000000000" w:firstRow="0" w:lastRow="0" w:firstColumn="0" w:lastColumn="0" w:oddVBand="0" w:evenVBand="0" w:oddHBand="0" w:evenHBand="0" w:firstRowFirstColumn="0" w:firstRowLastColumn="0" w:lastRowFirstColumn="0" w:lastRowLastColumn="0"/>
+            </w:pPr>
+            <w:r>
+              <w:t>Rango de edad (0-35, 35-55, 55&lt;=).</w:t>
+            </w:r>
+          </w:p>
+        </w:tc>
+      </w:tr>
+      <w:tr>
+        <w:trPr>
+          <w:cnfStyle w:val="000000100000" w:firstRow="0" w:lastRow="0" w:firstColumn="0" w:lastColumn="0" w:oddVBand="0" w:evenVBand="0" w:oddHBand="1" w:evenHBand="0" w:firstRowFirstColumn="0" w:firstRowLastColumn="0" w:lastRowFirstColumn="0" w:lastRowLastColumn="0"/>
+        </w:trPr>
+        <w:tc>
+          <w:tcPr>
+            <w:cnfStyle w:val="001000000000" w:firstRow="0" w:lastRow="0" w:firstColumn="1" w:lastColumn="0" w:oddVBand="0" w:evenVBand="0" w:oddHBand="0" w:evenHBand="0" w:firstRowFirstColumn="0" w:firstRowLastColumn="0" w:lastRowFirstColumn="0" w:lastRowLastColumn="0"/>
+            <w:tcW w:w="2268" w:type="dxa"/>
+            <w:tcBorders>
+              <w:left w:val="single" w:sz="4" w:space="0" w:color="auto"/>
+              <w:bottom w:val="single" w:sz="4" w:space="0" w:color="95B3D7" w:themeColor="accent1" w:themeTint="99"/>
+            </w:tcBorders>
+            <w:hideMark/>
+          </w:tcPr>
+          <w:p>
+            <w:pPr>
+              <w:spacing w:after="0" w:line="240" w:lineRule="auto"/>
+              <w:ind w:left="77"/>
+            </w:pPr>
+            <w:proofErr w:type="spellStart"/>
+            <w:r>
+              <w:t>num_of_prev_attempts</w:t>
+            </w:r>
+            <w:proofErr w:type="spellEnd"/>
+          </w:p>
+        </w:tc>
+        <w:tc>
+          <w:tcPr>
+            <w:tcW w:w="5953" w:type="dxa"/>
+            <w:tcBorders>
+              <w:bottom w:val="single" w:sz="4" w:space="0" w:color="95B3D7" w:themeColor="accent1" w:themeTint="99"/>
+              <w:right w:val="single" w:sz="4" w:space="0" w:color="auto"/>
+            </w:tcBorders>
+            <w:hideMark/>
+          </w:tcPr>
+          <w:p>
+            <w:pPr>
+              <w:spacing w:after="0" w:line="240" w:lineRule="auto"/>
+              <w:ind w:left="77"/>
+              <w:cnfStyle w:val="000000100000" w:firstRow="0" w:lastRow="0" w:firstColumn="0" w:lastColumn="0" w:oddVBand="0" w:evenVBand="0" w:oddHBand="1" w:evenHBand="0" w:firstRowFirstColumn="0" w:firstRowLastColumn="0" w:lastRowFirstColumn="0" w:lastRowLastColumn="0"/>
+            </w:pPr>
+            <w:r>
+              <w:t>Número de veces que el estudiante ha intentado este módulo previamente.</w:t>
+            </w:r>
+          </w:p>
+        </w:tc>
+      </w:tr>
+      <w:tr>
+        <w:tc>
+          <w:tcPr>
+            <w:cnfStyle w:val="001000000000" w:firstRow="0" w:lastRow="0" w:firstColumn="1" w:lastColumn="0" w:oddVBand="0" w:evenVBand="0" w:oddHBand="0" w:evenHBand="0" w:firstRowFirstColumn="0" w:firstRowLastColumn="0" w:lastRowFirstColumn="0" w:lastRowLastColumn="0"/>
+            <w:tcW w:w="2268" w:type="dxa"/>
+            <w:tcBorders>
+              <w:left w:val="single" w:sz="4" w:space="0" w:color="auto"/>
+              <w:bottom w:val="single" w:sz="4" w:space="0" w:color="95B3D7" w:themeColor="accent1" w:themeTint="99"/>
+            </w:tcBorders>
+            <w:hideMark/>
+          </w:tcPr>
+          <w:p>
+            <w:pPr>
+              <w:spacing w:after="0" w:line="240" w:lineRule="auto"/>
+              <w:ind w:left="77"/>
+            </w:pPr>
+            <w:proofErr w:type="spellStart"/>
+            <w:r>
+              <w:t>studied_credits</w:t>
+            </w:r>
+            <w:proofErr w:type="spellEnd"/>
+          </w:p>
+        </w:tc>
+        <w:tc>
+          <w:tcPr>
+            <w:tcW w:w="5953" w:type="dxa"/>
+            <w:tcBorders>
+              <w:bottom w:val="single" w:sz="4" w:space="0" w:color="95B3D7" w:themeColor="accent1" w:themeTint="99"/>
+              <w:right w:val="single" w:sz="4" w:space="0" w:color="auto"/>
+            </w:tcBorders>
+            <w:hideMark/>
+          </w:tcPr>
+          <w:p>
+            <w:pPr>
+              <w:spacing w:after="0" w:line="240" w:lineRule="auto"/>
+              <w:ind w:left="77"/>
+              <w:cnfStyle w:val="000000000000" w:firstRow="0" w:lastRow="0" w:firstColumn="0" w:lastColumn="0" w:oddVBand="0" w:evenVBand="0" w:oddHBand="0" w:evenHBand="0" w:firstRowFirstColumn="0" w:firstRowLastColumn="0" w:lastRowFirstColumn="0" w:lastRowLastColumn="0"/>
+            </w:pPr>
+            <w:r>
+              <w:t xml:space="preserve">Carga total de créditos que el estudiante cursa </w:t>
+            </w:r>
+            <w:r>
+              <w:lastRenderedPageBreak/>
+              <w:t>actualmente.</w:t>
+            </w:r>
+          </w:p>
+        </w:tc>
+      </w:tr>
+      <w:tr>
+        <w:trPr>
+          <w:cnfStyle w:val="000000100000" w:firstRow="0" w:lastRow="0" w:firstColumn="0" w:lastColumn="0" w:oddVBand="0" w:evenVBand="0" w:oddHBand="1" w:evenHBand="0" w:firstRowFirstColumn="0" w:firstRowLastColumn="0" w:lastRowFirstColumn="0" w:lastRowLastColumn="0"/>
+        </w:trPr>
+        <w:tc>
+          <w:tcPr>
+            <w:cnfStyle w:val="001000000000" w:firstRow="0" w:lastRow="0" w:firstColumn="1" w:lastColumn="0" w:oddVBand="0" w:evenVBand="0" w:oddHBand="0" w:evenHBand="0" w:firstRowFirstColumn="0" w:firstRowLastColumn="0" w:lastRowFirstColumn="0" w:lastRowLastColumn="0"/>
+            <w:tcW w:w="2268" w:type="dxa"/>
+            <w:tcBorders>
+              <w:left w:val="single" w:sz="4" w:space="0" w:color="auto"/>
+              <w:bottom w:val="single" w:sz="4" w:space="0" w:color="95B3D7" w:themeColor="accent1" w:themeTint="99"/>
+            </w:tcBorders>
+            <w:hideMark/>
+          </w:tcPr>
+          <w:p>
+            <w:pPr>
+              <w:spacing w:after="0" w:line="240" w:lineRule="auto"/>
+              <w:ind w:left="77"/>
+            </w:pPr>
+            <w:proofErr w:type="spellStart"/>
+            <w:r>
+              <w:lastRenderedPageBreak/>
+              <w:t>disability</w:t>
+            </w:r>
+            <w:proofErr w:type="spellEnd"/>
+          </w:p>
+        </w:tc>
+        <w:tc>
+          <w:tcPr>
+            <w:tcW w:w="5953" w:type="dxa"/>
+            <w:tcBorders>
+              <w:bottom w:val="single" w:sz="4" w:space="0" w:color="95B3D7" w:themeColor="accent1" w:themeTint="99"/>
+              <w:right w:val="single" w:sz="4" w:space="0" w:color="auto"/>
+            </w:tcBorders>
+            <w:hideMark/>
+          </w:tcPr>
+          <w:p>
+            <w:pPr>
+              <w:spacing w:after="0" w:line="240" w:lineRule="auto"/>
+              <w:ind w:left="77"/>
+              <w:cnfStyle w:val="000000100000" w:firstRow="0" w:lastRow="0" w:firstColumn="0" w:lastColumn="0" w:oddVBand="0" w:evenVBand="0" w:oddHBand="1" w:evenHBand="0" w:firstRowFirstColumn="0" w:firstRowLastColumn="0" w:lastRowFirstColumn="0" w:lastRowLastColumn="0"/>
+            </w:pPr>
+            <w:r>
+              <w:t>Indicador de discapacidad declarada (Y/N).</w:t>
+            </w:r>
+          </w:p>
+        </w:tc>
+      </w:tr>
+      <w:tr>
+        <w:tc>
+          <w:tcPr>
+            <w:cnfStyle w:val="001000000000" w:firstRow="0" w:lastRow="0" w:firstColumn="1" w:lastColumn="0" w:oddVBand="0" w:evenVBand="0" w:oddHBand="0" w:evenHBand="0" w:firstRowFirstColumn="0" w:firstRowLastColumn="0" w:lastRowFirstColumn="0" w:lastRowLastColumn="0"/>
+            <w:tcW w:w="2268" w:type="dxa"/>
+            <w:tcBorders>
+              <w:left w:val="single" w:sz="4" w:space="0" w:color="auto"/>
+              <w:bottom w:val="single" w:sz="4" w:space="0" w:color="auto"/>
+            </w:tcBorders>
+            <w:hideMark/>
+          </w:tcPr>
+          <w:p>
+            <w:pPr>
+              <w:spacing w:after="0" w:line="240" w:lineRule="auto"/>
+              <w:ind w:left="77"/>
+            </w:pPr>
+            <w:proofErr w:type="spellStart"/>
+            <w:r>
+              <w:t>final_result</w:t>
+            </w:r>
+            <w:proofErr w:type="spellEnd"/>
+          </w:p>
+        </w:tc>
+        <w:tc>
+          <w:tcPr>
+            <w:tcW w:w="5953" w:type="dxa"/>
+            <w:tcBorders>
+              <w:bottom w:val="single" w:sz="4" w:space="0" w:color="auto"/>
+              <w:right w:val="single" w:sz="4" w:space="0" w:color="auto"/>
+            </w:tcBorders>
+            <w:hideMark/>
+          </w:tcPr>
+          <w:p>
+            <w:pPr>
+              <w:spacing w:after="0" w:line="240" w:lineRule="auto"/>
+              <w:ind w:left="77"/>
+              <w:cnfStyle w:val="000000000000" w:firstRow="0" w:lastRow="0" w:firstColumn="0" w:lastColumn="0" w:oddVBand="0" w:evenVBand="0" w:oddHBand="0" w:evenHBand="0" w:firstRowFirstColumn="0" w:firstRowLastColumn="0" w:lastRowFirstColumn="0" w:lastRowLastColumn="0"/>
+              <w:rPr>
+                <w:lang w:val="en-GB"/>
+              </w:rPr>
+            </w:pPr>
+            <w:r>
+              <w:rPr>
+                <w:b/>
+                <w:bCs/>
+                <w:lang w:val="en-GB"/>
+              </w:rPr>
+              <w:t xml:space="preserve">Variable </w:t>
+            </w:r>
+            <w:proofErr w:type="spellStart"/>
+            <w:r>
+              <w:rPr>
+                <w:b/>
+                <w:bCs/>
+                <w:lang w:val="en-GB"/>
+              </w:rPr>
+              <w:t>Objetivo</w:t>
+            </w:r>
+            <w:proofErr w:type="spellEnd"/>
+            <w:r>
+              <w:rPr>
+                <w:lang w:val="en-GB"/>
+              </w:rPr>
+              <w:t>: Pass, Distinction, Fail, Withdrawn.</w:t>
+            </w:r>
+          </w:p>
+        </w:tc>
+      </w:tr>
+      <w:tr>
+        <w:trPr>
+          <w:cnfStyle w:val="000000100000" w:firstRow="0" w:lastRow="0" w:firstColumn="0" w:lastColumn="0" w:oddVBand="0" w:evenVBand="0" w:oddHBand="1" w:evenHBand="0" w:firstRowFirstColumn="0" w:firstRowLastColumn="0" w:lastRowFirstColumn="0" w:lastRowLastColumn="0"/>
+        </w:trPr>
+        <w:tc>
+          <w:tcPr>
+            <w:cnfStyle w:val="001000000000" w:firstRow="0" w:lastRow="0" w:firstColumn="1" w:lastColumn="0" w:oddVBand="0" w:evenVBand="0" w:oddHBand="0" w:evenHBand="0" w:firstRowFirstColumn="0" w:firstRowLastColumn="0" w:lastRowFirstColumn="0" w:lastRowLastColumn="0"/>
+            <w:tcW w:w="2268" w:type="dxa"/>
+            <w:tcBorders>
+              <w:top w:val="single" w:sz="4" w:space="0" w:color="auto"/>
+              <w:left w:val="single" w:sz="4" w:space="0" w:color="auto"/>
+              <w:bottom w:val="single" w:sz="4" w:space="0" w:color="auto"/>
+            </w:tcBorders>
+            <w:hideMark/>
+          </w:tcPr>
+          <w:p>
+            <w:pPr>
+              <w:spacing w:after="0" w:line="240" w:lineRule="auto"/>
+              <w:ind w:left="77"/>
+            </w:pPr>
+            <w:proofErr w:type="spellStart"/>
+            <w:r>
+              <w:t>date_registration</w:t>
+            </w:r>
+            <w:proofErr w:type="spellEnd"/>
+          </w:p>
+        </w:tc>
+        <w:tc>
+          <w:tcPr>
+            <w:tcW w:w="5953" w:type="dxa"/>
+            <w:tcBorders>
+              <w:top w:val="single" w:sz="4" w:space="0" w:color="auto"/>
+              <w:bottom w:val="single" w:sz="4" w:space="0" w:color="auto"/>
+              <w:right w:val="single" w:sz="4" w:space="0" w:color="auto"/>
+            </w:tcBorders>
+            <w:hideMark/>
+          </w:tcPr>
+          <w:p>
+            <w:pPr>
+              <w:spacing w:after="0" w:line="240" w:lineRule="auto"/>
+              <w:ind w:left="77"/>
+              <w:cnfStyle w:val="000000100000" w:firstRow="0" w:lastRow="0" w:firstColumn="0" w:lastColumn="0" w:oddVBand="0" w:evenVBand="0" w:oddHBand="1" w:evenHBand="0" w:firstRowFirstColumn="0" w:firstRowLastColumn="0" w:lastRowFirstColumn="0" w:lastRowLastColumn="0"/>
+            </w:pPr>
+            <w:r>
+              <w:t>Día relativo al inicio del curso en que se formalizó la matrícula.</w:t>
+            </w:r>
+          </w:p>
+        </w:tc>
+      </w:tr>
+      <w:tr>
+        <w:tc>
+          <w:tcPr>
+            <w:cnfStyle w:val="001000000000" w:firstRow="0" w:lastRow="0" w:firstColumn="1" w:lastColumn="0" w:oddVBand="0" w:evenVBand="0" w:oddHBand="0" w:evenHBand="0" w:firstRowFirstColumn="0" w:firstRowLastColumn="0" w:lastRowFirstColumn="0" w:lastRowLastColumn="0"/>
+            <w:tcW w:w="2268" w:type="dxa"/>
+            <w:tcBorders>
+              <w:top w:val="single" w:sz="4" w:space="0" w:color="auto"/>
+              <w:left w:val="single" w:sz="4" w:space="0" w:color="auto"/>
+              <w:bottom w:val="single" w:sz="4" w:space="0" w:color="auto"/>
+            </w:tcBorders>
+            <w:hideMark/>
+          </w:tcPr>
+          <w:p>
+            <w:pPr>
+              <w:spacing w:after="0" w:line="240" w:lineRule="auto"/>
+              <w:ind w:left="77"/>
+            </w:pPr>
+            <w:proofErr w:type="spellStart"/>
+            <w:r>
+              <w:t>date_unregistration</w:t>
+            </w:r>
+            <w:proofErr w:type="spellEnd"/>
+          </w:p>
+        </w:tc>
+        <w:tc>
+          <w:tcPr>
+            <w:tcW w:w="5953" w:type="dxa"/>
+            <w:tcBorders>
+              <w:top w:val="single" w:sz="4" w:space="0" w:color="auto"/>
+              <w:bottom w:val="single" w:sz="4" w:space="0" w:color="auto"/>
+              <w:right w:val="single" w:sz="4" w:space="0" w:color="auto"/>
+            </w:tcBorders>
+            <w:hideMark/>
+          </w:tcPr>
+          <w:p>
+            <w:pPr>
+              <w:keepNext/>
+              <w:spacing w:after="0" w:line="240" w:lineRule="auto"/>
+              <w:ind w:left="77"/>
+              <w:cnfStyle w:val="000000000000" w:firstRow="0" w:lastRow="0" w:firstColumn="0" w:lastColumn="0" w:oddVBand="0" w:evenVBand="0" w:oddHBand="0" w:evenHBand="0" w:firstRowFirstColumn="0" w:firstRowLastColumn="0" w:lastRowFirstColumn="0" w:lastRowLastColumn="0"/>
+            </w:pPr>
+            <w:r>
+              <w:t>Día relativo en que se produjo la baja (si aplica).</w:t>
+            </w:r>
+          </w:p>
+        </w:tc>
+      </w:tr>
+    </w:tbl>
+    <w:p>
+      <w:pPr>
+        <w:pStyle w:val="Descripcin"/>
+      </w:pPr>
+      <w:r>
+        <w:t xml:space="preserve">Tabla </w:t>
+      </w:r>
+      <w:fldSimple w:instr=" SEQ Tabla \* ARABIC ">
+        <w:r>
+          <w:rPr>
+            <w:noProof/>
+          </w:rPr>
+          <w:t>1</w:t>
+        </w:r>
+      </w:fldSimple>
+      <w:r>
+        <w:t xml:space="preserve"> Descripción de datos de estudiantes</w:t>
+      </w:r>
+    </w:p>
+    <w:p>
+      <w:pPr>
+        <w:pStyle w:val="Prrafodelista"/>
+        <w:numPr>
+          <w:ilvl w:val="0"/>
+          <w:numId w:val="31"/>
+        </w:numPr>
+      </w:pPr>
+      <w:r>
+        <w:t xml:space="preserve">Tabla II: </w:t>
+      </w:r>
+      <w:r>
+        <w:t>Dimensión de Rendimiento (assessments_processed.csv)</w:t>
+      </w:r>
+    </w:p>
+    <w:p>
+      <w:pPr>
+        <w:ind w:left="280"/>
+      </w:pPr>
+      <w:r>
+        <w:t>Contiene los resultados cuantitativos de los hitos evaluativos, permitiendo trazar la evolución académica del alumno.</w:t>
+      </w:r>
+    </w:p>
+    <w:tbl>
+      <w:tblPr>
+        <w:tblStyle w:val="Tablaconcuadrcula3-nfasis1"/>
+        <w:tblW w:w="0" w:type="auto"/>
+        <w:tblInd w:w="392" w:type="dxa"/>
+        <w:tblLook w:val="04A0" w:firstRow="1" w:lastRow="0" w:firstColumn="1" w:lastColumn="0" w:noHBand="0" w:noVBand="1"/>
+      </w:tblPr>
+      <w:tblGrid>
+        <w:gridCol w:w="1828"/>
+        <w:gridCol w:w="6500"/>
+      </w:tblGrid>
+      <w:tr>
+        <w:trPr>
+          <w:cnfStyle w:val="100000000000" w:firstRow="1" w:lastRow="0" w:firstColumn="0" w:lastColumn="0" w:oddVBand="0" w:evenVBand="0" w:oddHBand="0" w:evenHBand="0" w:firstRowFirstColumn="0" w:firstRowLastColumn="0" w:lastRowFirstColumn="0" w:lastRowLastColumn="0"/>
+        </w:trPr>
+        <w:tc>
+          <w:tcPr>
+            <w:cnfStyle w:val="001000000100" w:firstRow="0" w:lastRow="0" w:firstColumn="1" w:lastColumn="0" w:oddVBand="0" w:evenVBand="0" w:oddHBand="0" w:evenHBand="0" w:firstRowFirstColumn="1" w:firstRowLastColumn="0" w:lastRowFirstColumn="0" w:lastRowLastColumn="0"/>
+            <w:tcW w:w="1436" w:type="dxa"/>
+            <w:tcBorders>
+              <w:top w:val="single" w:sz="4" w:space="0" w:color="auto"/>
+              <w:left w:val="single" w:sz="4" w:space="0" w:color="auto"/>
+            </w:tcBorders>
+            <w:hideMark/>
+          </w:tcPr>
+          <w:p>
+            <w:r>
+              <w:t>Campo</w:t>
+            </w:r>
+          </w:p>
+        </w:tc>
+        <w:tc>
+          <w:tcPr>
+            <w:tcW w:w="0" w:type="auto"/>
+            <w:tcBorders>
+              <w:top w:val="single" w:sz="4" w:space="0" w:color="auto"/>
+              <w:right w:val="single" w:sz="4" w:space="0" w:color="auto"/>
+            </w:tcBorders>
+            <w:hideMark/>
+          </w:tcPr>
+          <w:p>
+            <w:pPr>
+              <w:cnfStyle w:val="100000000000" w:firstRow="1" w:lastRow="0" w:firstColumn="0" w:lastColumn="0" w:oddVBand="0" w:evenVBand="0" w:oddHBand="0" w:evenHBand="0" w:firstRowFirstColumn="0" w:firstRowLastColumn="0" w:lastRowFirstColumn="0" w:lastRowLastColumn="0"/>
+            </w:pPr>
+            <w:r>
+              <w:t>Descripción</w:t>
+            </w:r>
+          </w:p>
+        </w:tc>
+      </w:tr>
+      <w:tr>
+        <w:trPr>
+          <w:cnfStyle w:val="000000100000" w:firstRow="0" w:lastRow="0" w:firstColumn="0" w:lastColumn="0" w:oddVBand="0" w:evenVBand="0" w:oddHBand="1" w:evenHBand="0" w:firstRowFirstColumn="0" w:firstRowLastColumn="0" w:lastRowFirstColumn="0" w:lastRowLastColumn="0"/>
+        </w:trPr>
+        <w:tc>
+          <w:tcPr>
+            <w:cnfStyle w:val="001000000000" w:firstRow="0" w:lastRow="0" w:firstColumn="1" w:lastColumn="0" w:oddVBand="0" w:evenVBand="0" w:oddHBand="0" w:evenHBand="0" w:firstRowFirstColumn="0" w:firstRowLastColumn="0" w:lastRowFirstColumn="0" w:lastRowLastColumn="0"/>
+            <w:tcW w:w="1436" w:type="dxa"/>
+            <w:tcBorders>
+              <w:left w:val="single" w:sz="4" w:space="0" w:color="auto"/>
+              <w:bottom w:val="single" w:sz="4" w:space="0" w:color="95B3D7" w:themeColor="accent1" w:themeTint="99"/>
+            </w:tcBorders>
+            <w:hideMark/>
+          </w:tcPr>
+          <w:p>
+            <w:pPr>
+              <w:spacing w:after="0" w:line="240" w:lineRule="auto"/>
+            </w:pPr>
+            <w:proofErr w:type="spellStart"/>
+            <w:r>
+              <w:t>id_assessment</w:t>
+            </w:r>
+            <w:proofErr w:type="spellEnd"/>
+          </w:p>
+        </w:tc>
+        <w:tc>
+          <w:tcPr>
+            <w:tcW w:w="0" w:type="auto"/>
+            <w:tcBorders>
+              <w:bottom w:val="single" w:sz="4" w:space="0" w:color="95B3D7" w:themeColor="accent1" w:themeTint="99"/>
+              <w:right w:val="single" w:sz="4" w:space="0" w:color="auto"/>
+            </w:tcBorders>
+            <w:hideMark/>
+          </w:tcPr>
+          <w:p>
+            <w:pPr>
+              <w:spacing w:after="0" w:line="240" w:lineRule="auto"/>
+              <w:cnfStyle w:val="000000100000" w:firstRow="0" w:lastRow="0" w:firstColumn="0" w:lastColumn="0" w:oddVBand="0" w:evenVBand="0" w:oddHBand="1" w:evenHBand="0" w:firstRowFirstColumn="0" w:firstRowLastColumn="0" w:lastRowFirstColumn="0" w:lastRowLastColumn="0"/>
+            </w:pPr>
+            <w:r>
+              <w:t>ID único de la prueba específica.</w:t>
+            </w:r>
+          </w:p>
+        </w:tc>
+      </w:tr>
+      <w:tr>
+        <w:tc>
+          <w:tcPr>
+            <w:cnfStyle w:val="001000000000" w:firstRow="0" w:lastRow="0" w:firstColumn="1" w:lastColumn="0" w:oddVBand="0" w:evenVBand="0" w:oddHBand="0" w:evenHBand="0" w:firstRowFirstColumn="0" w:firstRowLastColumn="0" w:lastRowFirstColumn="0" w:lastRowLastColumn="0"/>
+            <w:tcW w:w="1436" w:type="dxa"/>
+            <w:tcBorders>
+              <w:left w:val="single" w:sz="4" w:space="0" w:color="auto"/>
+              <w:bottom w:val="single" w:sz="4" w:space="0" w:color="95B3D7" w:themeColor="accent1" w:themeTint="99"/>
+            </w:tcBorders>
+            <w:hideMark/>
+          </w:tcPr>
+          <w:p>
+            <w:pPr>
+              <w:spacing w:after="0" w:line="240" w:lineRule="auto"/>
+            </w:pPr>
+            <w:proofErr w:type="spellStart"/>
+            <w:r>
+              <w:t>id_student</w:t>
+            </w:r>
+            <w:proofErr w:type="spellEnd"/>
+          </w:p>
+        </w:tc>
+        <w:tc>
+          <w:tcPr>
+            <w:tcW w:w="0" w:type="auto"/>
+            <w:tcBorders>
+              <w:bottom w:val="single" w:sz="4" w:space="0" w:color="95B3D7" w:themeColor="accent1" w:themeTint="99"/>
+              <w:right w:val="single" w:sz="4" w:space="0" w:color="auto"/>
+            </w:tcBorders>
+            <w:hideMark/>
+          </w:tcPr>
+          <w:p>
+            <w:pPr>
+              <w:spacing w:after="0" w:line="240" w:lineRule="auto"/>
+              <w:cnfStyle w:val="000000000000" w:firstRow="0" w:lastRow="0" w:firstColumn="0" w:lastColumn="0" w:oddVBand="0" w:evenVBand="0" w:oddHBand="0" w:evenHBand="0" w:firstRowFirstColumn="0" w:firstRowLastColumn="0" w:lastRowFirstColumn="0" w:lastRowLastColumn="0"/>
+            </w:pPr>
+            <w:r>
+              <w:t>ID del estudiante.</w:t>
+            </w:r>
+          </w:p>
+        </w:tc>
+      </w:tr>
+      <w:tr>
+        <w:trPr>
+          <w:cnfStyle w:val="000000100000" w:firstRow="0" w:lastRow="0" w:firstColumn="0" w:lastColumn="0" w:oddVBand="0" w:evenVBand="0" w:oddHBand="1" w:evenHBand="0" w:firstRowFirstColumn="0" w:firstRowLastColumn="0" w:lastRowFirstColumn="0" w:lastRowLastColumn="0"/>
+        </w:trPr>
+        <w:tc>
+          <w:tcPr>
+            <w:cnfStyle w:val="001000000000" w:firstRow="0" w:lastRow="0" w:firstColumn="1" w:lastColumn="0" w:oddVBand="0" w:evenVBand="0" w:oddHBand="0" w:evenHBand="0" w:firstRowFirstColumn="0" w:firstRowLastColumn="0" w:lastRowFirstColumn="0" w:lastRowLastColumn="0"/>
+            <w:tcW w:w="1436" w:type="dxa"/>
+            <w:tcBorders>
+              <w:left w:val="single" w:sz="4" w:space="0" w:color="auto"/>
+              <w:bottom w:val="single" w:sz="4" w:space="0" w:color="95B3D7" w:themeColor="accent1" w:themeTint="99"/>
+            </w:tcBorders>
+            <w:hideMark/>
+          </w:tcPr>
+          <w:p>
+            <w:pPr>
+              <w:spacing w:after="0" w:line="240" w:lineRule="auto"/>
+            </w:pPr>
+            <w:proofErr w:type="spellStart"/>
+            <w:r>
+              <w:t>date_submitted</w:t>
+            </w:r>
+            <w:proofErr w:type="spellEnd"/>
+          </w:p>
+        </w:tc>
+        <w:tc>
+          <w:tcPr>
+            <w:tcW w:w="0" w:type="auto"/>
+            <w:tcBorders>
+              <w:bottom w:val="single" w:sz="4" w:space="0" w:color="95B3D7" w:themeColor="accent1" w:themeTint="99"/>
+              <w:right w:val="single" w:sz="4" w:space="0" w:color="auto"/>
+            </w:tcBorders>
+            <w:hideMark/>
+          </w:tcPr>
+          <w:p>
+            <w:pPr>
+              <w:spacing w:after="0" w:line="240" w:lineRule="auto"/>
+              <w:cnfStyle w:val="000000100000" w:firstRow="0" w:lastRow="0" w:firstColumn="0" w:lastColumn="0" w:oddVBand="0" w:evenVBand="0" w:oddHBand="1" w:evenHBand="0" w:firstRowFirstColumn="0" w:firstRowLastColumn="0" w:lastRowFirstColumn="0" w:lastRowLastColumn="0"/>
+            </w:pPr>
+            <w:r>
+              <w:t>Día relativo al inicio del curso en que se realizó la entrega.</w:t>
+            </w:r>
+          </w:p>
+        </w:tc>
+      </w:tr>
+      <w:tr>
+        <w:tc>
+          <w:tcPr>
+            <w:cnfStyle w:val="001000000000" w:firstRow="0" w:lastRow="0" w:firstColumn="1" w:lastColumn="0" w:oddVBand="0" w:evenVBand="0" w:oddHBand="0" w:evenHBand="0" w:firstRowFirstColumn="0" w:firstRowLastColumn="0" w:lastRowFirstColumn="0" w:lastRowLastColumn="0"/>
+            <w:tcW w:w="1436" w:type="dxa"/>
+            <w:tcBorders>
+              <w:left w:val="single" w:sz="4" w:space="0" w:color="auto"/>
+              <w:bottom w:val="single" w:sz="4" w:space="0" w:color="95B3D7" w:themeColor="accent1" w:themeTint="99"/>
+            </w:tcBorders>
+            <w:hideMark/>
+          </w:tcPr>
+          <w:p>
+            <w:pPr>
+              <w:spacing w:after="0" w:line="240" w:lineRule="auto"/>
+            </w:pPr>
+            <w:proofErr w:type="spellStart"/>
+            <w:r>
+              <w:t>is_banked</w:t>
+            </w:r>
+            <w:proofErr w:type="spellEnd"/>
+          </w:p>
+        </w:tc>
+        <w:tc>
+          <w:tcPr>
+            <w:tcW w:w="0" w:type="auto"/>
+            <w:tcBorders>
+              <w:bottom w:val="single" w:sz="4" w:space="0" w:color="95B3D7" w:themeColor="accent1" w:themeTint="99"/>
+              <w:right w:val="single" w:sz="4" w:space="0" w:color="auto"/>
+            </w:tcBorders>
+            <w:hideMark/>
+          </w:tcPr>
+          <w:p>
+            <w:pPr>
+              <w:spacing w:after="0" w:line="240" w:lineRule="auto"/>
+              <w:cnfStyle w:val="000000000000" w:firstRow="0" w:lastRow="0" w:firstColumn="0" w:lastColumn="0" w:oddVBand="0" w:evenVBand="0" w:oddHBand="0" w:evenHBand="0" w:firstRowFirstColumn="0" w:firstRowLastColumn="0" w:lastRowFirstColumn="0" w:lastRowLastColumn="0"/>
+            </w:pPr>
+            <w:r>
+              <w:t>Indicador de si la nota ha sido convalidada de una presentación anterior.</w:t>
+            </w:r>
+          </w:p>
+        </w:tc>
+      </w:tr>
+      <w:tr>
+        <w:trPr>
+          <w:cnfStyle w:val="000000100000" w:firstRow="0" w:lastRow="0" w:firstColumn="0" w:lastColumn="0" w:oddVBand="0" w:evenVBand="0" w:oddHBand="1" w:evenHBand="0" w:firstRowFirstColumn="0" w:firstRowLastColumn="0" w:lastRowFirstColumn="0" w:lastRowLastColumn="0"/>
+        </w:trPr>
+        <w:tc>
+          <w:tcPr>
+            <w:cnfStyle w:val="001000000000" w:firstRow="0" w:lastRow="0" w:firstColumn="1" w:lastColumn="0" w:oddVBand="0" w:evenVBand="0" w:oddHBand="0" w:evenHBand="0" w:firstRowFirstColumn="0" w:firstRowLastColumn="0" w:lastRowFirstColumn="0" w:lastRowLastColumn="0"/>
+            <w:tcW w:w="1436" w:type="dxa"/>
+            <w:tcBorders>
+              <w:left w:val="single" w:sz="4" w:space="0" w:color="auto"/>
+              <w:bottom w:val="single" w:sz="4" w:space="0" w:color="95B3D7" w:themeColor="accent1" w:themeTint="99"/>
+            </w:tcBorders>
+            <w:hideMark/>
+          </w:tcPr>
+          <w:p>
+            <w:pPr>
+              <w:spacing w:after="0" w:line="240" w:lineRule="auto"/>
+            </w:pPr>
+            <w:r>
+              <w:t>score</w:t>
+            </w:r>
+          </w:p>
+        </w:tc>
+        <w:tc>
+          <w:tcPr>
+            <w:tcW w:w="0" w:type="auto"/>
+            <w:tcBorders>
+              <w:bottom w:val="single" w:sz="4" w:space="0" w:color="95B3D7" w:themeColor="accent1" w:themeTint="99"/>
+              <w:right w:val="single" w:sz="4" w:space="0" w:color="auto"/>
+            </w:tcBorders>
+            <w:hideMark/>
+          </w:tcPr>
+          <w:p>
+            <w:pPr>
+              <w:spacing w:after="0" w:line="240" w:lineRule="auto"/>
+              <w:cnfStyle w:val="000000100000" w:firstRow="0" w:lastRow="0" w:firstColumn="0" w:lastColumn="0" w:oddVBand="0" w:evenVBand="0" w:oddHBand="1" w:evenHBand="0" w:firstRowFirstColumn="0" w:firstRowLastColumn="0" w:lastRowFirstColumn="0" w:lastRowLastColumn="0"/>
+            </w:pPr>
+            <w:r>
+              <w:t>Calificación obtenida (escala 0-100).</w:t>
+            </w:r>
+          </w:p>
+        </w:tc>
+      </w:tr>
+      <w:tr>
+        <w:tc>
+          <w:tcPr>
+            <w:cnfStyle w:val="001000000000" w:firstRow="0" w:lastRow="0" w:firstColumn="1" w:lastColumn="0" w:oddVBand="0" w:evenVBand="0" w:oddHBand="0" w:evenHBand="0" w:firstRowFirstColumn="0" w:firstRowLastColumn="0" w:lastRowFirstColumn="0" w:lastRowLastColumn="0"/>
+            <w:tcW w:w="1436" w:type="dxa"/>
+            <w:tcBorders>
+              <w:left w:val="single" w:sz="4" w:space="0" w:color="auto"/>
+              <w:bottom w:val="single" w:sz="4" w:space="0" w:color="95B3D7" w:themeColor="accent1" w:themeTint="99"/>
+            </w:tcBorders>
+            <w:hideMark/>
+          </w:tcPr>
+          <w:p>
+            <w:pPr>
+              <w:spacing w:after="0" w:line="240" w:lineRule="auto"/>
+            </w:pPr>
+            <w:proofErr w:type="spellStart"/>
+            <w:r>
+              <w:t>assessment_type</w:t>
+            </w:r>
+            <w:proofErr w:type="spellEnd"/>
+          </w:p>
+        </w:tc>
+        <w:tc>
+          <w:tcPr>
+            <w:tcW w:w="0" w:type="auto"/>
+            <w:tcBorders>
+              <w:bottom w:val="single" w:sz="4" w:space="0" w:color="95B3D7" w:themeColor="accent1" w:themeTint="99"/>
+              <w:right w:val="single" w:sz="4" w:space="0" w:color="auto"/>
+            </w:tcBorders>
+            <w:hideMark/>
+          </w:tcPr>
+          <w:p>
+            <w:pPr>
+              <w:spacing w:after="0" w:line="240" w:lineRule="auto"/>
+              <w:cnfStyle w:val="000000000000" w:firstRow="0" w:lastRow="0" w:firstColumn="0" w:lastColumn="0" w:oddVBand="0" w:evenVBand="0" w:oddHBand="0" w:evenHBand="0" w:firstRowFirstColumn="0" w:firstRowLastColumn="0" w:lastRowFirstColumn="0" w:lastRowLastColumn="0"/>
+            </w:pPr>
+            <w:r>
+              <w:t xml:space="preserve">Tipología: TMA (Corrección por tutor), CMA (Corrección automática), </w:t>
+            </w:r>
+            <w:proofErr w:type="spellStart"/>
+            <w:r>
+              <w:t>Exam</w:t>
+            </w:r>
+            <w:proofErr w:type="spellEnd"/>
+            <w:r>
+              <w:t>.</w:t>
+            </w:r>
+          </w:p>
+        </w:tc>
+      </w:tr>
+      <w:tr>
+        <w:trPr>
+          <w:cnfStyle w:val="000000100000" w:firstRow="0" w:lastRow="0" w:firstColumn="0" w:lastColumn="0" w:oddVBand="0" w:evenVBand="0" w:oddHBand="1" w:evenHBand="0" w:firstRowFirstColumn="0" w:firstRowLastColumn="0" w:lastRowFirstColumn="0" w:lastRowLastColumn="0"/>
+        </w:trPr>
+        <w:tc>
+          <w:tcPr>
+            <w:cnfStyle w:val="001000000000" w:firstRow="0" w:lastRow="0" w:firstColumn="1" w:lastColumn="0" w:oddVBand="0" w:evenVBand="0" w:oddHBand="0" w:evenHBand="0" w:firstRowFirstColumn="0" w:firstRowLastColumn="0" w:lastRowFirstColumn="0" w:lastRowLastColumn="0"/>
+            <w:tcW w:w="1436" w:type="dxa"/>
+            <w:tcBorders>
+              <w:left w:val="single" w:sz="4" w:space="0" w:color="auto"/>
+              <w:bottom w:val="single" w:sz="4" w:space="0" w:color="95B3D7" w:themeColor="accent1" w:themeTint="99"/>
+            </w:tcBorders>
+            <w:hideMark/>
+          </w:tcPr>
+          <w:p>
+            <w:pPr>
+              <w:spacing w:after="0" w:line="240" w:lineRule="auto"/>
+            </w:pPr>
+            <w:r>
+              <w:t>date</w:t>
+            </w:r>
+          </w:p>
+        </w:tc>
+        <w:tc>
+          <w:tcPr>
+            <w:tcW w:w="0" w:type="auto"/>
+            <w:tcBorders>
+              <w:bottom w:val="single" w:sz="4" w:space="0" w:color="95B3D7" w:themeColor="accent1" w:themeTint="99"/>
+              <w:right w:val="single" w:sz="4" w:space="0" w:color="auto"/>
+            </w:tcBorders>
+            <w:hideMark/>
+          </w:tcPr>
+          <w:p>
+            <w:pPr>
+              <w:spacing w:after="0" w:line="240" w:lineRule="auto"/>
+              <w:cnfStyle w:val="000000100000" w:firstRow="0" w:lastRow="0" w:firstColumn="0" w:lastColumn="0" w:oddVBand="0" w:evenVBand="0" w:oddHBand="1" w:evenHBand="0" w:firstRowFirstColumn="0" w:firstRowLastColumn="0" w:lastRowFirstColumn="0" w:lastRowLastColumn="0"/>
+            </w:pPr>
+            <w:r>
+              <w:t>Fecha límite oficial de entrega (</w:t>
+            </w:r>
+            <w:proofErr w:type="spellStart"/>
+            <w:r>
+              <w:rPr>
+                <w:i/>
+                <w:iCs/>
+              </w:rPr>
+              <w:t>Deadline</w:t>
+            </w:r>
+            <w:proofErr w:type="spellEnd"/>
+            <w:r>
+              <w:t>).</w:t>
+            </w:r>
+          </w:p>
+        </w:tc>
+      </w:tr>
+      <w:tr>
+        <w:tc>
+          <w:tcPr>
+            <w:cnfStyle w:val="001000000000" w:firstRow="0" w:lastRow="0" w:firstColumn="1" w:lastColumn="0" w:oddVBand="0" w:evenVBand="0" w:oddHBand="0" w:evenHBand="0" w:firstRowFirstColumn="0" w:firstRowLastColumn="0" w:lastRowFirstColumn="0" w:lastRowLastColumn="0"/>
+            <w:tcW w:w="1436" w:type="dxa"/>
+            <w:tcBorders>
+              <w:left w:val="single" w:sz="4" w:space="0" w:color="auto"/>
+              <w:bottom w:val="single" w:sz="4" w:space="0" w:color="auto"/>
+            </w:tcBorders>
+            <w:hideMark/>
+          </w:tcPr>
+          <w:p>
+            <w:pPr>
+              <w:spacing w:after="0" w:line="240" w:lineRule="auto"/>
+            </w:pPr>
+            <w:proofErr w:type="spellStart"/>
+            <w:r>
+              <w:t>weight</w:t>
+            </w:r>
+            <w:proofErr w:type="spellEnd"/>
+          </w:p>
+        </w:tc>
+        <w:tc>
+          <w:tcPr>
+            <w:tcW w:w="0" w:type="auto"/>
+            <w:tcBorders>
+              <w:bottom w:val="single" w:sz="4" w:space="0" w:color="auto"/>
+              <w:right w:val="single" w:sz="4" w:space="0" w:color="auto"/>
+            </w:tcBorders>
+            <w:hideMark/>
+          </w:tcPr>
+          <w:p>
+            <w:pPr>
+              <w:keepNext/>
+              <w:spacing w:after="0" w:line="240" w:lineRule="auto"/>
+              <w:cnfStyle w:val="000000000000" w:firstRow="0" w:lastRow="0" w:firstColumn="0" w:lastColumn="0" w:oddVBand="0" w:evenVBand="0" w:oddHBand="0" w:evenHBand="0" w:firstRowFirstColumn="0" w:firstRowLastColumn="0" w:lastRowFirstColumn="0" w:lastRowLastColumn="0"/>
+            </w:pPr>
+            <w:r>
+              <w:t>Ponderación de la evaluación en la nota final del curso.</w:t>
+            </w:r>
+          </w:p>
+        </w:tc>
+      </w:tr>
+    </w:tbl>
+    <w:p>
+      <w:pPr>
+        <w:pStyle w:val="Descripcin"/>
+        <w:rPr>
+          <w:sz w:val="14"/>
+          <w:szCs w:val="14"/>
+        </w:rPr>
+      </w:pPr>
+      <w:r>
+        <w:t xml:space="preserve">Tabla </w:t>
+      </w:r>
+      <w:fldSimple w:instr=" SEQ Tabla \* ARABIC ">
+        <w:r>
+          <w:rPr>
+            <w:noProof/>
+          </w:rPr>
+          <w:t>2</w:t>
+        </w:r>
+      </w:fldSimple>
+      <w:r>
+        <w:t xml:space="preserve"> Descripción de entrega de actividades</w:t>
+      </w:r>
+    </w:p>
+    <w:p>
+      <w:pPr>
+        <w:pStyle w:val="Prrafodelista"/>
+        <w:ind w:left="1070"/>
+      </w:pPr>
+      <w:r>
+        <w:t xml:space="preserve">Tabla III: </w:t>
+      </w:r>
+      <w:r>
+        <w:t>Dimensión de Comportamiento (interactions_processed.csv)</w:t>
+      </w:r>
+    </w:p>
+    <w:p>
+      <w:pPr>
+        <w:ind w:left="280"/>
+      </w:pPr>
+      <w:r>
+        <w:t>Representa el log de actividad diario en el Entorno Virtual de Aprendizaje (VLE). Dada su granularidad, constituye la fuente principal para el modelado secuencial.</w:t>
+      </w:r>
+    </w:p>
+    <w:tbl>
+      <w:tblPr>
+        <w:tblStyle w:val="Tablaconcuadrcula3-nfasis1"/>
+        <w:tblW w:w="0" w:type="auto"/>
+        <w:tblInd w:w="534" w:type="dxa"/>
+        <w:tblLook w:val="04A0" w:firstRow="1" w:lastRow="0" w:firstColumn="1" w:lastColumn="0" w:noHBand="0" w:noVBand="1"/>
+      </w:tblPr>
+      <w:tblGrid>
+        <w:gridCol w:w="2544"/>
+        <w:gridCol w:w="5642"/>
+      </w:tblGrid>
+      <w:tr>
+        <w:trPr>
+          <w:cnfStyle w:val="100000000000" w:firstRow="1" w:lastRow="0" w:firstColumn="0" w:lastColumn="0" w:oddVBand="0" w:evenVBand="0" w:oddHBand="0" w:evenHBand="0" w:firstRowFirstColumn="0" w:firstRowLastColumn="0" w:lastRowFirstColumn="0" w:lastRowLastColumn="0"/>
+        </w:trPr>
+        <w:tc>
+          <w:tcPr>
+            <w:cnfStyle w:val="001000000100" w:firstRow="0" w:lastRow="0" w:firstColumn="1" w:lastColumn="0" w:oddVBand="0" w:evenVBand="0" w:oddHBand="0" w:evenHBand="0" w:firstRowFirstColumn="1" w:firstRowLastColumn="0" w:lastRowFirstColumn="0" w:lastRowLastColumn="0"/>
+            <w:tcW w:w="2126" w:type="dxa"/>
+            <w:tcBorders>
+              <w:top w:val="single" w:sz="4" w:space="0" w:color="auto"/>
+              <w:left w:val="single" w:sz="4" w:space="0" w:color="auto"/>
+            </w:tcBorders>
+            <w:hideMark/>
+          </w:tcPr>
+          <w:p>
+            <w:pPr>
+              <w:spacing w:after="0" w:line="240" w:lineRule="auto"/>
+            </w:pPr>
+            <w:r>
+              <w:t>Campo</w:t>
+            </w:r>
+          </w:p>
+        </w:tc>
+        <w:tc>
+          <w:tcPr>
+            <w:tcW w:w="6060" w:type="dxa"/>
+            <w:tcBorders>
+              <w:top w:val="single" w:sz="4" w:space="0" w:color="auto"/>
+              <w:right w:val="single" w:sz="4" w:space="0" w:color="auto"/>
+            </w:tcBorders>
+            <w:hideMark/>
+          </w:tcPr>
+          <w:p>
+            <w:pPr>
+              <w:spacing w:after="0" w:line="240" w:lineRule="auto"/>
+              <w:cnfStyle w:val="100000000000" w:firstRow="1" w:lastRow="0" w:firstColumn="0" w:lastColumn="0" w:oddVBand="0" w:evenVBand="0" w:oddHBand="0" w:evenHBand="0" w:firstRowFirstColumn="0" w:firstRowLastColumn="0" w:lastRowFirstColumn="0" w:lastRowLastColumn="0"/>
+            </w:pPr>
+            <w:r>
+              <w:t>Descripción</w:t>
+            </w:r>
+          </w:p>
+        </w:tc>
+      </w:tr>
+      <w:tr>
+        <w:trPr>
+          <w:cnfStyle w:val="000000100000" w:firstRow="0" w:lastRow="0" w:firstColumn="0" w:lastColumn="0" w:oddVBand="0" w:evenVBand="0" w:oddHBand="1" w:evenHBand="0" w:firstRowFirstColumn="0" w:firstRowLastColumn="0" w:lastRowFirstColumn="0" w:lastRowLastColumn="0"/>
+        </w:trPr>
+        <w:tc>
+          <w:tcPr>
+            <w:cnfStyle w:val="001000000000" w:firstRow="0" w:lastRow="0" w:firstColumn="1" w:lastColumn="0" w:oddVBand="0" w:evenVBand="0" w:oddHBand="0" w:evenHBand="0" w:firstRowFirstColumn="0" w:firstRowLastColumn="0" w:lastRowFirstColumn="0" w:lastRowLastColumn="0"/>
+            <w:tcW w:w="2126" w:type="dxa"/>
+            <w:tcBorders>
+              <w:left w:val="single" w:sz="4" w:space="0" w:color="auto"/>
+              <w:bottom w:val="single" w:sz="4" w:space="0" w:color="95B3D7" w:themeColor="accent1" w:themeTint="99"/>
+            </w:tcBorders>
+            <w:hideMark/>
+          </w:tcPr>
+          <w:p>
+            <w:pPr>
+              <w:spacing w:after="0" w:line="240" w:lineRule="auto"/>
+            </w:pPr>
+            <w:proofErr w:type="spellStart"/>
+            <w:r>
+              <w:t>code_module</w:t>
+            </w:r>
+            <w:proofErr w:type="spellEnd"/>
+          </w:p>
+        </w:tc>
+        <w:tc>
+          <w:tcPr>
+            <w:tcW w:w="6060" w:type="dxa"/>
+            <w:tcBorders>
+              <w:bottom w:val="single" w:sz="4" w:space="0" w:color="95B3D7" w:themeColor="accent1" w:themeTint="99"/>
+              <w:right w:val="single" w:sz="4" w:space="0" w:color="auto"/>
+            </w:tcBorders>
+            <w:hideMark/>
+          </w:tcPr>
+          <w:p>
+            <w:pPr>
+              <w:spacing w:after="0" w:line="240" w:lineRule="auto"/>
+              <w:cnfStyle w:val="000000100000" w:firstRow="0" w:lastRow="0" w:firstColumn="0" w:lastColumn="0" w:oddVBand="0" w:evenVBand="0" w:oddHBand="1" w:evenHBand="0" w:firstRowFirstColumn="0" w:firstRowLastColumn="0" w:lastRowFirstColumn="0" w:lastRowLastColumn="0"/>
+            </w:pPr>
+            <w:r>
+              <w:t>Identificador del curso (ej. AAA, BBB).</w:t>
+            </w:r>
+          </w:p>
+        </w:tc>
+      </w:tr>
+      <w:tr>
+        <w:tc>
+          <w:tcPr>
+            <w:cnfStyle w:val="001000000000" w:firstRow="0" w:lastRow="0" w:firstColumn="1" w:lastColumn="0" w:oddVBand="0" w:evenVBand="0" w:oddHBand="0" w:evenHBand="0" w:firstRowFirstColumn="0" w:firstRowLastColumn="0" w:lastRowFirstColumn="0" w:lastRowLastColumn="0"/>
+            <w:tcW w:w="2126" w:type="dxa"/>
+            <w:tcBorders>
+              <w:left w:val="single" w:sz="4" w:space="0" w:color="auto"/>
+              <w:bottom w:val="single" w:sz="4" w:space="0" w:color="95B3D7" w:themeColor="accent1" w:themeTint="99"/>
+            </w:tcBorders>
+            <w:hideMark/>
+          </w:tcPr>
+          <w:p>
+            <w:pPr>
+              <w:spacing w:after="0" w:line="240" w:lineRule="auto"/>
+            </w:pPr>
+            <w:proofErr w:type="spellStart"/>
+            <w:r>
+              <w:t>code_presentation</w:t>
+            </w:r>
+            <w:proofErr w:type="spellEnd"/>
+          </w:p>
+        </w:tc>
+        <w:tc>
+          <w:tcPr>
+            <w:tcW w:w="6060" w:type="dxa"/>
+            <w:tcBorders>
+              <w:bottom w:val="single" w:sz="4" w:space="0" w:color="95B3D7" w:themeColor="accent1" w:themeTint="99"/>
+              <w:right w:val="single" w:sz="4" w:space="0" w:color="auto"/>
+            </w:tcBorders>
+            <w:hideMark/>
+          </w:tcPr>
+          <w:p>
+            <w:pPr>
+              <w:spacing w:after="0" w:line="240" w:lineRule="auto"/>
+              <w:cnfStyle w:val="000000000000" w:firstRow="0" w:lastRow="0" w:firstColumn="0" w:lastColumn="0" w:oddVBand="0" w:evenVBand="0" w:oddHBand="0" w:evenHBand="0" w:firstRowFirstColumn="0" w:firstRowLastColumn="0" w:lastRowFirstColumn="0" w:lastRowLastColumn="0"/>
+            </w:pPr>
+            <w:r>
+              <w:t>Semestre en el que se imparte (ej. 2013J, 2014B).</w:t>
+            </w:r>
+          </w:p>
+        </w:tc>
+      </w:tr>
+      <w:tr>
+        <w:trPr>
+          <w:cnfStyle w:val="000000100000" w:firstRow="0" w:lastRow="0" w:firstColumn="0" w:lastColumn="0" w:oddVBand="0" w:evenVBand="0" w:oddHBand="1" w:evenHBand="0" w:firstRowFirstColumn="0" w:firstRowLastColumn="0" w:lastRowFirstColumn="0" w:lastRowLastColumn="0"/>
+        </w:trPr>
+        <w:tc>
+          <w:tcPr>
+            <w:cnfStyle w:val="001000000000" w:firstRow="0" w:lastRow="0" w:firstColumn="1" w:lastColumn="0" w:oddVBand="0" w:evenVBand="0" w:oddHBand="0" w:evenHBand="0" w:firstRowFirstColumn="0" w:firstRowLastColumn="0" w:lastRowFirstColumn="0" w:lastRowLastColumn="0"/>
+            <w:tcW w:w="2126" w:type="dxa"/>
+            <w:tcBorders>
+              <w:left w:val="single" w:sz="4" w:space="0" w:color="auto"/>
+              <w:bottom w:val="single" w:sz="4" w:space="0" w:color="95B3D7" w:themeColor="accent1" w:themeTint="99"/>
+            </w:tcBorders>
+            <w:hideMark/>
+          </w:tcPr>
+          <w:p>
+            <w:pPr>
+              <w:spacing w:after="0" w:line="240" w:lineRule="auto"/>
+            </w:pPr>
+            <w:proofErr w:type="spellStart"/>
+            <w:r>
+              <w:t>id_student</w:t>
+            </w:r>
+            <w:proofErr w:type="spellEnd"/>
+          </w:p>
+        </w:tc>
+        <w:tc>
+          <w:tcPr>
+            <w:tcW w:w="6060" w:type="dxa"/>
+            <w:tcBorders>
+              <w:bottom w:val="single" w:sz="4" w:space="0" w:color="95B3D7" w:themeColor="accent1" w:themeTint="99"/>
+              <w:right w:val="single" w:sz="4" w:space="0" w:color="auto"/>
+            </w:tcBorders>
+            <w:hideMark/>
+          </w:tcPr>
+          <w:p>
+            <w:pPr>
+              <w:spacing w:after="0" w:line="240" w:lineRule="auto"/>
+              <w:cnfStyle w:val="000000100000" w:firstRow="0" w:lastRow="0" w:firstColumn="0" w:lastColumn="0" w:oddVBand="0" w:evenVBand="0" w:oddHBand="1" w:evenHBand="0" w:firstRowFirstColumn="0" w:firstRowLastColumn="0" w:lastRowFirstColumn="0" w:lastRowLastColumn="0"/>
+            </w:pPr>
+            <w:r>
+              <w:t>ID único anonimizado del estudiante.</w:t>
+            </w:r>
+          </w:p>
+        </w:tc>
+      </w:tr>
+      <w:tr>
+        <w:tc>
+          <w:tcPr>
+            <w:cnfStyle w:val="001000000000" w:firstRow="0" w:lastRow="0" w:firstColumn="1" w:lastColumn="0" w:oddVBand="0" w:evenVBand="0" w:oddHBand="0" w:evenHBand="0" w:firstRowFirstColumn="0" w:firstRowLastColumn="0" w:lastRowFirstColumn="0" w:lastRowLastColumn="0"/>
+            <w:tcW w:w="2126" w:type="dxa"/>
+            <w:tcBorders>
+              <w:left w:val="single" w:sz="4" w:space="0" w:color="auto"/>
+              <w:bottom w:val="single" w:sz="4" w:space="0" w:color="95B3D7" w:themeColor="accent1" w:themeTint="99"/>
+            </w:tcBorders>
+            <w:hideMark/>
+          </w:tcPr>
+          <w:p>
+            <w:pPr>
+              <w:spacing w:after="0" w:line="240" w:lineRule="auto"/>
+            </w:pPr>
+            <w:proofErr w:type="spellStart"/>
+            <w:r>
+              <w:t>gender</w:t>
+            </w:r>
+            <w:proofErr w:type="spellEnd"/>
+          </w:p>
+        </w:tc>
+        <w:tc>
+          <w:tcPr>
+            <w:tcW w:w="6060" w:type="dxa"/>
+            <w:tcBorders>
+              <w:bottom w:val="single" w:sz="4" w:space="0" w:color="95B3D7" w:themeColor="accent1" w:themeTint="99"/>
+              <w:right w:val="single" w:sz="4" w:space="0" w:color="auto"/>
+            </w:tcBorders>
+            <w:hideMark/>
+          </w:tcPr>
+          <w:p>
+            <w:pPr>
+              <w:spacing w:after="0" w:line="240" w:lineRule="auto"/>
+              <w:cnfStyle w:val="000000000000" w:firstRow="0" w:lastRow="0" w:firstColumn="0" w:lastColumn="0" w:oddVBand="0" w:evenVBand="0" w:oddHBand="0" w:evenHBand="0" w:firstRowFirstColumn="0" w:firstRowLastColumn="0" w:lastRowFirstColumn="0" w:lastRowLastColumn="0"/>
+            </w:pPr>
+            <w:r>
+              <w:t>Género del estudiante (M/F).</w:t>
+            </w:r>
+          </w:p>
+        </w:tc>
+      </w:tr>
+      <w:tr>
+        <w:trPr>
+          <w:cnfStyle w:val="000000100000" w:firstRow="0" w:lastRow="0" w:firstColumn="0" w:lastColumn="0" w:oddVBand="0" w:evenVBand="0" w:oddHBand="1" w:evenHBand="0" w:firstRowFirstColumn="0" w:firstRowLastColumn="0" w:lastRowFirstColumn="0" w:lastRowLastColumn="0"/>
+        </w:trPr>
+        <w:tc>
+          <w:tcPr>
+            <w:cnfStyle w:val="001000000000" w:firstRow="0" w:lastRow="0" w:firstColumn="1" w:lastColumn="0" w:oddVBand="0" w:evenVBand="0" w:oddHBand="0" w:evenHBand="0" w:firstRowFirstColumn="0" w:firstRowLastColumn="0" w:lastRowFirstColumn="0" w:lastRowLastColumn="0"/>
+            <w:tcW w:w="2126" w:type="dxa"/>
+            <w:tcBorders>
+              <w:left w:val="single" w:sz="4" w:space="0" w:color="auto"/>
+              <w:bottom w:val="single" w:sz="4" w:space="0" w:color="95B3D7" w:themeColor="accent1" w:themeTint="99"/>
+            </w:tcBorders>
+            <w:hideMark/>
+          </w:tcPr>
+          <w:p>
+            <w:pPr>
+              <w:spacing w:after="0" w:line="240" w:lineRule="auto"/>
+            </w:pPr>
+            <w:proofErr w:type="spellStart"/>
+            <w:r>
+              <w:t>region</w:t>
+            </w:r>
+            <w:proofErr w:type="spellEnd"/>
+          </w:p>
+        </w:tc>
+        <w:tc>
+          <w:tcPr>
+            <w:tcW w:w="6060" w:type="dxa"/>
+            <w:tcBorders>
+              <w:bottom w:val="single" w:sz="4" w:space="0" w:color="95B3D7" w:themeColor="accent1" w:themeTint="99"/>
+              <w:right w:val="single" w:sz="4" w:space="0" w:color="auto"/>
+            </w:tcBorders>
+            <w:hideMark/>
+          </w:tcPr>
+          <w:p>
+            <w:pPr>
+              <w:spacing w:after="0" w:line="240" w:lineRule="auto"/>
+              <w:cnfStyle w:val="000000100000" w:firstRow="0" w:lastRow="0" w:firstColumn="0" w:lastColumn="0" w:oddVBand="0" w:evenVBand="0" w:oddHBand="1" w:evenHBand="0" w:firstRowFirstColumn="0" w:firstRowLastColumn="0" w:lastRowFirstColumn="0" w:lastRowLastColumn="0"/>
+            </w:pPr>
+            <w:r>
+              <w:t>Región geográfica de residencia en UK.</w:t>
+            </w:r>
+          </w:p>
+        </w:tc>
+      </w:tr>
+      <w:tr>
+        <w:tc>
+          <w:tcPr>
+            <w:cnfStyle w:val="001000000000" w:firstRow="0" w:lastRow="0" w:firstColumn="1" w:lastColumn="0" w:oddVBand="0" w:evenVBand="0" w:oddHBand="0" w:evenHBand="0" w:firstRowFirstColumn="0" w:firstRowLastColumn="0" w:lastRowFirstColumn="0" w:lastRowLastColumn="0"/>
+            <w:tcW w:w="2126" w:type="dxa"/>
+            <w:tcBorders>
+              <w:left w:val="single" w:sz="4" w:space="0" w:color="auto"/>
+              <w:bottom w:val="single" w:sz="4" w:space="0" w:color="95B3D7" w:themeColor="accent1" w:themeTint="99"/>
+            </w:tcBorders>
+            <w:hideMark/>
+          </w:tcPr>
+          <w:p>
+            <w:pPr>
+              <w:spacing w:after="0" w:line="240" w:lineRule="auto"/>
+            </w:pPr>
+            <w:proofErr w:type="spellStart"/>
+            <w:r>
+              <w:t>highest_education</w:t>
+            </w:r>
+            <w:proofErr w:type="spellEnd"/>
+          </w:p>
+        </w:tc>
+        <w:tc>
+          <w:tcPr>
+            <w:tcW w:w="6060" w:type="dxa"/>
+            <w:tcBorders>
+              <w:bottom w:val="single" w:sz="4" w:space="0" w:color="95B3D7" w:themeColor="accent1" w:themeTint="99"/>
+              <w:right w:val="single" w:sz="4" w:space="0" w:color="auto"/>
+            </w:tcBorders>
+            <w:hideMark/>
+          </w:tcPr>
+          <w:p>
+            <w:pPr>
+              <w:spacing w:after="0" w:line="240" w:lineRule="auto"/>
+              <w:cnfStyle w:val="000000000000" w:firstRow="0" w:lastRow="0" w:firstColumn="0" w:lastColumn="0" w:oddVBand="0" w:evenVBand="0" w:oddHBand="0" w:evenHBand="0" w:firstRowFirstColumn="0" w:firstRowLastColumn="0" w:lastRowFirstColumn="0" w:lastRowLastColumn="0"/>
+            </w:pPr>
+            <w:r>
+              <w:t xml:space="preserve">Nivel educativo previo (ej. A Level, HE </w:t>
+            </w:r>
+            <w:proofErr w:type="spellStart"/>
+            <w:r>
+              <w:t>Qualification</w:t>
+            </w:r>
+            <w:proofErr w:type="spellEnd"/>
+            <w:r>
+              <w:t>).</w:t>
+            </w:r>
+          </w:p>
+        </w:tc>
+      </w:tr>
+      <w:tr>
+        <w:trPr>
+          <w:cnfStyle w:val="000000100000" w:firstRow="0" w:lastRow="0" w:firstColumn="0" w:lastColumn="0" w:oddVBand="0" w:evenVBand="0" w:oddHBand="1" w:evenHBand="0" w:firstRowFirstColumn="0" w:firstRowLastColumn="0" w:lastRowFirstColumn="0" w:lastRowLastColumn="0"/>
+        </w:trPr>
+        <w:tc>
+          <w:tcPr>
+            <w:cnfStyle w:val="001000000000" w:firstRow="0" w:lastRow="0" w:firstColumn="1" w:lastColumn="0" w:oddVBand="0" w:evenVBand="0" w:oddHBand="0" w:evenHBand="0" w:firstRowFirstColumn="0" w:firstRowLastColumn="0" w:lastRowFirstColumn="0" w:lastRowLastColumn="0"/>
+            <w:tcW w:w="2126" w:type="dxa"/>
+            <w:tcBorders>
+              <w:left w:val="single" w:sz="4" w:space="0" w:color="auto"/>
+              <w:bottom w:val="single" w:sz="4" w:space="0" w:color="95B3D7" w:themeColor="accent1" w:themeTint="99"/>
+            </w:tcBorders>
+            <w:hideMark/>
+          </w:tcPr>
+          <w:p>
+            <w:pPr>
+              <w:spacing w:after="0" w:line="240" w:lineRule="auto"/>
+            </w:pPr>
+            <w:proofErr w:type="spellStart"/>
+            <w:r>
+              <w:t>imd_band</w:t>
+            </w:r>
+            <w:proofErr w:type="spellEnd"/>
+          </w:p>
+        </w:tc>
+        <w:tc>
+          <w:tcPr>
+            <w:tcW w:w="6060" w:type="dxa"/>
+            <w:tcBorders>
+              <w:bottom w:val="single" w:sz="4" w:space="0" w:color="95B3D7" w:themeColor="accent1" w:themeTint="99"/>
+              <w:right w:val="single" w:sz="4" w:space="0" w:color="auto"/>
+            </w:tcBorders>
+            <w:hideMark/>
+          </w:tcPr>
+          <w:p>
+            <w:pPr>
+              <w:spacing w:after="0" w:line="240" w:lineRule="auto"/>
+              <w:cnfStyle w:val="000000100000" w:firstRow="0" w:lastRow="0" w:firstColumn="0" w:lastColumn="0" w:oddVBand="0" w:evenVBand="0" w:oddHBand="1" w:evenHBand="0" w:firstRowFirstColumn="0" w:firstRowLastColumn="0" w:lastRowFirstColumn="0" w:lastRowLastColumn="0"/>
+            </w:pPr>
+            <w:r>
+              <w:t>Índice de Privación Múltiple (nivel socioeconómico; % más bajo indica mayor pobreza).</w:t>
+            </w:r>
+          </w:p>
+        </w:tc>
+      </w:tr>
+      <w:tr>
+        <w:tc>
+          <w:tcPr>
+            <w:cnfStyle w:val="001000000000" w:firstRow="0" w:lastRow="0" w:firstColumn="1" w:lastColumn="0" w:oddVBand="0" w:evenVBand="0" w:oddHBand="0" w:evenHBand="0" w:firstRowFirstColumn="0" w:firstRowLastColumn="0" w:lastRowFirstColumn="0" w:lastRowLastColumn="0"/>
+            <w:tcW w:w="2126" w:type="dxa"/>
+            <w:tcBorders>
+              <w:left w:val="single" w:sz="4" w:space="0" w:color="auto"/>
+              <w:bottom w:val="single" w:sz="4" w:space="0" w:color="95B3D7" w:themeColor="accent1" w:themeTint="99"/>
+            </w:tcBorders>
+            <w:hideMark/>
+          </w:tcPr>
+          <w:p>
+            <w:pPr>
+              <w:spacing w:after="0" w:line="240" w:lineRule="auto"/>
+            </w:pPr>
+            <w:proofErr w:type="spellStart"/>
+            <w:r>
+              <w:t>age_band</w:t>
+            </w:r>
+            <w:proofErr w:type="spellEnd"/>
+          </w:p>
+        </w:tc>
+        <w:tc>
+          <w:tcPr>
+            <w:tcW w:w="6060" w:type="dxa"/>
+            <w:tcBorders>
+              <w:bottom w:val="single" w:sz="4" w:space="0" w:color="95B3D7" w:themeColor="accent1" w:themeTint="99"/>
+              <w:right w:val="single" w:sz="4" w:space="0" w:color="auto"/>
+            </w:tcBorders>
+            <w:hideMark/>
+          </w:tcPr>
+          <w:p>
+            <w:pPr>
+              <w:spacing w:after="0" w:line="240" w:lineRule="auto"/>
+              <w:cnfStyle w:val="000000000000" w:firstRow="0" w:lastRow="0" w:firstColumn="0" w:lastColumn="0" w:oddVBand="0" w:evenVBand="0" w:oddHBand="0" w:evenHBand="0" w:firstRowFirstColumn="0" w:firstRowLastColumn="0" w:lastRowFirstColumn="0" w:lastRowLastColumn="0"/>
+            </w:pPr>
+            <w:r>
+              <w:t>Rango de edad (0-35, 35-55, 55&lt;=).</w:t>
+            </w:r>
+          </w:p>
+        </w:tc>
+      </w:tr>
+      <w:tr>
+        <w:trPr>
+          <w:cnfStyle w:val="000000100000" w:firstRow="0" w:lastRow="0" w:firstColumn="0" w:lastColumn="0" w:oddVBand="0" w:evenVBand="0" w:oddHBand="1" w:evenHBand="0" w:firstRowFirstColumn="0" w:firstRowLastColumn="0" w:lastRowFirstColumn="0" w:lastRowLastColumn="0"/>
+        </w:trPr>
+        <w:tc>
+          <w:tcPr>
+            <w:cnfStyle w:val="001000000000" w:firstRow="0" w:lastRow="0" w:firstColumn="1" w:lastColumn="0" w:oddVBand="0" w:evenVBand="0" w:oddHBand="0" w:evenHBand="0" w:firstRowFirstColumn="0" w:firstRowLastColumn="0" w:lastRowFirstColumn="0" w:lastRowLastColumn="0"/>
+            <w:tcW w:w="2126" w:type="dxa"/>
+            <w:tcBorders>
+              <w:left w:val="single" w:sz="4" w:space="0" w:color="auto"/>
+              <w:bottom w:val="single" w:sz="4" w:space="0" w:color="95B3D7" w:themeColor="accent1" w:themeTint="99"/>
+            </w:tcBorders>
+            <w:hideMark/>
+          </w:tcPr>
+          <w:p>
+            <w:pPr>
+              <w:spacing w:after="0" w:line="240" w:lineRule="auto"/>
+            </w:pPr>
+            <w:proofErr w:type="spellStart"/>
+            <w:r>
+              <w:t>num_of_prev_attempts</w:t>
+            </w:r>
+            <w:proofErr w:type="spellEnd"/>
+          </w:p>
+        </w:tc>
+        <w:tc>
+          <w:tcPr>
+            <w:tcW w:w="6060" w:type="dxa"/>
+            <w:tcBorders>
+              <w:bottom w:val="single" w:sz="4" w:space="0" w:color="95B3D7" w:themeColor="accent1" w:themeTint="99"/>
+              <w:right w:val="single" w:sz="4" w:space="0" w:color="auto"/>
+            </w:tcBorders>
+            <w:hideMark/>
+          </w:tcPr>
+          <w:p>
+            <w:pPr>
+              <w:spacing w:after="0" w:line="240" w:lineRule="auto"/>
+              <w:cnfStyle w:val="000000100000" w:firstRow="0" w:lastRow="0" w:firstColumn="0" w:lastColumn="0" w:oddVBand="0" w:evenVBand="0" w:oddHBand="1" w:evenHBand="0" w:firstRowFirstColumn="0" w:firstRowLastColumn="0" w:lastRowFirstColumn="0" w:lastRowLastColumn="0"/>
+            </w:pPr>
+            <w:r>
+              <w:t>Número de veces que el estudiante ha intentado este módulo previamente.</w:t>
+            </w:r>
+          </w:p>
+        </w:tc>
+      </w:tr>
+      <w:tr>
+        <w:tc>
+          <w:tcPr>
+            <w:cnfStyle w:val="001000000000" w:firstRow="0" w:lastRow="0" w:firstColumn="1" w:lastColumn="0" w:oddVBand="0" w:evenVBand="0" w:oddHBand="0" w:evenHBand="0" w:firstRowFirstColumn="0" w:firstRowLastColumn="0" w:lastRowFirstColumn="0" w:lastRowLastColumn="0"/>
+            <w:tcW w:w="2126" w:type="dxa"/>
+            <w:tcBorders>
+              <w:left w:val="single" w:sz="4" w:space="0" w:color="auto"/>
+              <w:bottom w:val="single" w:sz="4" w:space="0" w:color="95B3D7" w:themeColor="accent1" w:themeTint="99"/>
+            </w:tcBorders>
+            <w:hideMark/>
+          </w:tcPr>
+          <w:p>
+            <w:pPr>
+              <w:spacing w:after="0" w:line="240" w:lineRule="auto"/>
+            </w:pPr>
+            <w:proofErr w:type="spellStart"/>
+            <w:r>
+              <w:lastRenderedPageBreak/>
+              <w:t>studied_credits</w:t>
+            </w:r>
+            <w:proofErr w:type="spellEnd"/>
+          </w:p>
+        </w:tc>
+        <w:tc>
+          <w:tcPr>
+            <w:tcW w:w="6060" w:type="dxa"/>
+            <w:tcBorders>
+              <w:bottom w:val="single" w:sz="4" w:space="0" w:color="95B3D7" w:themeColor="accent1" w:themeTint="99"/>
+              <w:right w:val="single" w:sz="4" w:space="0" w:color="auto"/>
+            </w:tcBorders>
+            <w:hideMark/>
+          </w:tcPr>
+          <w:p>
+            <w:pPr>
+              <w:spacing w:after="0" w:line="240" w:lineRule="auto"/>
+              <w:cnfStyle w:val="000000000000" w:firstRow="0" w:lastRow="0" w:firstColumn="0" w:lastColumn="0" w:oddVBand="0" w:evenVBand="0" w:oddHBand="0" w:evenHBand="0" w:firstRowFirstColumn="0" w:firstRowLastColumn="0" w:lastRowFirstColumn="0" w:lastRowLastColumn="0"/>
+            </w:pPr>
+            <w:r>
+              <w:t>Carga total de créditos que el estudiante cursa actualmente.</w:t>
+            </w:r>
+          </w:p>
+        </w:tc>
+      </w:tr>
+      <w:tr>
+        <w:trPr>
+          <w:cnfStyle w:val="000000100000" w:firstRow="0" w:lastRow="0" w:firstColumn="0" w:lastColumn="0" w:oddVBand="0" w:evenVBand="0" w:oddHBand="1" w:evenHBand="0" w:firstRowFirstColumn="0" w:firstRowLastColumn="0" w:lastRowFirstColumn="0" w:lastRowLastColumn="0"/>
+        </w:trPr>
+        <w:tc>
+          <w:tcPr>
+            <w:cnfStyle w:val="001000000000" w:firstRow="0" w:lastRow="0" w:firstColumn="1" w:lastColumn="0" w:oddVBand="0" w:evenVBand="0" w:oddHBand="0" w:evenHBand="0" w:firstRowFirstColumn="0" w:firstRowLastColumn="0" w:lastRowFirstColumn="0" w:lastRowLastColumn="0"/>
+            <w:tcW w:w="2126" w:type="dxa"/>
+            <w:tcBorders>
+              <w:left w:val="single" w:sz="4" w:space="0" w:color="auto"/>
+              <w:bottom w:val="single" w:sz="4" w:space="0" w:color="95B3D7" w:themeColor="accent1" w:themeTint="99"/>
+            </w:tcBorders>
+            <w:hideMark/>
+          </w:tcPr>
+          <w:p>
+            <w:pPr>
+              <w:spacing w:after="0" w:line="240" w:lineRule="auto"/>
+            </w:pPr>
+            <w:proofErr w:type="spellStart"/>
+            <w:r>
+              <w:t>disability</w:t>
+            </w:r>
+            <w:proofErr w:type="spellEnd"/>
+          </w:p>
+        </w:tc>
+        <w:tc>
+          <w:tcPr>
+            <w:tcW w:w="6060" w:type="dxa"/>
+            <w:tcBorders>
+              <w:bottom w:val="single" w:sz="4" w:space="0" w:color="95B3D7" w:themeColor="accent1" w:themeTint="99"/>
+              <w:right w:val="single" w:sz="4" w:space="0" w:color="auto"/>
+            </w:tcBorders>
+            <w:hideMark/>
+          </w:tcPr>
+          <w:p>
+            <w:pPr>
+              <w:spacing w:after="0" w:line="240" w:lineRule="auto"/>
+              <w:cnfStyle w:val="000000100000" w:firstRow="0" w:lastRow="0" w:firstColumn="0" w:lastColumn="0" w:oddVBand="0" w:evenVBand="0" w:oddHBand="1" w:evenHBand="0" w:firstRowFirstColumn="0" w:firstRowLastColumn="0" w:lastRowFirstColumn="0" w:lastRowLastColumn="0"/>
+            </w:pPr>
+            <w:r>
+              <w:t>Indicador de discapacidad declarada (Y/N).</w:t>
+            </w:r>
+          </w:p>
+        </w:tc>
+      </w:tr>
+      <w:tr>
+        <w:tc>
+          <w:tcPr>
+            <w:cnfStyle w:val="001000000000" w:firstRow="0" w:lastRow="0" w:firstColumn="1" w:lastColumn="0" w:oddVBand="0" w:evenVBand="0" w:oddHBand="0" w:evenHBand="0" w:firstRowFirstColumn="0" w:firstRowLastColumn="0" w:lastRowFirstColumn="0" w:lastRowLastColumn="0"/>
+            <w:tcW w:w="2126" w:type="dxa"/>
+            <w:tcBorders>
+              <w:left w:val="single" w:sz="4" w:space="0" w:color="auto"/>
+              <w:bottom w:val="single" w:sz="4" w:space="0" w:color="95B3D7" w:themeColor="accent1" w:themeTint="99"/>
+            </w:tcBorders>
+            <w:hideMark/>
+          </w:tcPr>
+          <w:p>
+            <w:pPr>
+              <w:spacing w:after="0" w:line="240" w:lineRule="auto"/>
+            </w:pPr>
+            <w:proofErr w:type="spellStart"/>
+            <w:r>
+              <w:t>final_result</w:t>
+            </w:r>
+            <w:proofErr w:type="spellEnd"/>
+          </w:p>
+        </w:tc>
+        <w:tc>
+          <w:tcPr>
+            <w:tcW w:w="6060" w:type="dxa"/>
+            <w:tcBorders>
+              <w:bottom w:val="single" w:sz="4" w:space="0" w:color="95B3D7" w:themeColor="accent1" w:themeTint="99"/>
+              <w:right w:val="single" w:sz="4" w:space="0" w:color="auto"/>
+            </w:tcBorders>
+            <w:hideMark/>
+          </w:tcPr>
+          <w:p>
+            <w:pPr>
+              <w:spacing w:after="0" w:line="240" w:lineRule="auto"/>
+              <w:cnfStyle w:val="000000000000" w:firstRow="0" w:lastRow="0" w:firstColumn="0" w:lastColumn="0" w:oddVBand="0" w:evenVBand="0" w:oddHBand="0" w:evenHBand="0" w:firstRowFirstColumn="0" w:firstRowLastColumn="0" w:lastRowFirstColumn="0" w:lastRowLastColumn="0"/>
+              <w:rPr>
+                <w:lang w:val="en-GB"/>
+              </w:rPr>
+            </w:pPr>
+            <w:r>
+              <w:rPr>
+                <w:b/>
+                <w:bCs/>
+                <w:lang w:val="en-GB"/>
+              </w:rPr>
+              <w:t xml:space="preserve">Variable </w:t>
+            </w:r>
+            <w:proofErr w:type="spellStart"/>
+            <w:r>
+              <w:rPr>
+                <w:b/>
+                <w:bCs/>
+                <w:lang w:val="en-GB"/>
+              </w:rPr>
+              <w:t>Objetivo</w:t>
+            </w:r>
+            <w:proofErr w:type="spellEnd"/>
+            <w:r>
+              <w:rPr>
+                <w:lang w:val="en-GB"/>
+              </w:rPr>
+              <w:t>: Pass, Distinction, Fail, Withdrawn.</w:t>
+            </w:r>
+          </w:p>
+        </w:tc>
+      </w:tr>
+      <w:tr>
+        <w:trPr>
+          <w:cnfStyle w:val="000000100000" w:firstRow="0" w:lastRow="0" w:firstColumn="0" w:lastColumn="0" w:oddVBand="0" w:evenVBand="0" w:oddHBand="1" w:evenHBand="0" w:firstRowFirstColumn="0" w:firstRowLastColumn="0" w:lastRowFirstColumn="0" w:lastRowLastColumn="0"/>
+        </w:trPr>
+        <w:tc>
+          <w:tcPr>
+            <w:cnfStyle w:val="001000000000" w:firstRow="0" w:lastRow="0" w:firstColumn="1" w:lastColumn="0" w:oddVBand="0" w:evenVBand="0" w:oddHBand="0" w:evenHBand="0" w:firstRowFirstColumn="0" w:firstRowLastColumn="0" w:lastRowFirstColumn="0" w:lastRowLastColumn="0"/>
+            <w:tcW w:w="2126" w:type="dxa"/>
+            <w:tcBorders>
+              <w:left w:val="single" w:sz="4" w:space="0" w:color="auto"/>
+              <w:bottom w:val="single" w:sz="4" w:space="0" w:color="95B3D7" w:themeColor="accent1" w:themeTint="99"/>
+            </w:tcBorders>
+            <w:hideMark/>
+          </w:tcPr>
+          <w:p>
+            <w:pPr>
+              <w:spacing w:after="0" w:line="240" w:lineRule="auto"/>
+            </w:pPr>
+            <w:proofErr w:type="spellStart"/>
+            <w:r>
+              <w:t>date_registration</w:t>
+            </w:r>
+            <w:proofErr w:type="spellEnd"/>
+          </w:p>
+        </w:tc>
+        <w:tc>
+          <w:tcPr>
+            <w:tcW w:w="6060" w:type="dxa"/>
+            <w:tcBorders>
+              <w:bottom w:val="single" w:sz="4" w:space="0" w:color="95B3D7" w:themeColor="accent1" w:themeTint="99"/>
+              <w:right w:val="single" w:sz="4" w:space="0" w:color="auto"/>
+            </w:tcBorders>
+            <w:hideMark/>
+          </w:tcPr>
+          <w:p>
+            <w:pPr>
+              <w:spacing w:after="0" w:line="240" w:lineRule="auto"/>
+              <w:cnfStyle w:val="000000100000" w:firstRow="0" w:lastRow="0" w:firstColumn="0" w:lastColumn="0" w:oddVBand="0" w:evenVBand="0" w:oddHBand="1" w:evenHBand="0" w:firstRowFirstColumn="0" w:firstRowLastColumn="0" w:lastRowFirstColumn="0" w:lastRowLastColumn="0"/>
+            </w:pPr>
+            <w:r>
+              <w:t>Día relativo al inicio del curso en que se formalizó la matrícula.</w:t>
+            </w:r>
+          </w:p>
+        </w:tc>
+      </w:tr>
+      <w:tr>
+        <w:tc>
+          <w:tcPr>
+            <w:cnfStyle w:val="001000000000" w:firstRow="0" w:lastRow="0" w:firstColumn="1" w:lastColumn="0" w:oddVBand="0" w:evenVBand="0" w:oddHBand="0" w:evenHBand="0" w:firstRowFirstColumn="0" w:firstRowLastColumn="0" w:lastRowFirstColumn="0" w:lastRowLastColumn="0"/>
+            <w:tcW w:w="2126" w:type="dxa"/>
+            <w:tcBorders>
+              <w:left w:val="single" w:sz="4" w:space="0" w:color="auto"/>
+              <w:bottom w:val="single" w:sz="4" w:space="0" w:color="auto"/>
+            </w:tcBorders>
+            <w:hideMark/>
+          </w:tcPr>
+          <w:p>
+            <w:pPr>
+              <w:spacing w:after="0" w:line="240" w:lineRule="auto"/>
+            </w:pPr>
+            <w:proofErr w:type="spellStart"/>
+            <w:r>
+              <w:t>date_unregistration</w:t>
+            </w:r>
+            <w:proofErr w:type="spellEnd"/>
+          </w:p>
+        </w:tc>
+        <w:tc>
+          <w:tcPr>
+            <w:tcW w:w="6060" w:type="dxa"/>
+            <w:tcBorders>
+              <w:bottom w:val="single" w:sz="4" w:space="0" w:color="auto"/>
+              <w:right w:val="single" w:sz="4" w:space="0" w:color="auto"/>
+            </w:tcBorders>
+            <w:hideMark/>
+          </w:tcPr>
+          <w:p>
+            <w:pPr>
+              <w:keepNext/>
+              <w:spacing w:after="0" w:line="240" w:lineRule="auto"/>
+              <w:cnfStyle w:val="000000000000" w:firstRow="0" w:lastRow="0" w:firstColumn="0" w:lastColumn="0" w:oddVBand="0" w:evenVBand="0" w:oddHBand="0" w:evenHBand="0" w:firstRowFirstColumn="0" w:firstRowLastColumn="0" w:lastRowFirstColumn="0" w:lastRowLastColumn="0"/>
+            </w:pPr>
+            <w:r>
+              <w:t>Día relativo en que se produjo la baja (si aplica).</w:t>
+            </w:r>
+          </w:p>
+        </w:tc>
+      </w:tr>
+    </w:tbl>
+    <w:p>
+      <w:pPr>
+        <w:pStyle w:val="Descripcin"/>
+        <w:spacing w:line="276" w:lineRule="auto"/>
+      </w:pPr>
+      <w:r>
+        <w:t xml:space="preserve">Tabla </w:t>
+      </w:r>
+      <w:fldSimple w:instr=" SEQ Tabla \* ARABIC ">
+        <w:r>
+          <w:rPr>
+            <w:noProof/>
+          </w:rPr>
+          <w:t>3</w:t>
+        </w:r>
+      </w:fldSimple>
+      <w:r>
+        <w:t xml:space="preserve"> Descripción datos de interacción de estudiantes</w:t>
+      </w:r>
+    </w:p>
+    <w:p>
+      <w:pPr>
+        <w:ind w:left="488" w:firstLine="220"/>
+        <w:rPr>
+          <w:sz w:val="10"/>
+          <w:szCs w:val="10"/>
+        </w:rPr>
+      </w:pPr>
+    </w:p>
+    <w:p>
+      <w:pPr>
+        <w:ind w:left="488" w:firstLine="220"/>
+      </w:pPr>
+      <w:r>
+        <w:t>Una vez desglosada la arquitectura de la información y definidas las variables operativas de las tres dimensiones clave (perfil, rendimiento y comportamiento), se da por concluida la fase de definición estructural. Para validar la integridad de estos registros y asegurar que representan fielmente la realidad educativa que se pretende modelar, es imperativo someter dichos valores a un escrutinio estadístico detallado</w:t>
+      </w:r>
+      <w:r>
+        <w:t xml:space="preserve"> mediante un análisis exploratorio de los datos</w:t>
+      </w:r>
+      <w:r>
+        <w:t xml:space="preserve">, proceso que se aborda en </w:t>
+      </w:r>
+      <w:r>
+        <w:t xml:space="preserve">el siguiente epígrafe. </w:t>
+      </w:r>
+    </w:p>
+    <w:p>
+      <w:pPr>
+        <w:pStyle w:val="Ttulo3"/>
+      </w:pPr>
+      <w:r>
+        <w:t xml:space="preserve">Arquitectura y estructura del proyecto. </w:t>
+      </w:r>
+    </w:p>
+    <w:p>
+      <w:pPr>
+        <w:pStyle w:val="Ttulo3"/>
+      </w:pPr>
+      <w:r>
+        <w:t>A</w:t>
+      </w:r>
+      <w:r>
+        <w:t>nálisis exploratorio de datos</w:t>
+      </w:r>
+      <w:r>
+        <w:t xml:space="preserve"> (EDA)</w:t>
+      </w:r>
+      <w:r>
+        <w:t>.</w:t>
+      </w:r>
+    </w:p>
+    <w:p>
+      <w:pPr>
         <w:spacing w:after="0"/>
+        <w:ind w:left="488" w:firstLine="220"/>
       </w:pPr>
       <w:r>
         <w:t xml:space="preserve">A nivel técnico, la exploración de los datos (EDA) se materializó mediante scripts de análisis en un </w:t>
@@ -10945,6 +13055,7 @@
     <w:p>
       <w:pPr>
         <w:spacing w:after="0"/>
+        <w:ind w:left="488"/>
         <w:jc w:val="left"/>
       </w:pPr>
       <w:r>
@@ -10960,6 +13071,7 @@
     <w:p>
       <w:pPr>
         <w:spacing w:after="0"/>
+        <w:ind w:left="488"/>
         <w:jc w:val="left"/>
       </w:pPr>
       <w:r>
@@ -10973,7 +13085,11 @@
         <w:t>OULAD</w:t>
       </w:r>
       <w:r>
-        <w:t xml:space="preserve"> que guiaron el diseño de la etapa de limpieza y transformación de datos. A </w:t>
+        <w:t xml:space="preserve"> que guiaron el diseño de la etapa de limpieza y </w:t>
+      </w:r>
+      <w:r>
+        <w:lastRenderedPageBreak/>
+        <w:t xml:space="preserve">transformación de datos. A </w:t>
       </w:r>
       <w:proofErr w:type="gramStart"/>
       <w:r>
@@ -10981,7 +13097,7 @@
       </w:r>
       <w:proofErr w:type="gramEnd"/>
       <w:r>
-        <w:t xml:space="preserve"> se detallan los hallazgos principales y las acciones correctivas aplicadas en el módulo </w:t>
+        <w:t xml:space="preserve"> se detallan los hallazgos principales y las acciones correctivas aplicadas en el módulo dataset.py:</w:t>
       </w:r>
     </w:p>
     <w:p>
@@ -10989,20 +13105,11 @@
         <w:spacing w:after="0"/>
         <w:jc w:val="left"/>
       </w:pPr>
-      <w:r>
-        <w:t>dataset.py:</w:t>
-      </w:r>
     </w:p>
     <w:p>
       <w:pPr>
         <w:spacing w:after="0"/>
         <w:jc w:val="left"/>
-      </w:pPr>
-    </w:p>
-    <w:p>
-      <w:pPr>
-        <w:spacing w:after="0"/>
-        <w:jc w:val="left"/>
         <w:rPr>
           <w:b/>
           <w:bCs/>
@@ -11013,7 +13120,6 @@
           <w:b/>
           <w:bCs/>
         </w:rPr>
-        <w:lastRenderedPageBreak/>
         <w:t>1. Gestión de Valores Nulos en Variables Críticas</w:t>
       </w:r>
     </w:p>
@@ -11255,6 +13361,7 @@
         <w:jc w:val="left"/>
       </w:pPr>
       <w:r>
+        <w:lastRenderedPageBreak/>
         <w:t>). Esta técnica minimiza la distorsión de la distribución temporal original.</w:t>
       </w:r>
     </w:p>
@@ -11289,7 +13396,6 @@
           <w:b/>
           <w:bCs/>
         </w:rPr>
-        <w:lastRenderedPageBreak/>
         <w:t>Observación (EDA):</w:t>
       </w:r>
       <w:r>
@@ -11505,6 +13611,475 @@
         </w:rPr>
         <w:t>La arquitectura propuesta explota la capacidad de los Transformers para procesar secuencias multivariantes complejas, integrando señales heterogéneas (comportamiento de navegación + rendimiento académico) en un mismo espacio latente temporal</w:t>
       </w:r>
+      <w:r>
+        <w:rPr>
+          <w:lang w:eastAsia="es-ES"/>
+        </w:rPr>
+        <w:t>.</w:t>
+      </w:r>
+    </w:p>
+    <w:p>
+      <w:pPr>
+        <w:pStyle w:val="Ttulo3"/>
+      </w:pPr>
+      <w:r>
+        <w:t xml:space="preserve">Infraestructura de Ingeniería: </w:t>
+      </w:r>
+      <w:proofErr w:type="spellStart"/>
+      <w:r>
+        <w:t>Dockerización</w:t>
+      </w:r>
+      <w:proofErr w:type="spellEnd"/>
+      <w:r>
+        <w:t xml:space="preserve"> y Pipelines Automatizados</w:t>
+      </w:r>
+    </w:p>
+    <w:p>
+      <w:pPr>
+        <w:ind w:left="488"/>
+        <w:rPr>
+          <w:lang w:eastAsia="es-ES"/>
+        </w:rPr>
+      </w:pPr>
+      <w:r>
+        <w:rPr>
+          <w:lang w:eastAsia="es-ES"/>
+        </w:rPr>
+        <w:t>Para garantizar que la arquitectura de Deep Learning sea agnóstica al hardware diferentes dispositivos y así garantizar su reproducibilidad se ha diseñado el proyecto bajo una infraestructura modular y reproducible basada en dos pilares:</w:t>
+      </w:r>
+    </w:p>
+    <w:p>
+      <w:pPr>
+        <w:ind w:left="488"/>
+        <w:rPr>
+          <w:b/>
+          <w:bCs/>
+          <w:lang w:eastAsia="es-ES"/>
+        </w:rPr>
+      </w:pPr>
+      <w:proofErr w:type="spellStart"/>
+      <w:r>
+        <w:rPr>
+          <w:b/>
+          <w:bCs/>
+          <w:lang w:eastAsia="es-ES"/>
+        </w:rPr>
+        <w:t>Contenerización</w:t>
+      </w:r>
+      <w:proofErr w:type="spellEnd"/>
+      <w:r>
+        <w:rPr>
+          <w:b/>
+          <w:bCs/>
+          <w:lang w:eastAsia="es-ES"/>
+        </w:rPr>
+        <w:t xml:space="preserve"> del entorno (Docker): </w:t>
+      </w:r>
+      <w:r>
+        <w:rPr>
+          <w:lang w:eastAsia="es-ES"/>
+        </w:rPr>
+        <w:t>Se ha implementado una arquitectura de contenedores que aísla las dependencias críticas (como las bibliotecas CUDA/</w:t>
+      </w:r>
+      <w:proofErr w:type="spellStart"/>
+      <w:r>
+        <w:rPr>
+          <w:lang w:eastAsia="es-ES"/>
+        </w:rPr>
+        <w:t>cuDNN</w:t>
+      </w:r>
+      <w:proofErr w:type="spellEnd"/>
+      <w:r>
+        <w:rPr>
+          <w:lang w:eastAsia="es-ES"/>
+        </w:rPr>
+        <w:t xml:space="preserve"> para aceleración por GPU):</w:t>
+      </w:r>
+    </w:p>
+    <w:p>
+      <w:pPr>
+        <w:pStyle w:val="Prrafodelista"/>
+        <w:numPr>
+          <w:ilvl w:val="0"/>
+          <w:numId w:val="34"/>
+        </w:numPr>
+        <w:rPr>
+          <w:lang w:eastAsia="es-ES"/>
+        </w:rPr>
+      </w:pPr>
+      <w:proofErr w:type="spellStart"/>
+      <w:r>
+        <w:rPr>
+          <w:b/>
+          <w:bCs/>
+          <w:lang w:eastAsia="es-ES"/>
+        </w:rPr>
+        <w:t>Dockerfile</w:t>
+      </w:r>
+      <w:proofErr w:type="spellEnd"/>
+      <w:r>
+        <w:rPr>
+          <w:lang w:eastAsia="es-ES"/>
+        </w:rPr>
+        <w:t xml:space="preserve">: Define una imagen base inmutable con la versión exacta de </w:t>
+      </w:r>
+      <w:proofErr w:type="spellStart"/>
+      <w:r>
+        <w:rPr>
+          <w:lang w:eastAsia="es-ES"/>
+        </w:rPr>
+        <w:t>python</w:t>
+      </w:r>
+      <w:proofErr w:type="spellEnd"/>
+      <w:r>
+        <w:rPr>
+          <w:lang w:eastAsia="es-ES"/>
+        </w:rPr>
+        <w:t xml:space="preserve"> 3.11. Incluye todas las capas de sistema necesarias para la aceleración por hardware y las bibliotecas de cálculo numérico (</w:t>
+      </w:r>
+      <w:proofErr w:type="spellStart"/>
+      <w:r>
+        <w:rPr>
+          <w:lang w:eastAsia="es-ES"/>
+        </w:rPr>
+        <w:t>TensorFlow</w:t>
+      </w:r>
+      <w:proofErr w:type="spellEnd"/>
+      <w:r>
+        <w:rPr>
+          <w:lang w:eastAsia="es-ES"/>
+        </w:rPr>
+        <w:t xml:space="preserve">, </w:t>
+      </w:r>
+      <w:proofErr w:type="spellStart"/>
+      <w:r>
+        <w:rPr>
+          <w:lang w:eastAsia="es-ES"/>
+        </w:rPr>
+        <w:t>Scikit-learn</w:t>
+      </w:r>
+      <w:proofErr w:type="spellEnd"/>
+      <w:r>
+        <w:rPr>
+          <w:lang w:eastAsia="es-ES"/>
+        </w:rPr>
+        <w:t>), garantizando que el modelo se comporte igual en un servidor local que en la nube, o en cualquier hardware.</w:t>
+      </w:r>
+    </w:p>
+    <w:p>
+      <w:pPr>
+        <w:pStyle w:val="Prrafodelista"/>
+        <w:numPr>
+          <w:ilvl w:val="0"/>
+          <w:numId w:val="34"/>
+        </w:numPr>
+        <w:rPr>
+          <w:lang w:eastAsia="es-ES"/>
+        </w:rPr>
+      </w:pPr>
+      <w:r>
+        <w:rPr>
+          <w:b/>
+          <w:bCs/>
+          <w:lang w:eastAsia="es-ES"/>
+        </w:rPr>
+        <w:t>Docker-</w:t>
+      </w:r>
+      <w:proofErr w:type="spellStart"/>
+      <w:r>
+        <w:rPr>
+          <w:b/>
+          <w:bCs/>
+          <w:lang w:eastAsia="es-ES"/>
+        </w:rPr>
+        <w:t>Compose</w:t>
+      </w:r>
+      <w:proofErr w:type="spellEnd"/>
+      <w:r>
+        <w:rPr>
+          <w:lang w:eastAsia="es-ES"/>
+        </w:rPr>
+        <w:t>: Actúa como el orquestador del entorno, configurando de forma automática el montaje de volúmenes de datos, la gestión de puertos y la inyección de variables de entorno, permitiendo levantar el "laboratorio experimental" completo con un solo comando.</w:t>
+      </w:r>
+    </w:p>
+    <w:p>
+      <w:pPr>
+        <w:pStyle w:val="Prrafodelista"/>
+        <w:numPr>
+          <w:ilvl w:val="0"/>
+          <w:numId w:val="34"/>
+        </w:numPr>
+        <w:rPr>
+          <w:lang w:eastAsia="es-ES"/>
+        </w:rPr>
+      </w:pPr>
+      <w:r>
+        <w:rPr>
+          <w:b/>
+          <w:bCs/>
+          <w:lang w:eastAsia="es-ES"/>
+        </w:rPr>
+        <w:t xml:space="preserve">Dev </w:t>
+      </w:r>
+      <w:proofErr w:type="spellStart"/>
+      <w:r>
+        <w:rPr>
+          <w:b/>
+          <w:bCs/>
+          <w:lang w:eastAsia="es-ES"/>
+        </w:rPr>
+        <w:t>Containers</w:t>
+      </w:r>
+      <w:proofErr w:type="spellEnd"/>
+      <w:r>
+        <w:rPr>
+          <w:lang w:eastAsia="es-ES"/>
+        </w:rPr>
+        <w:t>: Se ha integrado un estándar de desarrollo que permite vincular el IDE directamente con el contenedor. Esto asegura que el código escrito y el código ejecutado compartan siempre el mismo ecosistema, librerías y versiones de compiladores.</w:t>
+      </w:r>
+    </w:p>
+    <w:p>
+      <w:pPr>
+        <w:ind w:left="360"/>
+        <w:rPr>
+          <w:lang w:eastAsia="es-ES"/>
+        </w:rPr>
+      </w:pPr>
+      <w:r>
+        <w:rPr>
+          <w:b/>
+          <w:bCs/>
+          <w:lang w:eastAsia="es-ES"/>
+        </w:rPr>
+        <w:lastRenderedPageBreak/>
+        <w:t>Orquestación del Pipeline (</w:t>
+      </w:r>
+      <w:proofErr w:type="spellStart"/>
+      <w:r>
+        <w:rPr>
+          <w:b/>
+          <w:bCs/>
+          <w:lang w:eastAsia="es-ES"/>
+        </w:rPr>
+        <w:t>Makefile</w:t>
+      </w:r>
+      <w:proofErr w:type="spellEnd"/>
+      <w:r>
+        <w:rPr>
+          <w:b/>
+          <w:bCs/>
+          <w:lang w:eastAsia="es-ES"/>
+        </w:rPr>
+        <w:t>):</w:t>
+      </w:r>
+      <w:r>
+        <w:rPr>
+          <w:lang w:eastAsia="es-ES"/>
+        </w:rPr>
+        <w:t xml:space="preserve"> A diferencia del enfoque tradicional basado exclusivamente en notebooks experimentales, este proyecto implementa una Pipeline-as-Code profesional. Se ha diseñado un archivo maestro de orquestación (</w:t>
+      </w:r>
+      <w:proofErr w:type="spellStart"/>
+      <w:r>
+        <w:rPr>
+          <w:lang w:eastAsia="es-ES"/>
+        </w:rPr>
+        <w:t>Makefile</w:t>
+      </w:r>
+      <w:proofErr w:type="spellEnd"/>
+      <w:r>
+        <w:rPr>
+          <w:lang w:eastAsia="es-ES"/>
+        </w:rPr>
+        <w:t>) que automatiza el flujo de trabajo completo:</w:t>
+      </w:r>
+    </w:p>
+    <w:p>
+      <w:pPr>
+        <w:pStyle w:val="Prrafodelista"/>
+        <w:numPr>
+          <w:ilvl w:val="0"/>
+          <w:numId w:val="35"/>
+        </w:numPr>
+        <w:rPr>
+          <w:lang w:eastAsia="es-ES"/>
+        </w:rPr>
+      </w:pPr>
+      <w:r>
+        <w:rPr>
+          <w:b/>
+          <w:bCs/>
+          <w:lang w:eastAsia="es-ES"/>
+        </w:rPr>
+        <w:t>Ingesta de datos (</w:t>
+      </w:r>
+      <w:proofErr w:type="spellStart"/>
+      <w:r>
+        <w:rPr>
+          <w:b/>
+          <w:bCs/>
+          <w:lang w:eastAsia="es-ES"/>
+        </w:rPr>
+        <w:t>make</w:t>
+      </w:r>
+      <w:proofErr w:type="spellEnd"/>
+      <w:r>
+        <w:rPr>
+          <w:b/>
+          <w:bCs/>
+          <w:lang w:eastAsia="es-ES"/>
+        </w:rPr>
+        <w:t xml:space="preserve"> data):</w:t>
+      </w:r>
+      <w:r>
+        <w:rPr>
+          <w:lang w:eastAsia="es-ES"/>
+        </w:rPr>
+        <w:t xml:space="preserve"> Realiza la limpieza, el limpiado preventivo de directorios y la división del </w:t>
+      </w:r>
+      <w:proofErr w:type="spellStart"/>
+      <w:r>
+        <w:rPr>
+          <w:lang w:eastAsia="es-ES"/>
+        </w:rPr>
+        <w:t>dataset</w:t>
+      </w:r>
+      <w:proofErr w:type="spellEnd"/>
+      <w:r>
+        <w:rPr>
+          <w:lang w:eastAsia="es-ES"/>
+        </w:rPr>
+        <w:t xml:space="preserve"> (Split) de forma determinista.</w:t>
+      </w:r>
+    </w:p>
+    <w:p>
+      <w:pPr>
+        <w:pStyle w:val="Prrafodelista"/>
+        <w:numPr>
+          <w:ilvl w:val="0"/>
+          <w:numId w:val="35"/>
+        </w:numPr>
+        <w:rPr>
+          <w:lang w:eastAsia="es-ES"/>
+        </w:rPr>
+      </w:pPr>
+      <w:r>
+        <w:rPr>
+          <w:b/>
+          <w:bCs/>
+          <w:lang w:eastAsia="es-ES"/>
+        </w:rPr>
+        <w:t>Entrenamiento y Latencia (</w:t>
+      </w:r>
+      <w:proofErr w:type="spellStart"/>
+      <w:r>
+        <w:rPr>
+          <w:b/>
+          <w:bCs/>
+          <w:lang w:eastAsia="es-ES"/>
+        </w:rPr>
+        <w:t>make</w:t>
+      </w:r>
+      <w:proofErr w:type="spellEnd"/>
+      <w:r>
+        <w:rPr>
+          <w:b/>
+          <w:bCs/>
+          <w:lang w:eastAsia="es-ES"/>
+        </w:rPr>
+        <w:t xml:space="preserve"> </w:t>
+      </w:r>
+      <w:proofErr w:type="spellStart"/>
+      <w:r>
+        <w:rPr>
+          <w:b/>
+          <w:bCs/>
+          <w:lang w:eastAsia="es-ES"/>
+        </w:rPr>
+        <w:t>prep_latent</w:t>
+      </w:r>
+      <w:proofErr w:type="spellEnd"/>
+      <w:r>
+        <w:rPr>
+          <w:b/>
+          <w:bCs/>
+          <w:lang w:eastAsia="es-ES"/>
+        </w:rPr>
+        <w:t>):</w:t>
+      </w:r>
+      <w:r>
+        <w:rPr>
+          <w:lang w:eastAsia="es-ES"/>
+        </w:rPr>
+        <w:t xml:space="preserve"> Encadena de forma secuencial el entrenamiento del </w:t>
+      </w:r>
+      <w:proofErr w:type="spellStart"/>
+      <w:r>
+        <w:rPr>
+          <w:lang w:eastAsia="es-ES"/>
+        </w:rPr>
+        <w:t>Autoencoder</w:t>
+      </w:r>
+      <w:proofErr w:type="spellEnd"/>
+      <w:r>
+        <w:rPr>
+          <w:lang w:eastAsia="es-ES"/>
+        </w:rPr>
+        <w:t xml:space="preserve"> y la generación de </w:t>
+      </w:r>
+      <w:proofErr w:type="spellStart"/>
+      <w:r>
+        <w:rPr>
+          <w:lang w:eastAsia="es-ES"/>
+        </w:rPr>
+        <w:t>embeddings</w:t>
+      </w:r>
+      <w:proofErr w:type="spellEnd"/>
+      <w:r>
+        <w:rPr>
+          <w:lang w:eastAsia="es-ES"/>
+        </w:rPr>
+        <w:t>, asegurando la integridad referencial entre los modelos y sus representaciones vectoriales.</w:t>
+      </w:r>
+    </w:p>
+    <w:p>
+      <w:pPr>
+        <w:pStyle w:val="Prrafodelista"/>
+        <w:numPr>
+          <w:ilvl w:val="0"/>
+          <w:numId w:val="35"/>
+        </w:numPr>
+        <w:rPr>
+          <w:lang w:eastAsia="es-ES"/>
+        </w:rPr>
+      </w:pPr>
+      <w:r>
+        <w:rPr>
+          <w:b/>
+          <w:bCs/>
+          <w:lang w:eastAsia="es-ES"/>
+        </w:rPr>
+        <w:t>Reproducibilidad Total:</w:t>
+      </w:r>
+      <w:r>
+        <w:rPr>
+          <w:lang w:eastAsia="es-ES"/>
+        </w:rPr>
+        <w:t xml:space="preserve"> Este sistema permite que cualquier investigador pueda replicar el experimento completo desde cero ejecutando un comando único, eliminando la intervención manual y los posibles sesgos humanos en el preprocesamiento de los datos.</w:t>
+      </w:r>
+    </w:p>
+    <w:p>
+      <w:pPr>
+        <w:rPr>
+          <w:lang w:eastAsia="es-ES"/>
+        </w:rPr>
+      </w:pPr>
+    </w:p>
+    <w:p>
+      <w:pPr>
+        <w:rPr>
+          <w:lang w:eastAsia="es-ES"/>
+        </w:rPr>
+      </w:pPr>
     </w:p>
     <w:p>
       <w:pPr>
@@ -11684,12 +14259,13 @@
         </w:rPr>
       </w:pPr>
       <w:r>
+        <w:lastRenderedPageBreak/>
         <w:br w:type="page"/>
       </w:r>
     </w:p>
-    <w:bookmarkStart w:id="31" w:name="_Toc10030875" w:displacedByCustomXml="next"/>
+    <w:bookmarkStart w:id="31" w:name="_Toc10030878" w:displacedByCustomXml="next"/>
     <w:bookmarkEnd w:id="31" w:displacedByCustomXml="next"/>
-    <w:bookmarkStart w:id="32" w:name="_Toc10030878" w:displacedByCustomXml="next"/>
+    <w:bookmarkStart w:id="32" w:name="_Toc10030875" w:displacedByCustomXml="next"/>
     <w:bookmarkEnd w:id="32" w:displacedByCustomXml="next"/>
     <w:bookmarkStart w:id="33" w:name="_Toc221788355" w:displacedByCustomXml="next"/>
     <w:sdt>
@@ -11745,7 +14321,14 @@
                 <w:rPr>
                   <w:noProof/>
                 </w:rPr>
-                <w:t xml:space="preserve">Al-Tameemi, G., Xue, J., Ali, I. H., &amp; Ajit, S. (2024). A Hybrid Machine Learning Approach for Predicting Student Performance Using Multi-class Educational Datasets. </w:t>
+                <w:t xml:space="preserve">Al-Tameemi, G., Xue, J., Ali, I. H., &amp; Ajit, S. (2024). </w:t>
+              </w:r>
+              <w:r>
+                <w:rPr>
+                  <w:noProof/>
+                  <w:lang w:val="en-GB"/>
+                </w:rPr>
+                <w:t xml:space="preserve">A Hybrid Machine Learning Approach for Predicting Student Performance Using Multi-class Educational Datasets. </w:t>
               </w:r>
               <w:r>
                 <w:rPr>
@@ -11768,25 +14351,35 @@
                 <w:ind w:left="720" w:hanging="720"/>
                 <w:rPr>
                   <w:noProof/>
+                  <w:lang w:val="en-GB"/>
                 </w:rPr>
               </w:pPr>
               <w:r>
                 <w:rPr>
                   <w:noProof/>
                 </w:rPr>
-                <w:t xml:space="preserve">El Ghali, M., Atouf, I., El Guemmat, K., Broumi, S., &amp; Talea, M. (2025). ENHANCING E-LEARNING THROUGH STRATEGIC STUDENT SEGMENTATION: INSIGHTS FROM THE OULAD DATABASE . </w:t>
+                <w:t xml:space="preserve">El Ghali, M., Atouf, I., El Guemmat, K., Broumi, S., &amp; Talea, M. (2025). </w:t>
+              </w:r>
+              <w:r>
+                <w:rPr>
+                  <w:noProof/>
+                  <w:lang w:val="en-GB"/>
+                </w:rPr>
+                <w:t xml:space="preserve">ENHANCING E-LEARNING THROUGH STRATEGIC STUDENT SEGMENTATION: INSIGHTS FROM THE OULAD DATABASE . </w:t>
               </w:r>
               <w:r>
                 <w:rPr>
                   <w:i/>
                   <w:iCs/>
                   <w:noProof/>
+                  <w:lang w:val="en-GB"/>
                 </w:rPr>
                 <w:t>Theoretical and Applied Information Technology, 103</w:t>
               </w:r>
               <w:r>
                 <w:rPr>
                   <w:noProof/>
+                  <w:lang w:val="en-GB"/>
                 </w:rPr>
                 <w:t>(4), 1290-1299.</w:t>
               </w:r>
@@ -11797,11 +14390,13 @@
                 <w:ind w:left="720" w:hanging="720"/>
                 <w:rPr>
                   <w:noProof/>
+                  <w:lang w:val="en-GB"/>
                 </w:rPr>
               </w:pPr>
               <w:r>
                 <w:rPr>
                   <w:noProof/>
+                  <w:lang w:val="en-GB"/>
                 </w:rPr>
                 <w:t>Firat, M. (2025). Comparative Analysis of Random Forest vs XGBoost Machine Learning Algorithms for Predicting ODL Student Success.</w:t>
               </w:r>
@@ -11812,11 +14407,13 @@
                 <w:ind w:left="720" w:hanging="720"/>
                 <w:rPr>
                   <w:noProof/>
+                  <w:lang w:val="en-GB"/>
                 </w:rPr>
               </w:pPr>
               <w:r>
                 <w:rPr>
                   <w:noProof/>
+                  <w:lang w:val="en-GB"/>
                 </w:rPr>
                 <w:t xml:space="preserve">Gašević, D., Dawson, S., Rogers, T., &amp; Gasevic, D. (2016). Learning analytics should not ignore instructional conditions. </w:t>
               </w:r>
@@ -11825,12 +14422,14 @@
                   <w:i/>
                   <w:iCs/>
                   <w:noProof/>
+                  <w:lang w:val="en-GB"/>
                 </w:rPr>
                 <w:t>Computers &amp; Education</w:t>
               </w:r>
               <w:r>
                 <w:rPr>
                   <w:noProof/>
+                  <w:lang w:val="en-GB"/>
                 </w:rPr>
                 <w:t>, 53-66.</w:t>
               </w:r>
@@ -11846,6 +14445,7 @@
               <w:r>
                 <w:rPr>
                   <w:noProof/>
+                  <w:lang w:val="en-GB"/>
                 </w:rPr>
                 <w:t xml:space="preserve">Hasan, R., Palaniappan, S., Mahmood, S., Abbas, A., Sarker, K. U., &amp; Sattar, M. U. (2020). Predicting Student Performance in Higher Educational Institutions Using Video Learning Analytics and Data Mining Techniques. </w:t>
               </w:r>
@@ -11904,6 +14504,7 @@
               <w:r>
                 <w:rPr>
                   <w:noProof/>
+                  <w:lang w:val="en-GB"/>
                 </w:rPr>
                 <w:t xml:space="preserve">Khosravi, H., Buckingham Shum, S., Chen, G., Conati, C., Tsai, Y.-S., Kay, J., . . . Gašević, D. (2022). Computers and Education: Artificial Intelligence. </w:t>
               </w:r>
@@ -11912,14 +14513,22 @@
                   <w:i/>
                   <w:iCs/>
                   <w:noProof/>
+                  <w:lang w:val="en-GB"/>
                 </w:rPr>
                 <w:t>Computers and Education: Artificial Intelligence, 3</w:t>
               </w:r>
               <w:r>
                 <w:rPr>
                   <w:noProof/>
+                  <w:lang w:val="en-GB"/>
                 </w:rPr>
-                <w:t>. Obtenido de https://doi.org/10.1016/j.caeai.2022.100074</w:t>
+                <w:t xml:space="preserve">. </w:t>
+              </w:r>
+              <w:r>
+                <w:rPr>
+                  <w:noProof/>
+                </w:rPr>
+                <w:t>Obtenido de https://doi.org/10.1016/j.caeai.2022.100074</w:t>
               </w:r>
             </w:p>
             <w:p>
@@ -11928,6 +14537,7 @@
                 <w:ind w:left="720" w:hanging="720"/>
                 <w:rPr>
                   <w:noProof/>
+                  <w:lang w:val="en-GB"/>
                 </w:rPr>
               </w:pPr>
               <w:r>
@@ -11935,19 +14545,28 @@
                   <w:noProof/>
                 </w:rPr>
                 <w:lastRenderedPageBreak/>
-                <w:t xml:space="preserve">Kusumawardani, S. S., &amp; Alfarozi, S. A. (2023). Transformer Encoder Model for Sequential Prediction of Student Performance Based on Their Log Activities. </w:t>
+                <w:t xml:space="preserve">Kusumawardani, S. S., &amp; Alfarozi, S. A. (2023). </w:t>
+              </w:r>
+              <w:r>
+                <w:rPr>
+                  <w:noProof/>
+                  <w:lang w:val="en-GB"/>
+                </w:rPr>
+                <w:t xml:space="preserve">Transformer Encoder Model for Sequential Prediction of Student Performance Based on Their Log Activities. </w:t>
               </w:r>
               <w:r>
                 <w:rPr>
                   <w:i/>
                   <w:iCs/>
                   <w:noProof/>
+                  <w:lang w:val="en-GB"/>
                 </w:rPr>
                 <w:t>11</w:t>
               </w:r>
               <w:r>
                 <w:rPr>
                   <w:noProof/>
+                  <w:lang w:val="en-GB"/>
                 </w:rPr>
                 <w:t>, págs. 18960-18971. IEEE. doi:10.1109/ACCESS.2023.3246122</w:t>
               </w:r>
@@ -11958,11 +14577,13 @@
                 <w:ind w:left="720" w:hanging="720"/>
                 <w:rPr>
                   <w:noProof/>
+                  <w:lang w:val="en-GB"/>
                 </w:rPr>
               </w:pPr>
               <w:r>
                 <w:rPr>
                   <w:noProof/>
+                  <w:lang w:val="en-GB"/>
                 </w:rPr>
                 <w:t xml:space="preserve">Kuzilek, J., Hlosta, M., &amp; Zdrahal, Z. (2017). Open University Learning Analytics dataset. </w:t>
               </w:r>
@@ -11971,12 +14592,14 @@
                   <w:i/>
                   <w:iCs/>
                   <w:noProof/>
+                  <w:lang w:val="en-GB"/>
                 </w:rPr>
                 <w:t>Scientific Data, 4</w:t>
               </w:r>
               <w:r>
                 <w:rPr>
                   <w:noProof/>
+                  <w:lang w:val="en-GB"/>
                 </w:rPr>
                 <w:t>(170171).</w:t>
               </w:r>
@@ -11987,11 +14610,13 @@
                 <w:ind w:left="720" w:hanging="720"/>
                 <w:rPr>
                   <w:noProof/>
+                  <w:lang w:val="en-GB"/>
                 </w:rPr>
               </w:pPr>
               <w:r>
                 <w:rPr>
                   <w:noProof/>
+                  <w:lang w:val="en-GB"/>
                 </w:rPr>
                 <w:t xml:space="preserve">Papadogiannis, I., Wallace, M., &amp; Karountzou, G. (2024). Educational Data Mining: A Foundational Overview. </w:t>
               </w:r>
@@ -12000,12 +14625,14 @@
                   <w:i/>
                   <w:iCs/>
                   <w:noProof/>
+                  <w:lang w:val="en-GB"/>
                 </w:rPr>
                 <w:t>Encyclopedia, 4</w:t>
               </w:r>
               <w:r>
                 <w:rPr>
                   <w:noProof/>
+                  <w:lang w:val="en-GB"/>
                 </w:rPr>
                 <w:t>(4), 1644-1664.</w:t>
               </w:r>
@@ -12021,6 +14648,7 @@
               <w:r>
                 <w:rPr>
                   <w:noProof/>
+                  <w:lang w:val="en-GB"/>
                 </w:rPr>
                 <w:t xml:space="preserve">Sejnowski, T. J. (2020). The unreasonable effectiveness of deep learning in artificial intelligence. </w:t>
               </w:r>
@@ -12051,7 +14679,14 @@
                 <w:rPr>
                   <w:noProof/>
                 </w:rPr>
-                <w:t xml:space="preserve">Soepriyanto, Y., Nugroho, R. P., Nahri, M. H., Kesuma, D. W., &amp; Setiasih, M. (2025). From logs to insights: A comprehensive framework for data-driven learning insights. </w:t>
+                <w:t xml:space="preserve">Soepriyanto, Y., Nugroho, R. P., Nahri, M. H., Kesuma, D. W., &amp; Setiasih, M. (2025). </w:t>
+              </w:r>
+              <w:r>
+                <w:rPr>
+                  <w:noProof/>
+                  <w:lang w:val="en-GB"/>
+                </w:rPr>
+                <w:t xml:space="preserve">From logs to insights: A comprehensive framework for data-driven learning insights. </w:t>
               </w:r>
               <w:r>
                 <w:rPr>
@@ -12079,8 +14714,15 @@
               <w:r>
                 <w:rPr>
                   <w:noProof/>
+                  <w:lang w:val="en-GB"/>
                 </w:rPr>
-                <w:t>Torkhani, W., &amp; Rezgui, K. (2025). OULAD MOOC Student Performance. (págs. 228-241). Atlantis Press. doi:10.2991/978-94-6463-654-3_18</w:t>
+                <w:t xml:space="preserve">Torkhani, W., &amp; Rezgui, K. (2025). OULAD MOOC Student Performance. </w:t>
+              </w:r>
+              <w:r>
+                <w:rPr>
+                  <w:noProof/>
+                </w:rPr>
+                <w:t>(págs. 228-241). Atlantis Press. doi:10.2991/978-94-6463-654-3_18</w:t>
               </w:r>
             </w:p>
             <w:p>
@@ -12122,6 +14764,8 @@
         </w:rPr>
       </w:pPr>
       <w:bookmarkStart w:id="34" w:name="_Toc221788356"/>
+      <w:bookmarkStart w:id="35" w:name="_Apéndice_I:_Repositorio"/>
+      <w:bookmarkEnd w:id="35"/>
       <w:r>
         <w:rPr>
           <w:lang w:eastAsia="es-ES"/>
@@ -12553,7 +15197,7 @@
           <w:rPr>
             <w:noProof/>
           </w:rPr>
-          <w:t>1</w:t>
+          <w:t>4</w:t>
         </w:r>
       </w:fldSimple>
       <w:r>
@@ -13279,7 +15923,7 @@
           <w:lang w:eastAsia="es-ES"/>
         </w:rPr>
       </w:pPr>
-      <w:bookmarkStart w:id="35" w:name="_Toc221788357"/>
+      <w:bookmarkStart w:id="36" w:name="_Toc221788357"/>
       <w:r>
         <w:rPr>
           <w:lang w:eastAsia="es-ES"/>
@@ -13287,7 +15931,7 @@
         <w:lastRenderedPageBreak/>
         <w:t>Anexos I</w:t>
       </w:r>
-      <w:bookmarkEnd w:id="35"/>
+      <w:bookmarkEnd w:id="36"/>
     </w:p>
     <w:p>
       <w:pPr>
@@ -14807,6 +17451,119 @@
     </w:lvl>
   </w:abstractNum>
   <w:abstractNum w:abstractNumId="8" w15:restartNumberingAfterBreak="0">
+    <w:nsid w:val="15905A3B"/>
+    <w:multiLevelType w:val="hybridMultilevel"/>
+    <w:tmpl w:val="B340461A"/>
+    <w:lvl w:ilvl="0" w:tplc="0C0A0005">
+      <w:start w:val="1"/>
+      <w:numFmt w:val="bullet"/>
+      <w:lvlText w:val=""/>
+      <w:lvlJc w:val="left"/>
+      <w:pPr>
+        <w:ind w:left="720" w:hanging="360"/>
+      </w:pPr>
+      <w:rPr>
+        <w:rFonts w:ascii="Wingdings" w:hAnsi="Wingdings" w:hint="default"/>
+      </w:rPr>
+    </w:lvl>
+    <w:lvl w:ilvl="1" w:tplc="0C0A0003" w:tentative="1">
+      <w:start w:val="1"/>
+      <w:numFmt w:val="bullet"/>
+      <w:lvlText w:val="o"/>
+      <w:lvlJc w:val="left"/>
+      <w:pPr>
+        <w:ind w:left="1440" w:hanging="360"/>
+      </w:pPr>
+      <w:rPr>
+        <w:rFonts w:ascii="Courier New" w:hAnsi="Courier New" w:cs="Courier New" w:hint="default"/>
+      </w:rPr>
+    </w:lvl>
+    <w:lvl w:ilvl="2" w:tplc="0C0A0005" w:tentative="1">
+      <w:start w:val="1"/>
+      <w:numFmt w:val="bullet"/>
+      <w:lvlText w:val=""/>
+      <w:lvlJc w:val="left"/>
+      <w:pPr>
+        <w:ind w:left="2160" w:hanging="360"/>
+      </w:pPr>
+      <w:rPr>
+        <w:rFonts w:ascii="Wingdings" w:hAnsi="Wingdings" w:hint="default"/>
+      </w:rPr>
+    </w:lvl>
+    <w:lvl w:ilvl="3" w:tplc="0C0A0001" w:tentative="1">
+      <w:start w:val="1"/>
+      <w:numFmt w:val="bullet"/>
+      <w:lvlText w:val=""/>
+      <w:lvlJc w:val="left"/>
+      <w:pPr>
+        <w:ind w:left="2880" w:hanging="360"/>
+      </w:pPr>
+      <w:rPr>
+        <w:rFonts w:ascii="Symbol" w:hAnsi="Symbol" w:hint="default"/>
+      </w:rPr>
+    </w:lvl>
+    <w:lvl w:ilvl="4" w:tplc="0C0A0003" w:tentative="1">
+      <w:start w:val="1"/>
+      <w:numFmt w:val="bullet"/>
+      <w:lvlText w:val="o"/>
+      <w:lvlJc w:val="left"/>
+      <w:pPr>
+        <w:ind w:left="3600" w:hanging="360"/>
+      </w:pPr>
+      <w:rPr>
+        <w:rFonts w:ascii="Courier New" w:hAnsi="Courier New" w:cs="Courier New" w:hint="default"/>
+      </w:rPr>
+    </w:lvl>
+    <w:lvl w:ilvl="5" w:tplc="0C0A0005" w:tentative="1">
+      <w:start w:val="1"/>
+      <w:numFmt w:val="bullet"/>
+      <w:lvlText w:val=""/>
+      <w:lvlJc w:val="left"/>
+      <w:pPr>
+        <w:ind w:left="4320" w:hanging="360"/>
+      </w:pPr>
+      <w:rPr>
+        <w:rFonts w:ascii="Wingdings" w:hAnsi="Wingdings" w:hint="default"/>
+      </w:rPr>
+    </w:lvl>
+    <w:lvl w:ilvl="6" w:tplc="0C0A0001" w:tentative="1">
+      <w:start w:val="1"/>
+      <w:numFmt w:val="bullet"/>
+      <w:lvlText w:val=""/>
+      <w:lvlJc w:val="left"/>
+      <w:pPr>
+        <w:ind w:left="5040" w:hanging="360"/>
+      </w:pPr>
+      <w:rPr>
+        <w:rFonts w:ascii="Symbol" w:hAnsi="Symbol" w:hint="default"/>
+      </w:rPr>
+    </w:lvl>
+    <w:lvl w:ilvl="7" w:tplc="0C0A0003" w:tentative="1">
+      <w:start w:val="1"/>
+      <w:numFmt w:val="bullet"/>
+      <w:lvlText w:val="o"/>
+      <w:lvlJc w:val="left"/>
+      <w:pPr>
+        <w:ind w:left="5760" w:hanging="360"/>
+      </w:pPr>
+      <w:rPr>
+        <w:rFonts w:ascii="Courier New" w:hAnsi="Courier New" w:cs="Courier New" w:hint="default"/>
+      </w:rPr>
+    </w:lvl>
+    <w:lvl w:ilvl="8" w:tplc="0C0A0005" w:tentative="1">
+      <w:start w:val="1"/>
+      <w:numFmt w:val="bullet"/>
+      <w:lvlText w:val=""/>
+      <w:lvlJc w:val="left"/>
+      <w:pPr>
+        <w:ind w:left="6480" w:hanging="360"/>
+      </w:pPr>
+      <w:rPr>
+        <w:rFonts w:ascii="Wingdings" w:hAnsi="Wingdings" w:hint="default"/>
+      </w:rPr>
+    </w:lvl>
+  </w:abstractNum>
+  <w:abstractNum w:abstractNumId="9" w15:restartNumberingAfterBreak="0">
     <w:nsid w:val="1B583713"/>
     <w:multiLevelType w:val="multilevel"/>
     <w:tmpl w:val="3C004886"/>
@@ -14955,7 +17712,7 @@
       </w:rPr>
     </w:lvl>
   </w:abstractNum>
-  <w:abstractNum w:abstractNumId="9" w15:restartNumberingAfterBreak="0">
+  <w:abstractNum w:abstractNumId="10" w15:restartNumberingAfterBreak="0">
     <w:nsid w:val="1ECC335A"/>
     <w:multiLevelType w:val="multilevel"/>
     <w:tmpl w:val="15ACA89E"/>
@@ -15071,7 +17828,7 @@
       </w:pPr>
     </w:lvl>
   </w:abstractNum>
-  <w:abstractNum w:abstractNumId="10" w15:restartNumberingAfterBreak="0">
+  <w:abstractNum w:abstractNumId="11" w15:restartNumberingAfterBreak="0">
     <w:nsid w:val="212A7470"/>
     <w:multiLevelType w:val="hybridMultilevel"/>
     <w:tmpl w:val="74EE6B72"/>
@@ -15184,7 +17941,7 @@
       </w:rPr>
     </w:lvl>
   </w:abstractNum>
-  <w:abstractNum w:abstractNumId="11" w15:restartNumberingAfterBreak="0">
+  <w:abstractNum w:abstractNumId="12" w15:restartNumberingAfterBreak="0">
     <w:nsid w:val="22DF01AB"/>
     <w:multiLevelType w:val="hybridMultilevel"/>
     <w:tmpl w:val="52EC787A"/>
@@ -15296,7 +18053,7 @@
       </w:rPr>
     </w:lvl>
   </w:abstractNum>
-  <w:abstractNum w:abstractNumId="12" w15:restartNumberingAfterBreak="0">
+  <w:abstractNum w:abstractNumId="13" w15:restartNumberingAfterBreak="0">
     <w:nsid w:val="2C3A5A79"/>
     <w:multiLevelType w:val="hybridMultilevel"/>
     <w:tmpl w:val="287C7690"/>
@@ -15409,7 +18166,120 @@
       </w:rPr>
     </w:lvl>
   </w:abstractNum>
-  <w:abstractNum w:abstractNumId="13" w15:restartNumberingAfterBreak="0">
+  <w:abstractNum w:abstractNumId="14" w15:restartNumberingAfterBreak="0">
+    <w:nsid w:val="310D0FA1"/>
+    <w:multiLevelType w:val="hybridMultilevel"/>
+    <w:tmpl w:val="7C46F6A4"/>
+    <w:lvl w:ilvl="0" w:tplc="0C0A0005">
+      <w:start w:val="1"/>
+      <w:numFmt w:val="bullet"/>
+      <w:lvlText w:val=""/>
+      <w:lvlJc w:val="left"/>
+      <w:pPr>
+        <w:ind w:left="720" w:hanging="360"/>
+      </w:pPr>
+      <w:rPr>
+        <w:rFonts w:ascii="Wingdings" w:hAnsi="Wingdings" w:hint="default"/>
+      </w:rPr>
+    </w:lvl>
+    <w:lvl w:ilvl="1" w:tplc="0C0A0003" w:tentative="1">
+      <w:start w:val="1"/>
+      <w:numFmt w:val="bullet"/>
+      <w:lvlText w:val="o"/>
+      <w:lvlJc w:val="left"/>
+      <w:pPr>
+        <w:ind w:left="1440" w:hanging="360"/>
+      </w:pPr>
+      <w:rPr>
+        <w:rFonts w:ascii="Courier New" w:hAnsi="Courier New" w:cs="Courier New" w:hint="default"/>
+      </w:rPr>
+    </w:lvl>
+    <w:lvl w:ilvl="2" w:tplc="0C0A0005" w:tentative="1">
+      <w:start w:val="1"/>
+      <w:numFmt w:val="bullet"/>
+      <w:lvlText w:val=""/>
+      <w:lvlJc w:val="left"/>
+      <w:pPr>
+        <w:ind w:left="2160" w:hanging="360"/>
+      </w:pPr>
+      <w:rPr>
+        <w:rFonts w:ascii="Wingdings" w:hAnsi="Wingdings" w:hint="default"/>
+      </w:rPr>
+    </w:lvl>
+    <w:lvl w:ilvl="3" w:tplc="0C0A0001" w:tentative="1">
+      <w:start w:val="1"/>
+      <w:numFmt w:val="bullet"/>
+      <w:lvlText w:val=""/>
+      <w:lvlJc w:val="left"/>
+      <w:pPr>
+        <w:ind w:left="2880" w:hanging="360"/>
+      </w:pPr>
+      <w:rPr>
+        <w:rFonts w:ascii="Symbol" w:hAnsi="Symbol" w:hint="default"/>
+      </w:rPr>
+    </w:lvl>
+    <w:lvl w:ilvl="4" w:tplc="0C0A0003" w:tentative="1">
+      <w:start w:val="1"/>
+      <w:numFmt w:val="bullet"/>
+      <w:lvlText w:val="o"/>
+      <w:lvlJc w:val="left"/>
+      <w:pPr>
+        <w:ind w:left="3600" w:hanging="360"/>
+      </w:pPr>
+      <w:rPr>
+        <w:rFonts w:ascii="Courier New" w:hAnsi="Courier New" w:cs="Courier New" w:hint="default"/>
+      </w:rPr>
+    </w:lvl>
+    <w:lvl w:ilvl="5" w:tplc="0C0A0005" w:tentative="1">
+      <w:start w:val="1"/>
+      <w:numFmt w:val="bullet"/>
+      <w:lvlText w:val=""/>
+      <w:lvlJc w:val="left"/>
+      <w:pPr>
+        <w:ind w:left="4320" w:hanging="360"/>
+      </w:pPr>
+      <w:rPr>
+        <w:rFonts w:ascii="Wingdings" w:hAnsi="Wingdings" w:hint="default"/>
+      </w:rPr>
+    </w:lvl>
+    <w:lvl w:ilvl="6" w:tplc="0C0A0001" w:tentative="1">
+      <w:start w:val="1"/>
+      <w:numFmt w:val="bullet"/>
+      <w:lvlText w:val=""/>
+      <w:lvlJc w:val="left"/>
+      <w:pPr>
+        <w:ind w:left="5040" w:hanging="360"/>
+      </w:pPr>
+      <w:rPr>
+        <w:rFonts w:ascii="Symbol" w:hAnsi="Symbol" w:hint="default"/>
+      </w:rPr>
+    </w:lvl>
+    <w:lvl w:ilvl="7" w:tplc="0C0A0003" w:tentative="1">
+      <w:start w:val="1"/>
+      <w:numFmt w:val="bullet"/>
+      <w:lvlText w:val="o"/>
+      <w:lvlJc w:val="left"/>
+      <w:pPr>
+        <w:ind w:left="5760" w:hanging="360"/>
+      </w:pPr>
+      <w:rPr>
+        <w:rFonts w:ascii="Courier New" w:hAnsi="Courier New" w:cs="Courier New" w:hint="default"/>
+      </w:rPr>
+    </w:lvl>
+    <w:lvl w:ilvl="8" w:tplc="0C0A0005" w:tentative="1">
+      <w:start w:val="1"/>
+      <w:numFmt w:val="bullet"/>
+      <w:lvlText w:val=""/>
+      <w:lvlJc w:val="left"/>
+      <w:pPr>
+        <w:ind w:left="6480" w:hanging="360"/>
+      </w:pPr>
+      <w:rPr>
+        <w:rFonts w:ascii="Wingdings" w:hAnsi="Wingdings" w:hint="default"/>
+      </w:rPr>
+    </w:lvl>
+  </w:abstractNum>
+  <w:abstractNum w:abstractNumId="15" w15:restartNumberingAfterBreak="0">
     <w:nsid w:val="316F2955"/>
     <w:multiLevelType w:val="hybridMultilevel"/>
     <w:tmpl w:val="4E4C1A80"/>
@@ -15522,7 +18392,7 @@
       </w:rPr>
     </w:lvl>
   </w:abstractNum>
-  <w:abstractNum w:abstractNumId="14" w15:restartNumberingAfterBreak="0">
+  <w:abstractNum w:abstractNumId="16" w15:restartNumberingAfterBreak="0">
     <w:nsid w:val="332837B3"/>
     <w:multiLevelType w:val="multilevel"/>
     <w:tmpl w:val="10CEF920"/>
@@ -15671,7 +18541,96 @@
       </w:rPr>
     </w:lvl>
   </w:abstractNum>
-  <w:abstractNum w:abstractNumId="15" w15:restartNumberingAfterBreak="0">
+  <w:abstractNum w:abstractNumId="17" w15:restartNumberingAfterBreak="0">
+    <w:nsid w:val="3AEE0E0C"/>
+    <w:multiLevelType w:val="hybridMultilevel"/>
+    <w:tmpl w:val="8B606EC6"/>
+    <w:lvl w:ilvl="0" w:tplc="0C0A0005">
+      <w:start w:val="1"/>
+      <w:numFmt w:val="bullet"/>
+      <w:lvlText w:val=""/>
+      <w:lvlJc w:val="left"/>
+      <w:pPr>
+        <w:ind w:left="1070" w:hanging="360"/>
+      </w:pPr>
+      <w:rPr>
+        <w:rFonts w:ascii="Wingdings" w:hAnsi="Wingdings" w:hint="default"/>
+      </w:rPr>
+    </w:lvl>
+    <w:lvl w:ilvl="1" w:tplc="0C0A0019" w:tentative="1">
+      <w:start w:val="1"/>
+      <w:numFmt w:val="lowerLetter"/>
+      <w:lvlText w:val="%2."/>
+      <w:lvlJc w:val="left"/>
+      <w:pPr>
+        <w:ind w:left="1790" w:hanging="360"/>
+      </w:pPr>
+    </w:lvl>
+    <w:lvl w:ilvl="2" w:tplc="0C0A001B" w:tentative="1">
+      <w:start w:val="1"/>
+      <w:numFmt w:val="lowerRoman"/>
+      <w:lvlText w:val="%3."/>
+      <w:lvlJc w:val="right"/>
+      <w:pPr>
+        <w:ind w:left="2510" w:hanging="180"/>
+      </w:pPr>
+    </w:lvl>
+    <w:lvl w:ilvl="3" w:tplc="0C0A000F" w:tentative="1">
+      <w:start w:val="1"/>
+      <w:numFmt w:val="decimal"/>
+      <w:lvlText w:val="%4."/>
+      <w:lvlJc w:val="left"/>
+      <w:pPr>
+        <w:ind w:left="3230" w:hanging="360"/>
+      </w:pPr>
+    </w:lvl>
+    <w:lvl w:ilvl="4" w:tplc="0C0A0019" w:tentative="1">
+      <w:start w:val="1"/>
+      <w:numFmt w:val="lowerLetter"/>
+      <w:lvlText w:val="%5."/>
+      <w:lvlJc w:val="left"/>
+      <w:pPr>
+        <w:ind w:left="3950" w:hanging="360"/>
+      </w:pPr>
+    </w:lvl>
+    <w:lvl w:ilvl="5" w:tplc="0C0A001B" w:tentative="1">
+      <w:start w:val="1"/>
+      <w:numFmt w:val="lowerRoman"/>
+      <w:lvlText w:val="%6."/>
+      <w:lvlJc w:val="right"/>
+      <w:pPr>
+        <w:ind w:left="4670" w:hanging="180"/>
+      </w:pPr>
+    </w:lvl>
+    <w:lvl w:ilvl="6" w:tplc="0C0A000F" w:tentative="1">
+      <w:start w:val="1"/>
+      <w:numFmt w:val="decimal"/>
+      <w:lvlText w:val="%7."/>
+      <w:lvlJc w:val="left"/>
+      <w:pPr>
+        <w:ind w:left="5390" w:hanging="360"/>
+      </w:pPr>
+    </w:lvl>
+    <w:lvl w:ilvl="7" w:tplc="0C0A0019" w:tentative="1">
+      <w:start w:val="1"/>
+      <w:numFmt w:val="lowerLetter"/>
+      <w:lvlText w:val="%8."/>
+      <w:lvlJc w:val="left"/>
+      <w:pPr>
+        <w:ind w:left="6110" w:hanging="360"/>
+      </w:pPr>
+    </w:lvl>
+    <w:lvl w:ilvl="8" w:tplc="0C0A001B" w:tentative="1">
+      <w:start w:val="1"/>
+      <w:numFmt w:val="lowerRoman"/>
+      <w:lvlText w:val="%9."/>
+      <w:lvlJc w:val="right"/>
+      <w:pPr>
+        <w:ind w:left="6830" w:hanging="180"/>
+      </w:pPr>
+    </w:lvl>
+  </w:abstractNum>
+  <w:abstractNum w:abstractNumId="18" w15:restartNumberingAfterBreak="0">
     <w:nsid w:val="3F2C4ADF"/>
     <w:multiLevelType w:val="hybridMultilevel"/>
     <w:tmpl w:val="41D4C77A"/>
@@ -15784,7 +18743,7 @@
       </w:rPr>
     </w:lvl>
   </w:abstractNum>
-  <w:abstractNum w:abstractNumId="16" w15:restartNumberingAfterBreak="0">
+  <w:abstractNum w:abstractNumId="19" w15:restartNumberingAfterBreak="0">
     <w:nsid w:val="40460677"/>
     <w:multiLevelType w:val="multilevel"/>
     <w:tmpl w:val="6B3A27B2"/>
@@ -15897,7 +18856,7 @@
       </w:pPr>
     </w:lvl>
   </w:abstractNum>
-  <w:abstractNum w:abstractNumId="17" w15:restartNumberingAfterBreak="0">
+  <w:abstractNum w:abstractNumId="20" w15:restartNumberingAfterBreak="0">
     <w:nsid w:val="411D2D83"/>
     <w:multiLevelType w:val="multilevel"/>
     <w:tmpl w:val="52667826"/>
@@ -16046,7 +19005,7 @@
       </w:rPr>
     </w:lvl>
   </w:abstractNum>
-  <w:abstractNum w:abstractNumId="18" w15:restartNumberingAfterBreak="0">
+  <w:abstractNum w:abstractNumId="21" w15:restartNumberingAfterBreak="0">
     <w:nsid w:val="433E5335"/>
     <w:multiLevelType w:val="hybridMultilevel"/>
     <w:tmpl w:val="D094621E"/>
@@ -16159,7 +19118,7 @@
       </w:rPr>
     </w:lvl>
   </w:abstractNum>
-  <w:abstractNum w:abstractNumId="19" w15:restartNumberingAfterBreak="0">
+  <w:abstractNum w:abstractNumId="22" w15:restartNumberingAfterBreak="0">
     <w:nsid w:val="454B1BFE"/>
     <w:multiLevelType w:val="hybridMultilevel"/>
     <w:tmpl w:val="238403CC"/>
@@ -16272,7 +19231,7 @@
       </w:rPr>
     </w:lvl>
   </w:abstractNum>
-  <w:abstractNum w:abstractNumId="20" w15:restartNumberingAfterBreak="0">
+  <w:abstractNum w:abstractNumId="23" w15:restartNumberingAfterBreak="0">
     <w:nsid w:val="4F814BA9"/>
     <w:multiLevelType w:val="hybridMultilevel"/>
     <w:tmpl w:val="B268CF04"/>
@@ -16385,7 +19344,7 @@
       </w:rPr>
     </w:lvl>
   </w:abstractNum>
-  <w:abstractNum w:abstractNumId="21" w15:restartNumberingAfterBreak="0">
+  <w:abstractNum w:abstractNumId="24" w15:restartNumberingAfterBreak="0">
     <w:nsid w:val="501455FF"/>
     <w:multiLevelType w:val="multilevel"/>
     <w:tmpl w:val="A282E478"/>
@@ -16532,7 +19491,7 @@
       </w:rPr>
     </w:lvl>
   </w:abstractNum>
-  <w:abstractNum w:abstractNumId="22" w15:restartNumberingAfterBreak="0">
+  <w:abstractNum w:abstractNumId="25" w15:restartNumberingAfterBreak="0">
     <w:nsid w:val="529E4ED5"/>
     <w:multiLevelType w:val="multilevel"/>
     <w:tmpl w:val="F3464656"/>
@@ -16681,7 +19640,7 @@
       </w:rPr>
     </w:lvl>
   </w:abstractNum>
-  <w:abstractNum w:abstractNumId="23" w15:restartNumberingAfterBreak="0">
+  <w:abstractNum w:abstractNumId="26" w15:restartNumberingAfterBreak="0">
     <w:nsid w:val="579252F5"/>
     <w:multiLevelType w:val="multilevel"/>
     <w:tmpl w:val="8564E4DC"/>
@@ -16794,7 +19753,7 @@
       </w:pPr>
     </w:lvl>
   </w:abstractNum>
-  <w:abstractNum w:abstractNumId="24" w15:restartNumberingAfterBreak="0">
+  <w:abstractNum w:abstractNumId="27" w15:restartNumberingAfterBreak="0">
     <w:nsid w:val="60766086"/>
     <w:multiLevelType w:val="hybridMultilevel"/>
     <w:tmpl w:val="36B2C3F2"/>
@@ -16907,7 +19866,7 @@
       </w:rPr>
     </w:lvl>
   </w:abstractNum>
-  <w:abstractNum w:abstractNumId="25" w15:restartNumberingAfterBreak="0">
+  <w:abstractNum w:abstractNumId="28" w15:restartNumberingAfterBreak="0">
     <w:nsid w:val="60E46482"/>
     <w:multiLevelType w:val="hybridMultilevel"/>
     <w:tmpl w:val="5502ADE0"/>
@@ -17020,7 +19979,120 @@
       </w:rPr>
     </w:lvl>
   </w:abstractNum>
-  <w:abstractNum w:abstractNumId="26" w15:restartNumberingAfterBreak="0">
+  <w:abstractNum w:abstractNumId="29" w15:restartNumberingAfterBreak="0">
+    <w:nsid w:val="653C0604"/>
+    <w:multiLevelType w:val="hybridMultilevel"/>
+    <w:tmpl w:val="EBC482FE"/>
+    <w:lvl w:ilvl="0" w:tplc="0C0A0005">
+      <w:start w:val="1"/>
+      <w:numFmt w:val="bullet"/>
+      <w:lvlText w:val=""/>
+      <w:lvlJc w:val="left"/>
+      <w:pPr>
+        <w:ind w:left="720" w:hanging="360"/>
+      </w:pPr>
+      <w:rPr>
+        <w:rFonts w:ascii="Wingdings" w:hAnsi="Wingdings" w:hint="default"/>
+      </w:rPr>
+    </w:lvl>
+    <w:lvl w:ilvl="1" w:tplc="0C0A0003" w:tentative="1">
+      <w:start w:val="1"/>
+      <w:numFmt w:val="bullet"/>
+      <w:lvlText w:val="o"/>
+      <w:lvlJc w:val="left"/>
+      <w:pPr>
+        <w:ind w:left="1440" w:hanging="360"/>
+      </w:pPr>
+      <w:rPr>
+        <w:rFonts w:ascii="Courier New" w:hAnsi="Courier New" w:cs="Courier New" w:hint="default"/>
+      </w:rPr>
+    </w:lvl>
+    <w:lvl w:ilvl="2" w:tplc="0C0A0005" w:tentative="1">
+      <w:start w:val="1"/>
+      <w:numFmt w:val="bullet"/>
+      <w:lvlText w:val=""/>
+      <w:lvlJc w:val="left"/>
+      <w:pPr>
+        <w:ind w:left="2160" w:hanging="360"/>
+      </w:pPr>
+      <w:rPr>
+        <w:rFonts w:ascii="Wingdings" w:hAnsi="Wingdings" w:hint="default"/>
+      </w:rPr>
+    </w:lvl>
+    <w:lvl w:ilvl="3" w:tplc="0C0A0001" w:tentative="1">
+      <w:start w:val="1"/>
+      <w:numFmt w:val="bullet"/>
+      <w:lvlText w:val=""/>
+      <w:lvlJc w:val="left"/>
+      <w:pPr>
+        <w:ind w:left="2880" w:hanging="360"/>
+      </w:pPr>
+      <w:rPr>
+        <w:rFonts w:ascii="Symbol" w:hAnsi="Symbol" w:hint="default"/>
+      </w:rPr>
+    </w:lvl>
+    <w:lvl w:ilvl="4" w:tplc="0C0A0003" w:tentative="1">
+      <w:start w:val="1"/>
+      <w:numFmt w:val="bullet"/>
+      <w:lvlText w:val="o"/>
+      <w:lvlJc w:val="left"/>
+      <w:pPr>
+        <w:ind w:left="3600" w:hanging="360"/>
+      </w:pPr>
+      <w:rPr>
+        <w:rFonts w:ascii="Courier New" w:hAnsi="Courier New" w:cs="Courier New" w:hint="default"/>
+      </w:rPr>
+    </w:lvl>
+    <w:lvl w:ilvl="5" w:tplc="0C0A0005" w:tentative="1">
+      <w:start w:val="1"/>
+      <w:numFmt w:val="bullet"/>
+      <w:lvlText w:val=""/>
+      <w:lvlJc w:val="left"/>
+      <w:pPr>
+        <w:ind w:left="4320" w:hanging="360"/>
+      </w:pPr>
+      <w:rPr>
+        <w:rFonts w:ascii="Wingdings" w:hAnsi="Wingdings" w:hint="default"/>
+      </w:rPr>
+    </w:lvl>
+    <w:lvl w:ilvl="6" w:tplc="0C0A0001" w:tentative="1">
+      <w:start w:val="1"/>
+      <w:numFmt w:val="bullet"/>
+      <w:lvlText w:val=""/>
+      <w:lvlJc w:val="left"/>
+      <w:pPr>
+        <w:ind w:left="5040" w:hanging="360"/>
+      </w:pPr>
+      <w:rPr>
+        <w:rFonts w:ascii="Symbol" w:hAnsi="Symbol" w:hint="default"/>
+      </w:rPr>
+    </w:lvl>
+    <w:lvl w:ilvl="7" w:tplc="0C0A0003" w:tentative="1">
+      <w:start w:val="1"/>
+      <w:numFmt w:val="bullet"/>
+      <w:lvlText w:val="o"/>
+      <w:lvlJc w:val="left"/>
+      <w:pPr>
+        <w:ind w:left="5760" w:hanging="360"/>
+      </w:pPr>
+      <w:rPr>
+        <w:rFonts w:ascii="Courier New" w:hAnsi="Courier New" w:cs="Courier New" w:hint="default"/>
+      </w:rPr>
+    </w:lvl>
+    <w:lvl w:ilvl="8" w:tplc="0C0A0005" w:tentative="1">
+      <w:start w:val="1"/>
+      <w:numFmt w:val="bullet"/>
+      <w:lvlText w:val=""/>
+      <w:lvlJc w:val="left"/>
+      <w:pPr>
+        <w:ind w:left="6480" w:hanging="360"/>
+      </w:pPr>
+      <w:rPr>
+        <w:rFonts w:ascii="Wingdings" w:hAnsi="Wingdings" w:hint="default"/>
+      </w:rPr>
+    </w:lvl>
+  </w:abstractNum>
+  <w:abstractNum w:abstractNumId="30" w15:restartNumberingAfterBreak="0">
     <w:nsid w:val="6EC849E6"/>
     <w:multiLevelType w:val="hybridMultilevel"/>
     <w:tmpl w:val="83C80376"/>
@@ -17133,7 +20205,7 @@
       </w:rPr>
     </w:lvl>
   </w:abstractNum>
-  <w:abstractNum w:abstractNumId="27" w15:restartNumberingAfterBreak="0">
+  <w:abstractNum w:abstractNumId="31" w15:restartNumberingAfterBreak="0">
     <w:nsid w:val="72416FAA"/>
     <w:multiLevelType w:val="multilevel"/>
     <w:tmpl w:val="49B4E668"/>
@@ -17273,7 +20345,7 @@
       </w:rPr>
     </w:lvl>
   </w:abstractNum>
-  <w:abstractNum w:abstractNumId="28" w15:restartNumberingAfterBreak="0">
+  <w:abstractNum w:abstractNumId="32" w15:restartNumberingAfterBreak="0">
     <w:nsid w:val="7A707A37"/>
     <w:multiLevelType w:val="hybridMultilevel"/>
     <w:tmpl w:val="76B0AD90"/>
@@ -17386,7 +20458,7 @@
       </w:rPr>
     </w:lvl>
   </w:abstractNum>
-  <w:abstractNum w:abstractNumId="29" w15:restartNumberingAfterBreak="0">
+  <w:abstractNum w:abstractNumId="33" w15:restartNumberingAfterBreak="0">
     <w:nsid w:val="7A8B67FD"/>
     <w:multiLevelType w:val="multilevel"/>
     <w:tmpl w:val="4DFE7854"/>
@@ -17532,6 +20604,119 @@
       <w:rPr>
         <w:rFonts w:ascii="Wingdings" w:hAnsi="Wingdings" w:hint="default"/>
         <w:sz w:val="20"/>
+      </w:rPr>
+    </w:lvl>
+  </w:abstractNum>
+  <w:abstractNum w:abstractNumId="34" w15:restartNumberingAfterBreak="0">
+    <w:nsid w:val="7B7B6430"/>
+    <w:multiLevelType w:val="hybridMultilevel"/>
+    <w:tmpl w:val="8C087AEC"/>
+    <w:lvl w:ilvl="0" w:tplc="0C0A0005">
+      <w:start w:val="1"/>
+      <w:numFmt w:val="bullet"/>
+      <w:lvlText w:val=""/>
+      <w:lvlJc w:val="left"/>
+      <w:pPr>
+        <w:ind w:left="720" w:hanging="360"/>
+      </w:pPr>
+      <w:rPr>
+        <w:rFonts w:ascii="Wingdings" w:hAnsi="Wingdings" w:hint="default"/>
+      </w:rPr>
+    </w:lvl>
+    <w:lvl w:ilvl="1" w:tplc="0C0A0003" w:tentative="1">
+      <w:start w:val="1"/>
+      <w:numFmt w:val="bullet"/>
+      <w:lvlText w:val="o"/>
+      <w:lvlJc w:val="left"/>
+      <w:pPr>
+        <w:ind w:left="1440" w:hanging="360"/>
+      </w:pPr>
+      <w:rPr>
+        <w:rFonts w:ascii="Courier New" w:hAnsi="Courier New" w:cs="Courier New" w:hint="default"/>
+      </w:rPr>
+    </w:lvl>
+    <w:lvl w:ilvl="2" w:tplc="0C0A0005" w:tentative="1">
+      <w:start w:val="1"/>
+      <w:numFmt w:val="bullet"/>
+      <w:lvlText w:val=""/>
+      <w:lvlJc w:val="left"/>
+      <w:pPr>
+        <w:ind w:left="2160" w:hanging="360"/>
+      </w:pPr>
+      <w:rPr>
+        <w:rFonts w:ascii="Wingdings" w:hAnsi="Wingdings" w:hint="default"/>
+      </w:rPr>
+    </w:lvl>
+    <w:lvl w:ilvl="3" w:tplc="0C0A0001" w:tentative="1">
+      <w:start w:val="1"/>
+      <w:numFmt w:val="bullet"/>
+      <w:lvlText w:val=""/>
+      <w:lvlJc w:val="left"/>
+      <w:pPr>
+        <w:ind w:left="2880" w:hanging="360"/>
+      </w:pPr>
+      <w:rPr>
+        <w:rFonts w:ascii="Symbol" w:hAnsi="Symbol" w:hint="default"/>
+      </w:rPr>
+    </w:lvl>
+    <w:lvl w:ilvl="4" w:tplc="0C0A0003" w:tentative="1">
+      <w:start w:val="1"/>
+      <w:numFmt w:val="bullet"/>
+      <w:lvlText w:val="o"/>
+      <w:lvlJc w:val="left"/>
+      <w:pPr>
+        <w:ind w:left="3600" w:hanging="360"/>
+      </w:pPr>
+      <w:rPr>
+        <w:rFonts w:ascii="Courier New" w:hAnsi="Courier New" w:cs="Courier New" w:hint="default"/>
+      </w:rPr>
+    </w:lvl>
+    <w:lvl w:ilvl="5" w:tplc="0C0A0005" w:tentative="1">
+      <w:start w:val="1"/>
+      <w:numFmt w:val="bullet"/>
+      <w:lvlText w:val=""/>
+      <w:lvlJc w:val="left"/>
+      <w:pPr>
+        <w:ind w:left="4320" w:hanging="360"/>
+      </w:pPr>
+      <w:rPr>
+        <w:rFonts w:ascii="Wingdings" w:hAnsi="Wingdings" w:hint="default"/>
+      </w:rPr>
+    </w:lvl>
+    <w:lvl w:ilvl="6" w:tplc="0C0A0001" w:tentative="1">
+      <w:start w:val="1"/>
+      <w:numFmt w:val="bullet"/>
+      <w:lvlText w:val=""/>
+      <w:lvlJc w:val="left"/>
+      <w:pPr>
+        <w:ind w:left="5040" w:hanging="360"/>
+      </w:pPr>
+      <w:rPr>
+        <w:rFonts w:ascii="Symbol" w:hAnsi="Symbol" w:hint="default"/>
+      </w:rPr>
+    </w:lvl>
+    <w:lvl w:ilvl="7" w:tplc="0C0A0003" w:tentative="1">
+      <w:start w:val="1"/>
+      <w:numFmt w:val="bullet"/>
+      <w:lvlText w:val="o"/>
+      <w:lvlJc w:val="left"/>
+      <w:pPr>
+        <w:ind w:left="5760" w:hanging="360"/>
+      </w:pPr>
+      <w:rPr>
+        <w:rFonts w:ascii="Courier New" w:hAnsi="Courier New" w:cs="Courier New" w:hint="default"/>
+      </w:rPr>
+    </w:lvl>
+    <w:lvl w:ilvl="8" w:tplc="0C0A0005" w:tentative="1">
+      <w:start w:val="1"/>
+      <w:numFmt w:val="bullet"/>
+      <w:lvlText w:val=""/>
+      <w:lvlJc w:val="left"/>
+      <w:pPr>
+        <w:ind w:left="6480" w:hanging="360"/>
+      </w:pPr>
+      <w:rPr>
+        <w:rFonts w:ascii="Wingdings" w:hAnsi="Wingdings" w:hint="default"/>
       </w:rPr>
     </w:lvl>
   </w:abstractNum>
@@ -17539,67 +20724,67 @@
     <w:abstractNumId w:val="2"/>
   </w:num>
   <w:num w:numId="2" w16cid:durableId="2020934240">
-    <w:abstractNumId w:val="21"/>
+    <w:abstractNumId w:val="24"/>
   </w:num>
   <w:num w:numId="3" w16cid:durableId="1371953170">
+    <w:abstractNumId w:val="31"/>
+  </w:num>
+  <w:num w:numId="4" w16cid:durableId="1834489090">
+    <w:abstractNumId w:val="26"/>
+  </w:num>
+  <w:num w:numId="5" w16cid:durableId="1303272639">
+    <w:abstractNumId w:val="23"/>
+  </w:num>
+  <w:num w:numId="6" w16cid:durableId="1195732649">
+    <w:abstractNumId w:val="10"/>
+  </w:num>
+  <w:num w:numId="7" w16cid:durableId="1978755521">
+    <w:abstractNumId w:val="16"/>
+  </w:num>
+  <w:num w:numId="8" w16cid:durableId="773474271">
+    <w:abstractNumId w:val="30"/>
+  </w:num>
+  <w:num w:numId="9" w16cid:durableId="1806653815">
     <w:abstractNumId w:val="27"/>
   </w:num>
-  <w:num w:numId="4" w16cid:durableId="1834489090">
-    <w:abstractNumId w:val="23"/>
-  </w:num>
-  <w:num w:numId="5" w16cid:durableId="1303272639">
-    <w:abstractNumId w:val="20"/>
-  </w:num>
-  <w:num w:numId="6" w16cid:durableId="1195732649">
-    <w:abstractNumId w:val="9"/>
-  </w:num>
-  <w:num w:numId="7" w16cid:durableId="1978755521">
-    <w:abstractNumId w:val="14"/>
-  </w:num>
-  <w:num w:numId="8" w16cid:durableId="773474271">
-    <w:abstractNumId w:val="26"/>
-  </w:num>
-  <w:num w:numId="9" w16cid:durableId="1806653815">
-    <w:abstractNumId w:val="24"/>
-  </w:num>
   <w:num w:numId="10" w16cid:durableId="368190108">
-    <w:abstractNumId w:val="25"/>
+    <w:abstractNumId w:val="28"/>
   </w:num>
   <w:num w:numId="11" w16cid:durableId="2042515851">
     <w:abstractNumId w:val="6"/>
   </w:num>
   <w:num w:numId="12" w16cid:durableId="307900423">
-    <w:abstractNumId w:val="16"/>
+    <w:abstractNumId w:val="19"/>
   </w:num>
   <w:num w:numId="13" w16cid:durableId="669214921">
-    <w:abstractNumId w:val="12"/>
+    <w:abstractNumId w:val="13"/>
   </w:num>
   <w:num w:numId="14" w16cid:durableId="1348292546">
-    <w:abstractNumId w:val="29"/>
+    <w:abstractNumId w:val="33"/>
   </w:num>
   <w:num w:numId="15" w16cid:durableId="1497916014">
     <w:abstractNumId w:val="4"/>
   </w:num>
   <w:num w:numId="16" w16cid:durableId="743454149">
-    <w:abstractNumId w:val="28"/>
+    <w:abstractNumId w:val="32"/>
   </w:num>
   <w:num w:numId="17" w16cid:durableId="42027819">
-    <w:abstractNumId w:val="13"/>
+    <w:abstractNumId w:val="15"/>
   </w:num>
   <w:num w:numId="18" w16cid:durableId="294409342">
-    <w:abstractNumId w:val="11"/>
+    <w:abstractNumId w:val="12"/>
   </w:num>
   <w:num w:numId="19" w16cid:durableId="664745450">
-    <w:abstractNumId w:val="19"/>
+    <w:abstractNumId w:val="22"/>
   </w:num>
   <w:num w:numId="20" w16cid:durableId="1735396976">
     <w:abstractNumId w:val="5"/>
   </w:num>
   <w:num w:numId="21" w16cid:durableId="1180437839">
-    <w:abstractNumId w:val="15"/>
+    <w:abstractNumId w:val="18"/>
   </w:num>
   <w:num w:numId="22" w16cid:durableId="1307393806">
-    <w:abstractNumId w:val="18"/>
+    <w:abstractNumId w:val="21"/>
   </w:num>
   <w:num w:numId="23" w16cid:durableId="778259834">
     <w:abstractNumId w:val="7"/>
@@ -17608,7 +20793,7 @@
     <w:abstractNumId w:val="0"/>
   </w:num>
   <w:num w:numId="25" w16cid:durableId="1492139896">
-    <w:abstractNumId w:val="10"/>
+    <w:abstractNumId w:val="11"/>
   </w:num>
   <w:num w:numId="26" w16cid:durableId="1934434972">
     <w:abstractNumId w:val="1"/>
@@ -17617,13 +20802,28 @@
     <w:abstractNumId w:val="3"/>
   </w:num>
   <w:num w:numId="28" w16cid:durableId="1392851993">
+    <w:abstractNumId w:val="20"/>
+  </w:num>
+  <w:num w:numId="29" w16cid:durableId="1708412710">
+    <w:abstractNumId w:val="25"/>
+  </w:num>
+  <w:num w:numId="30" w16cid:durableId="1375353033">
+    <w:abstractNumId w:val="9"/>
+  </w:num>
+  <w:num w:numId="31" w16cid:durableId="1334719899">
     <w:abstractNumId w:val="17"/>
   </w:num>
-  <w:num w:numId="29" w16cid:durableId="1708412710">
-    <w:abstractNumId w:val="22"/>
+  <w:num w:numId="32" w16cid:durableId="424956976">
+    <w:abstractNumId w:val="34"/>
   </w:num>
-  <w:num w:numId="30" w16cid:durableId="1375353033">
+  <w:num w:numId="33" w16cid:durableId="2100053422">
+    <w:abstractNumId w:val="29"/>
+  </w:num>
+  <w:num w:numId="34" w16cid:durableId="1312444181">
     <w:abstractNumId w:val="8"/>
+  </w:num>
+  <w:num w:numId="35" w16cid:durableId="1673952078">
+    <w:abstractNumId w:val="14"/>
   </w:num>
 </w:numbering>
 </file>
@@ -18137,7 +21337,6 @@
   <w:style w:type="character" w:default="1" w:styleId="Fuentedeprrafopredeter">
     <w:name w:val="Default Paragraph Font"/>
     <w:uiPriority w:val="1"/>
-    <w:semiHidden/>
     <w:unhideWhenUsed/>
   </w:style>
   <w:style w:type="table" w:default="1" w:styleId="Tablanormal">
@@ -18754,6 +21953,272 @@
       <w:i/>
       <w:iCs/>
     </w:rPr>
+  </w:style>
+  <w:style w:type="table" w:styleId="Tablaconcuadrcula3-nfasis1">
+    <w:name w:val="Grid Table 3 Accent 1"/>
+    <w:basedOn w:val="Tablanormal"/>
+    <w:uiPriority w:val="48"/>
+    <w:rsid w:val="00D355BB"/>
+    <w:tblPr>
+      <w:tblStyleRowBandSize w:val="1"/>
+      <w:tblStyleColBandSize w:val="1"/>
+      <w:tblBorders>
+        <w:top w:val="single" w:sz="4" w:space="0" w:color="95B3D7" w:themeColor="accent1" w:themeTint="99"/>
+        <w:left w:val="single" w:sz="4" w:space="0" w:color="95B3D7" w:themeColor="accent1" w:themeTint="99"/>
+        <w:bottom w:val="single" w:sz="4" w:space="0" w:color="95B3D7" w:themeColor="accent1" w:themeTint="99"/>
+        <w:right w:val="single" w:sz="4" w:space="0" w:color="95B3D7" w:themeColor="accent1" w:themeTint="99"/>
+        <w:insideH w:val="single" w:sz="4" w:space="0" w:color="95B3D7" w:themeColor="accent1" w:themeTint="99"/>
+        <w:insideV w:val="single" w:sz="4" w:space="0" w:color="95B3D7" w:themeColor="accent1" w:themeTint="99"/>
+      </w:tblBorders>
+    </w:tblPr>
+    <w:tblStylePr w:type="firstRow">
+      <w:rPr>
+        <w:b/>
+        <w:bCs/>
+      </w:rPr>
+      <w:tblPr/>
+      <w:tcPr>
+        <w:tcBorders>
+          <w:top w:val="nil"/>
+          <w:left w:val="nil"/>
+          <w:right w:val="nil"/>
+          <w:insideH w:val="nil"/>
+          <w:insideV w:val="nil"/>
+        </w:tcBorders>
+        <w:shd w:val="clear" w:color="auto" w:fill="FFFFFF" w:themeFill="background1"/>
+      </w:tcPr>
+    </w:tblStylePr>
+    <w:tblStylePr w:type="lastRow">
+      <w:rPr>
+        <w:b/>
+        <w:bCs/>
+      </w:rPr>
+      <w:tblPr/>
+      <w:tcPr>
+        <w:tcBorders>
+          <w:left w:val="nil"/>
+          <w:bottom w:val="nil"/>
+          <w:right w:val="nil"/>
+          <w:insideH w:val="nil"/>
+          <w:insideV w:val="nil"/>
+        </w:tcBorders>
+        <w:shd w:val="clear" w:color="auto" w:fill="FFFFFF" w:themeFill="background1"/>
+      </w:tcPr>
+    </w:tblStylePr>
+    <w:tblStylePr w:type="firstCol">
+      <w:pPr>
+        <w:jc w:val="right"/>
+      </w:pPr>
+      <w:rPr>
+        <w:i/>
+        <w:iCs/>
+      </w:rPr>
+      <w:tblPr/>
+      <w:tcPr>
+        <w:tcBorders>
+          <w:top w:val="nil"/>
+          <w:left w:val="nil"/>
+          <w:bottom w:val="nil"/>
+          <w:insideH w:val="nil"/>
+          <w:insideV w:val="nil"/>
+        </w:tcBorders>
+        <w:shd w:val="clear" w:color="auto" w:fill="FFFFFF" w:themeFill="background1"/>
+      </w:tcPr>
+    </w:tblStylePr>
+    <w:tblStylePr w:type="lastCol">
+      <w:rPr>
+        <w:i/>
+        <w:iCs/>
+      </w:rPr>
+      <w:tblPr/>
+      <w:tcPr>
+        <w:tcBorders>
+          <w:top w:val="nil"/>
+          <w:bottom w:val="nil"/>
+          <w:right w:val="nil"/>
+          <w:insideH w:val="nil"/>
+          <w:insideV w:val="nil"/>
+        </w:tcBorders>
+        <w:shd w:val="clear" w:color="auto" w:fill="FFFFFF" w:themeFill="background1"/>
+      </w:tcPr>
+    </w:tblStylePr>
+    <w:tblStylePr w:type="band1Vert">
+      <w:tblPr/>
+      <w:tcPr>
+        <w:shd w:val="clear" w:color="auto" w:fill="DBE5F1" w:themeFill="accent1" w:themeFillTint="33"/>
+      </w:tcPr>
+    </w:tblStylePr>
+    <w:tblStylePr w:type="band1Horz">
+      <w:tblPr/>
+      <w:tcPr>
+        <w:shd w:val="clear" w:color="auto" w:fill="DBE5F1" w:themeFill="accent1" w:themeFillTint="33"/>
+      </w:tcPr>
+    </w:tblStylePr>
+    <w:tblStylePr w:type="neCell">
+      <w:tblPr/>
+      <w:tcPr>
+        <w:tcBorders>
+          <w:bottom w:val="single" w:sz="4" w:space="0" w:color="95B3D7" w:themeColor="accent1" w:themeTint="99"/>
+        </w:tcBorders>
+      </w:tcPr>
+    </w:tblStylePr>
+    <w:tblStylePr w:type="nwCell">
+      <w:tblPr/>
+      <w:tcPr>
+        <w:tcBorders>
+          <w:bottom w:val="single" w:sz="4" w:space="0" w:color="95B3D7" w:themeColor="accent1" w:themeTint="99"/>
+        </w:tcBorders>
+      </w:tcPr>
+    </w:tblStylePr>
+    <w:tblStylePr w:type="seCell">
+      <w:tblPr/>
+      <w:tcPr>
+        <w:tcBorders>
+          <w:top w:val="single" w:sz="4" w:space="0" w:color="95B3D7" w:themeColor="accent1" w:themeTint="99"/>
+        </w:tcBorders>
+      </w:tcPr>
+    </w:tblStylePr>
+    <w:tblStylePr w:type="swCell">
+      <w:tblPr/>
+      <w:tcPr>
+        <w:tcBorders>
+          <w:top w:val="single" w:sz="4" w:space="0" w:color="95B3D7" w:themeColor="accent1" w:themeTint="99"/>
+        </w:tcBorders>
+      </w:tcPr>
+    </w:tblStylePr>
+  </w:style>
+  <w:style w:type="table" w:styleId="Tablaconcuadrcula3-nfasis5">
+    <w:name w:val="Grid Table 3 Accent 5"/>
+    <w:basedOn w:val="Tablanormal"/>
+    <w:uiPriority w:val="48"/>
+    <w:rsid w:val="00D355BB"/>
+    <w:tblPr>
+      <w:tblStyleRowBandSize w:val="1"/>
+      <w:tblStyleColBandSize w:val="1"/>
+      <w:tblBorders>
+        <w:top w:val="single" w:sz="4" w:space="0" w:color="92CDDC" w:themeColor="accent5" w:themeTint="99"/>
+        <w:left w:val="single" w:sz="4" w:space="0" w:color="92CDDC" w:themeColor="accent5" w:themeTint="99"/>
+        <w:bottom w:val="single" w:sz="4" w:space="0" w:color="92CDDC" w:themeColor="accent5" w:themeTint="99"/>
+        <w:right w:val="single" w:sz="4" w:space="0" w:color="92CDDC" w:themeColor="accent5" w:themeTint="99"/>
+        <w:insideH w:val="single" w:sz="4" w:space="0" w:color="92CDDC" w:themeColor="accent5" w:themeTint="99"/>
+        <w:insideV w:val="single" w:sz="4" w:space="0" w:color="92CDDC" w:themeColor="accent5" w:themeTint="99"/>
+      </w:tblBorders>
+    </w:tblPr>
+    <w:tblStylePr w:type="firstRow">
+      <w:rPr>
+        <w:b/>
+        <w:bCs/>
+      </w:rPr>
+      <w:tblPr/>
+      <w:tcPr>
+        <w:tcBorders>
+          <w:top w:val="nil"/>
+          <w:left w:val="nil"/>
+          <w:right w:val="nil"/>
+          <w:insideH w:val="nil"/>
+          <w:insideV w:val="nil"/>
+        </w:tcBorders>
+        <w:shd w:val="clear" w:color="auto" w:fill="FFFFFF" w:themeFill="background1"/>
+      </w:tcPr>
+    </w:tblStylePr>
+    <w:tblStylePr w:type="lastRow">
+      <w:rPr>
+        <w:b/>
+        <w:bCs/>
+      </w:rPr>
+      <w:tblPr/>
+      <w:tcPr>
+        <w:tcBorders>
+          <w:left w:val="nil"/>
+          <w:bottom w:val="nil"/>
+          <w:right w:val="nil"/>
+          <w:insideH w:val="nil"/>
+          <w:insideV w:val="nil"/>
+        </w:tcBorders>
+        <w:shd w:val="clear" w:color="auto" w:fill="FFFFFF" w:themeFill="background1"/>
+      </w:tcPr>
+    </w:tblStylePr>
+    <w:tblStylePr w:type="firstCol">
+      <w:pPr>
+        <w:jc w:val="right"/>
+      </w:pPr>
+      <w:rPr>
+        <w:i/>
+        <w:iCs/>
+      </w:rPr>
+      <w:tblPr/>
+      <w:tcPr>
+        <w:tcBorders>
+          <w:top w:val="nil"/>
+          <w:left w:val="nil"/>
+          <w:bottom w:val="nil"/>
+          <w:insideH w:val="nil"/>
+          <w:insideV w:val="nil"/>
+        </w:tcBorders>
+        <w:shd w:val="clear" w:color="auto" w:fill="FFFFFF" w:themeFill="background1"/>
+      </w:tcPr>
+    </w:tblStylePr>
+    <w:tblStylePr w:type="lastCol">
+      <w:rPr>
+        <w:i/>
+        <w:iCs/>
+      </w:rPr>
+      <w:tblPr/>
+      <w:tcPr>
+        <w:tcBorders>
+          <w:top w:val="nil"/>
+          <w:bottom w:val="nil"/>
+          <w:right w:val="nil"/>
+          <w:insideH w:val="nil"/>
+          <w:insideV w:val="nil"/>
+        </w:tcBorders>
+        <w:shd w:val="clear" w:color="auto" w:fill="FFFFFF" w:themeFill="background1"/>
+      </w:tcPr>
+    </w:tblStylePr>
+    <w:tblStylePr w:type="band1Vert">
+      <w:tblPr/>
+      <w:tcPr>
+        <w:shd w:val="clear" w:color="auto" w:fill="DAEEF3" w:themeFill="accent5" w:themeFillTint="33"/>
+      </w:tcPr>
+    </w:tblStylePr>
+    <w:tblStylePr w:type="band1Horz">
+      <w:tblPr/>
+      <w:tcPr>
+        <w:shd w:val="clear" w:color="auto" w:fill="DAEEF3" w:themeFill="accent5" w:themeFillTint="33"/>
+      </w:tcPr>
+    </w:tblStylePr>
+    <w:tblStylePr w:type="neCell">
+      <w:tblPr/>
+      <w:tcPr>
+        <w:tcBorders>
+          <w:bottom w:val="single" w:sz="4" w:space="0" w:color="92CDDC" w:themeColor="accent5" w:themeTint="99"/>
+        </w:tcBorders>
+      </w:tcPr>
+    </w:tblStylePr>
+    <w:tblStylePr w:type="nwCell">
+      <w:tblPr/>
+      <w:tcPr>
+        <w:tcBorders>
+          <w:bottom w:val="single" w:sz="4" w:space="0" w:color="92CDDC" w:themeColor="accent5" w:themeTint="99"/>
+        </w:tcBorders>
+      </w:tcPr>
+    </w:tblStylePr>
+    <w:tblStylePr w:type="seCell">
+      <w:tblPr/>
+      <w:tcPr>
+        <w:tcBorders>
+          <w:top w:val="single" w:sz="4" w:space="0" w:color="92CDDC" w:themeColor="accent5" w:themeTint="99"/>
+        </w:tcBorders>
+      </w:tcPr>
+    </w:tblStylePr>
+    <w:tblStylePr w:type="swCell">
+      <w:tblPr/>
+      <w:tcPr>
+        <w:tcBorders>
+          <w:top w:val="single" w:sz="4" w:space="0" w:color="92CDDC" w:themeColor="accent5" w:themeTint="99"/>
+        </w:tcBorders>
+      </w:tcPr>
+    </w:tblStylePr>
   </w:style>
 </w:styles>
 </file>

</xml_diff>

<commit_message>
EN ESTE PUNTO EL PUTO CLUSTERING DEL INFIERNO ESTA ESTABLE, REZA PARA NO TENER QUE VOLVER
</commit_message>
<xml_diff>
--- a/TFM_education_ai_analytics/docs/Memoria_TFM.docx
+++ b/TFM_education_ai_analytics/docs/Memoria_TFM.docx
@@ -4220,21 +4220,21 @@
         <w:rPr>
           <w:lang w:eastAsia="es-ES"/>
         </w:rPr>
-        <w:t xml:space="preserve">Diseñar, implementar y evaluar una arquitectura híbrida de Deep Learning que integre modelos de </w:t>
+        <w:t xml:space="preserve">Diseñar, implementar y evaluar una arquitectura híbrida de Deep Learning que integre aprendizaje no supervisado mediante </w:t>
       </w:r>
       <w:proofErr w:type="spellStart"/>
       <w:r>
         <w:rPr>
           <w:lang w:eastAsia="es-ES"/>
         </w:rPr>
-        <w:t>Autoencoders</w:t>
+        <w:t>autoencoders</w:t>
       </w:r>
       <w:proofErr w:type="spellEnd"/>
       <w:r>
         <w:rPr>
           <w:lang w:eastAsia="es-ES"/>
         </w:rPr>
-        <w:t xml:space="preserve"> para la representación de espacios latentes y redes </w:t>
+        <w:t xml:space="preserve"> y técnicas de clustering para construir representaciones latentes y perfiles estudiantiles, y redes </w:t>
       </w:r>
       <w:proofErr w:type="spellStart"/>
       <w:r>
@@ -4248,19 +4248,7 @@
         <w:rPr>
           <w:lang w:eastAsia="es-ES"/>
         </w:rPr>
-        <w:t xml:space="preserve"> para el modelado secuencial, con el fin de predecir el riesgo de fracaso</w:t>
-      </w:r>
-      <w:r>
-        <w:rPr>
-          <w:lang w:eastAsia="es-ES"/>
-        </w:rPr>
-        <w:t xml:space="preserve"> y abandono</w:t>
-      </w:r>
-      <w:r>
-        <w:rPr>
-          <w:lang w:eastAsia="es-ES"/>
-        </w:rPr>
-        <w:t xml:space="preserve"> académico en el </w:t>
+        <w:t xml:space="preserve"> para modelar la evolución temporal de la interacción con el entorno virtual, con el objetivo de predecir de forma temprana el riesgo de fracaso y abandono académico en el </w:t>
       </w:r>
       <w:proofErr w:type="spellStart"/>
       <w:r>
@@ -4274,7 +4262,7 @@
         <w:rPr>
           <w:lang w:eastAsia="es-ES"/>
         </w:rPr>
-        <w:t xml:space="preserve"> OULAD y garantizar la interpretabilidad de las decisiones mediante técnicas de Inteligencia Artificial Explicable (XAI).</w:t>
+        <w:t xml:space="preserve"> OULAD, incorporando además técnicas de Inteligencia Artificial Explicable (XAI) que permitan interpretar y justificar las predicciones del modelo.</w:t>
       </w:r>
     </w:p>
     <w:p>
@@ -4344,20 +4332,20 @@
         <w:rPr>
           <w:lang w:eastAsia="es-ES"/>
         </w:rPr>
-        <w:t xml:space="preserve"> transformando los registros brutos de interacción (logs) en secuencias temporales estructuradas que permitan capturar la evolución dinámica del aprendizaje, más allá de las métricas estáticas acumuladas.</w:t>
-      </w:r>
-      <w:r>
-        <w:rPr>
-          <w:lang w:eastAsia="es-ES"/>
-        </w:rPr>
-        <w:t xml:space="preserve"> Está relación temporal es muy importante para las redes </w:t>
+        <w:t xml:space="preserve"> transformando los registros brutos de interacción (logs) en secuencias temporales estructuradas que </w:t>
       </w:r>
       <w:r>
         <w:rPr>
           <w:lang w:eastAsia="es-ES"/>
         </w:rPr>
         <w:lastRenderedPageBreak/>
-        <w:t xml:space="preserve">neuronales de tipo </w:t>
+        <w:t>permitan capturar la evolución dinámica del aprendizaje, más allá de las métricas estáticas acumuladas.</w:t>
+      </w:r>
+      <w:r>
+        <w:rPr>
+          <w:lang w:eastAsia="es-ES"/>
+        </w:rPr>
+        <w:t xml:space="preserve"> Está relación temporal es muy importante para las redes neuronales de tipo </w:t>
       </w:r>
       <w:proofErr w:type="spellStart"/>
       <w:r>
@@ -4503,13 +4491,49 @@
           <w:bCs/>
           <w:lang w:eastAsia="es-ES"/>
         </w:rPr>
-        <w:t>Aplicar algoritmos de Clustering sobre el espacio latente (Aprendizaje No Supervisado)</w:t>
-      </w:r>
-      <w:r>
-        <w:rPr>
-          <w:lang w:eastAsia="es-ES"/>
-        </w:rPr>
-        <w:t xml:space="preserve"> para segmentar a la población estudiantil e identificar arquetipos de aprendizaje automáticos, analizando si estos grupos mejoran la capacidad predictiva del sistema.</w:t>
+        <w:t xml:space="preserve">Aplicar </w:t>
+      </w:r>
+      <w:r>
+        <w:rPr>
+          <w:b/>
+          <w:bCs/>
+          <w:lang w:eastAsia="es-ES"/>
+        </w:rPr>
+        <w:t xml:space="preserve">diferentes </w:t>
+      </w:r>
+      <w:r>
+        <w:rPr>
+          <w:b/>
+          <w:bCs/>
+          <w:lang w:eastAsia="es-ES"/>
+        </w:rPr>
+        <w:t xml:space="preserve">técnicas de aprendizaje no supervisado </w:t>
+      </w:r>
+      <w:r>
+        <w:rPr>
+          <w:lang w:eastAsia="es-ES"/>
+        </w:rPr>
+        <w:t xml:space="preserve">mediante algoritmos de clustering sobre distintas representaciones comprimidas de los datos —espacio latente aprendido por </w:t>
+      </w:r>
+      <w:proofErr w:type="spellStart"/>
+      <w:r>
+        <w:rPr>
+          <w:lang w:eastAsia="es-ES"/>
+        </w:rPr>
+        <w:t>a</w:t>
+      </w:r>
+      <w:r>
+        <w:rPr>
+          <w:lang w:eastAsia="es-ES"/>
+        </w:rPr>
+        <w:t>utoencoder</w:t>
+      </w:r>
+      <w:proofErr w:type="spellEnd"/>
+      <w:r>
+        <w:rPr>
+          <w:lang w:eastAsia="es-ES"/>
+        </w:rPr>
+        <w:t xml:space="preserve"> y espacio reducido mediante PCA— con el fin de segmentar la población estudiantil, identificar arquetipos de aprendizaje emergentes y comparar hasta qué punto cada representación preserva o resalta estructura útil. </w:t>
       </w:r>
     </w:p>
     <w:p>
@@ -4690,7 +4714,14 @@
         <w:rPr>
           <w:lang w:eastAsia="es-ES"/>
         </w:rPr>
-        <w:t>) —un método basado en la teoría de juegos que permite descomponer la predicción de cualquier modelo para entender el peso de cada factor— con el fin de cuantificar la contribución individual y global de cada variable en la predicción final del éxito o riesgo del estudiante.</w:t>
+        <w:t xml:space="preserve">) —un método basado en la teoría de juegos que permite descomponer la predicción de cualquier modelo para entender el peso de cada factor— con el </w:t>
+      </w:r>
+      <w:r>
+        <w:rPr>
+          <w:lang w:eastAsia="es-ES"/>
+        </w:rPr>
+        <w:lastRenderedPageBreak/>
+        <w:t>fin de cuantificar la contribución individual y global de cada variable en la predicción final del éxito o riesgo del estudiante.</w:t>
       </w:r>
     </w:p>
     <w:p>
@@ -4730,14 +4761,7 @@
         <w:rPr>
           <w:lang w:eastAsia="es-ES"/>
         </w:rPr>
-        <w:t xml:space="preserve">, F1-Score) y su capacidad </w:t>
-      </w:r>
-      <w:r>
-        <w:rPr>
-          <w:lang w:eastAsia="es-ES"/>
-        </w:rPr>
-        <w:lastRenderedPageBreak/>
-        <w:t>explicativa frente a las líneas base tradicionales (</w:t>
+        <w:t>, F1-Score) y su capacidad explicativa frente a las líneas base tradicionales (</w:t>
       </w:r>
       <w:proofErr w:type="spellStart"/>
       <w:r>
@@ -6477,7 +6501,30 @@
     </w:p>
     <w:p>
       <w:r>
-        <w:t>En síntesis, el Marco Teórico expuesto evidencia que tanto las técnicas no supervisadas como las supervisadas poseen fortalezas complementarias. Mientras que el clustering permite descubrir la estructura subyacente de los datos sin sesgos previos, los modelos supervisados capitalizan esa información para realizar predicciones concretas. Esta complementariedad teórica sugiere que la integración de ambas ramas —en un enfoque híbrido— constituye la arquitectura idónea para abordar la complejidad del comportamiento estudiantil en plataformas como Moodle, premisa que guiará la revisión de la literatura y la propuesta metodológica de este trabajo.</w:t>
+        <w:t xml:space="preserve">En síntesis, el </w:t>
+      </w:r>
+      <w:r>
+        <w:t>m</w:t>
+      </w:r>
+      <w:r>
+        <w:t xml:space="preserve">arco </w:t>
+      </w:r>
+      <w:r>
+        <w:t>t</w:t>
+      </w:r>
+      <w:r>
+        <w:t xml:space="preserve">eórico expuesto evidencia que tanto las técnicas no supervisadas como las supervisadas poseen fortalezas complementarias. Mientras que el clustering permite descubrir la estructura subyacente de los datos sin sesgos previos, los modelos supervisados capitalizan esa información para realizar predicciones concretas. Esta complementariedad teórica sugiere que la integración de ambas ramas —en un enfoque híbrido— constituye la arquitectura idónea para abordar la complejidad del comportamiento estudiantil en plataformas como </w:t>
+      </w:r>
+      <w:proofErr w:type="spellStart"/>
+      <w:r>
+        <w:t>m</w:t>
+      </w:r>
+      <w:r>
+        <w:t>oodle</w:t>
+      </w:r>
+      <w:proofErr w:type="spellEnd"/>
+      <w:r>
+        <w:t>, premisa que guiará la revisión de la literatura y la propuesta metodológica de este trabajo.</w:t>
       </w:r>
     </w:p>
     <w:p>
@@ -6502,7 +6549,25 @@
     </w:p>
     <w:p>
       <w:r>
-        <w:t xml:space="preserve">La literatura científica reciente en Minería de Datos Educativos ha evolucionado desde la aplicación aislada de algoritmos básicos hacia arquitecturas cada vez más complejas orientadas a la personalización. Para contextualizar la contribución de este TFM, esta sección analiza las investigaciones más relevantes de los últimos cinco años que han utilizado el </w:t>
+        <w:t xml:space="preserve">La literatura científica reciente en </w:t>
+      </w:r>
+      <w:r>
+        <w:t>m</w:t>
+      </w:r>
+      <w:r>
+        <w:t xml:space="preserve">inería de </w:t>
+      </w:r>
+      <w:r>
+        <w:t>d</w:t>
+      </w:r>
+      <w:r>
+        <w:t xml:space="preserve">atos </w:t>
+      </w:r>
+      <w:r>
+        <w:t>e</w:t>
+      </w:r>
+      <w:r>
+        <w:t xml:space="preserve">ducativos ha evolucionado desde la aplicación aislada de algoritmos básicos hacia arquitecturas cada vez más complejas orientadas a la personalización. Para contextualizar la contribución de este TFM, esta sección analiza las investigaciones más relevantes de los últimos cinco años que han utilizado el </w:t>
       </w:r>
       <w:proofErr w:type="spellStart"/>
       <w:r>
@@ -6510,55 +6575,44 @@
       </w:r>
       <w:proofErr w:type="spellEnd"/>
       <w:r>
-        <w:t xml:space="preserve"> OULAD. El análisis se estructura focalizándose en la evolución metodológica: partiendo de los enfoques puramente exploratorios (no supervisados) y predictivos (supervisados), hasta llegar a las propuestas híbridas más vanguardistas. Asimismo, se identifican las limitaciones recurrentes en los estudios actuales —específicamente en la reducción de dimensionalidad y la interpretabilidad— que justifican la necesidad de explorar técnicas no lineales de Deep </w:t>
+        <w:t xml:space="preserve"> OULAD. El análisis se estructura focalizándose en la evolución metodológica: partiendo de los enfoques puramente exploratorios (no supervisados) y predictivos (supervisados), hasta llegar a las propuestas híbridas más vanguardistas. Asimismo, se identifican las limitaciones recurrentes en los estudios actuales —específicamente en la reducción de dimensionalidad y la interpretabilidad— que justifican la necesidad de explorar técnicas no lineales de Deep Learning.</w:t>
+      </w:r>
+    </w:p>
+    <w:p>
+      <w:pPr>
+        <w:pStyle w:val="Ttulo3"/>
+      </w:pPr>
+      <w:bookmarkStart w:id="19" w:name="_Toc221788345"/>
+      <w:r>
+        <w:t>Aprendizaje no supervisado en EDM.</w:t>
+      </w:r>
+      <w:bookmarkEnd w:id="19"/>
+    </w:p>
+    <w:p>
+      <w:pPr>
+        <w:rPr>
+          <w:lang w:eastAsia="es-ES"/>
+        </w:rPr>
+      </w:pPr>
+      <w:r>
+        <w:rPr>
+          <w:lang w:eastAsia="es-ES"/>
+        </w:rPr>
+        <w:t xml:space="preserve">En el contexto específico del </w:t>
       </w:r>
       <w:proofErr w:type="spellStart"/>
       <w:r>
-        <w:t>Learning.</w:t>
-      </w:r>
-      <w:r>
-        <w:t>Aprendizaje</w:t>
+        <w:rPr>
+          <w:lang w:eastAsia="es-ES"/>
+        </w:rPr>
+        <w:t>dataset</w:t>
       </w:r>
       <w:proofErr w:type="spellEnd"/>
       <w:r>
-        <w:t xml:space="preserve"> no supervisado en EDM</w:t>
-      </w:r>
-    </w:p>
-    <w:p>
-      <w:pPr>
-        <w:pStyle w:val="Ttulo3"/>
-      </w:pPr>
-      <w:bookmarkStart w:id="19" w:name="_Toc221788345"/>
-      <w:r>
-        <w:t>Aprendizaje no supervisado en EDM.</w:t>
-      </w:r>
-      <w:bookmarkEnd w:id="19"/>
-    </w:p>
-    <w:p>
-      <w:pPr>
-        <w:rPr>
-          <w:lang w:eastAsia="es-ES"/>
-        </w:rPr>
-      </w:pPr>
-      <w:r>
-        <w:rPr>
-          <w:lang w:eastAsia="es-ES"/>
-        </w:rPr>
-        <w:t xml:space="preserve">En el contexto específico del </w:t>
-      </w:r>
-      <w:proofErr w:type="spellStart"/>
-      <w:r>
-        <w:rPr>
-          <w:lang w:eastAsia="es-ES"/>
-        </w:rPr>
-        <w:t>dataset</w:t>
-      </w:r>
-      <w:proofErr w:type="spellEnd"/>
-      <w:r>
-        <w:rPr>
-          <w:lang w:eastAsia="es-ES"/>
-        </w:rPr>
-        <w:t xml:space="preserve"> OULAD, la investigación más reciente no solo valida la eficacia de las técnicas de clustering, sino que las posiciona como herramientas indispensables para la personalización educativa. Un ejemplo paradigmático es el estudio publicado por </w:t>
+        <w:rPr>
+          <w:lang w:eastAsia="es-ES"/>
+        </w:rPr>
+        <w:t xml:space="preserve"> OULAD, la investigación más reciente no solo valida la eficacia de las técnicas de clustering, sino que las posiciona como herramientas indispensables para la personalización educativa. Un ejemplo es el estudio publicado por </w:t>
       </w:r>
       <w:r>
         <w:rPr>
@@ -6625,7 +6679,19 @@
         <w:rPr>
           <w:lang w:eastAsia="es-ES"/>
         </w:rPr>
-        <w:t>lustering Jerárquico, empleando PCA (Análisis de Componentes Principales) para gestionar la alta dimensionalidad de las variables demográficas y de interacción.</w:t>
+        <w:t xml:space="preserve">lustering </w:t>
+      </w:r>
+      <w:r>
+        <w:rPr>
+          <w:lang w:eastAsia="es-ES"/>
+        </w:rPr>
+        <w:t>j</w:t>
+      </w:r>
+      <w:r>
+        <w:rPr>
+          <w:lang w:eastAsia="es-ES"/>
+        </w:rPr>
+        <w:t>erárquico, empleando PCA (Análisis de Componentes Principales) para gestionar la alta dimensionalidad de las variables demográficas y de interacción.</w:t>
       </w:r>
     </w:p>
     <w:p>
@@ -6732,88 +6798,32 @@
       </w:r>
     </w:p>
     <w:p>
-      <w:pPr>
-        <w:rPr>
-          <w:lang w:eastAsia="es-ES"/>
-        </w:rPr>
-      </w:pPr>
-      <w:r>
-        <w:rPr>
-          <w:lang w:eastAsia="es-ES"/>
-        </w:rPr>
+      <w:bookmarkStart w:id="20" w:name="_Toc221788346"/>
+      <w:r>
         <w:lastRenderedPageBreak/>
-        <w:t xml:space="preserve">Estos hallazgos son fundamentales para la presente investigación, pues confirman que OULAD contiene patrones latentes robustos. Sin embargo, la dependencia metodológica de este estudio reciente en el PCA sugiere que el campo sigue priorizando transformaciones lineales. </w:t>
-      </w:r>
-      <w:r>
-        <w:rPr>
-          <w:b/>
-          <w:bCs/>
-          <w:lang w:eastAsia="es-ES"/>
-        </w:rPr>
-        <w:t>Esto abre una oportunidad clara de mejora</w:t>
-      </w:r>
-      <w:r>
-        <w:rPr>
-          <w:lang w:eastAsia="es-ES"/>
-        </w:rPr>
-        <w:t>: si un modelo lineal como el PCA logra estos resultados, la aplicación de técnicas no lineales (</w:t>
+        <w:t xml:space="preserve">Estos hallazgos son relevantes para la presente investigación, ya que sugieren que el </w:t>
       </w:r>
       <w:proofErr w:type="spellStart"/>
       <w:r>
-        <w:rPr>
-          <w:lang w:eastAsia="es-ES"/>
-        </w:rPr>
-        <w:t>Autoencoders</w:t>
+        <w:t>dataset</w:t>
       </w:r>
       <w:proofErr w:type="spellEnd"/>
       <w:r>
-        <w:rPr>
-          <w:lang w:eastAsia="es-ES"/>
-        </w:rPr>
-        <w:t>) podría capturar matices del comportamiento estudiantil que actualmente se pierden</w:t>
-      </w:r>
-      <w:r>
-        <w:rPr>
-          <w:lang w:eastAsia="es-ES"/>
-        </w:rPr>
-        <w:t xml:space="preserve">, siendo una de las hipótesis </w:t>
-      </w:r>
-      <w:r>
-        <w:rPr>
-          <w:lang w:eastAsia="es-ES"/>
-        </w:rPr>
-        <w:t xml:space="preserve">de este </w:t>
-      </w:r>
-      <w:r>
-        <w:rPr>
-          <w:lang w:eastAsia="es-ES"/>
-        </w:rPr>
-        <w:t>t</w:t>
-      </w:r>
-      <w:r>
-        <w:rPr>
-          <w:lang w:eastAsia="es-ES"/>
-        </w:rPr>
-        <w:t xml:space="preserve">rabajo de </w:t>
-      </w:r>
-      <w:r>
-        <w:rPr>
-          <w:lang w:eastAsia="es-ES"/>
-        </w:rPr>
-        <w:t>f</w:t>
-      </w:r>
-      <w:r>
-        <w:rPr>
-          <w:lang w:eastAsia="es-ES"/>
-        </w:rPr>
-        <w:t>in de Máster.</w:t>
+        <w:t xml:space="preserve"> OULAD contiene estructura y regularidades aprovechables. No obstante, el hecho de que el estudio reciente se apoye metodológicamente en PCA también refleja que el campo tiende a priorizar transformaciones lineales por su simplicidad e interpretabilidad. En este contexto, se propone explorar el uso de técnicas no lineales (</w:t>
+      </w:r>
+      <w:proofErr w:type="spellStart"/>
+      <w:r>
+        <w:t>autoencoders</w:t>
+      </w:r>
+      <w:proofErr w:type="spellEnd"/>
+      <w:r>
+        <w:t>) como una vía complementaria para evaluar si pueden representar aspectos del comportamiento estudiantil que PCA no capture de forma directa. Esta propuesta se plantea de manera exploratoria, sin asumir a priori una mejora garantizada, y su utilidad se determinará empíricamente a partir de comparativas y métricas en las fases posteriores del trabajo.</w:t>
       </w:r>
     </w:p>
     <w:p>
       <w:pPr>
         <w:pStyle w:val="Ttulo3"/>
       </w:pPr>
-      <w:bookmarkStart w:id="20" w:name="_Toc221788346"/>
       <w:r>
         <w:t>Aprendizaje supervisado en EDM</w:t>
       </w:r>
@@ -7064,11 +7074,19 @@
           <w:lang w:eastAsia="es-ES"/>
         </w:rPr>
       </w:pPr>
-      <w:r>
-        <w:rPr>
-          <w:lang w:eastAsia="es-ES"/>
-        </w:rPr>
-        <w:t xml:space="preserve">En respuesta a estas ineficiencias, investigaciones emergentes han comenzado a señalar a la arquitectura </w:t>
+    </w:p>
+    <w:p>
+      <w:pPr>
+        <w:rPr>
+          <w:lang w:eastAsia="es-ES"/>
+        </w:rPr>
+      </w:pPr>
+      <w:r>
+        <w:rPr>
+          <w:lang w:eastAsia="es-ES"/>
+        </w:rPr>
+        <w:lastRenderedPageBreak/>
+        <w:t xml:space="preserve">En respuesta a estas ineficiencias, investigaciones emergentes han empezado a explorar la arquitectura </w:t>
       </w:r>
       <w:proofErr w:type="spellStart"/>
       <w:r>
@@ -7082,15 +7100,30 @@
         <w:rPr>
           <w:lang w:eastAsia="es-ES"/>
         </w:rPr>
-        <w:t xml:space="preserve"> como la evolución natural. Estudios recientes </w:t>
-      </w:r>
-      <w:r>
-        <w:rPr>
-          <w:noProof/>
-          <w:lang w:eastAsia="es-ES"/>
-        </w:rPr>
-        <w:t>Kusumawardani &amp; Alfarozi</w:t>
-      </w:r>
+        <w:t xml:space="preserve"> como una alternativa prometedora. Estudios recientes como </w:t>
+      </w:r>
+      <w:proofErr w:type="spellStart"/>
+      <w:r>
+        <w:rPr>
+          <w:lang w:eastAsia="es-ES"/>
+        </w:rPr>
+        <w:t>Kusumawardani</w:t>
+      </w:r>
+      <w:proofErr w:type="spellEnd"/>
+      <w:r>
+        <w:rPr>
+          <w:lang w:eastAsia="es-ES"/>
+        </w:rPr>
+        <w:t xml:space="preserve"> &amp; </w:t>
+      </w:r>
+      <w:proofErr w:type="spellStart"/>
+      <w:r>
+        <w:rPr>
+          <w:lang w:eastAsia="es-ES"/>
+        </w:rPr>
+        <w:t>Alfarozi</w:t>
+      </w:r>
+      <w:proofErr w:type="spellEnd"/>
       <w:r>
         <w:rPr>
           <w:lang w:eastAsia="es-ES"/>
@@ -7102,7 +7135,7 @@
           <w:rPr>
             <w:lang w:eastAsia="es-ES"/>
           </w:rPr>
-          <w:id w:val="487990424"/>
+          <w:id w:val="-946463200"/>
           <w:citation/>
         </w:sdtPr>
         <w:sdtContent>
@@ -7143,7 +7176,13 @@
         <w:rPr>
           <w:lang w:eastAsia="es-ES"/>
         </w:rPr>
-        <w:t xml:space="preserve"> han implementado modelos de </w:t>
+        <w:t xml:space="preserve"> </w:t>
+      </w:r>
+      <w:r>
+        <w:rPr>
+          <w:lang w:eastAsia="es-ES"/>
+        </w:rPr>
+        <w:t xml:space="preserve">han implementado modelos </w:t>
       </w:r>
       <w:proofErr w:type="spellStart"/>
       <w:r>
@@ -7185,14 +7224,7 @@
         <w:rPr>
           <w:lang w:eastAsia="es-ES"/>
         </w:rPr>
-        <w:t xml:space="preserve"> OULAD, demostrando empíricamente que esta arquitectura supera a </w:t>
-      </w:r>
-      <w:r>
-        <w:rPr>
-          <w:lang w:eastAsia="es-ES"/>
-        </w:rPr>
-        <w:lastRenderedPageBreak/>
-        <w:t>las redes recurrentes. Al reemplazar la memoria de estado oculta por capas de atención (</w:t>
+        <w:t xml:space="preserve"> OULAD, observando que, en su configuración experimental, pueden superar a enfoques recurrentes en términos de rendimiento predictivo. Al reemplazar la memoria de estado oculta por capas de atención (</w:t>
       </w:r>
       <w:proofErr w:type="spellStart"/>
       <w:r>
@@ -7220,38 +7252,47 @@
         <w:rPr>
           <w:lang w:eastAsia="es-ES"/>
         </w:rPr>
-        <w:t>), estos modelos no solo mejoran la precisión predictiva, sino que resuelven los problemas de coste computacional permitiendo una paralelización similar a las redes totalmente conectadas.</w:t>
-      </w:r>
-    </w:p>
-    <w:p>
-      <w:pPr>
-        <w:rPr>
-          <w:lang w:eastAsia="es-ES"/>
-        </w:rPr>
-      </w:pPr>
-      <w:r>
-        <w:rPr>
-          <w:lang w:eastAsia="es-ES"/>
-        </w:rPr>
-        <w:t xml:space="preserve">Más allá de la eficiencia, la ventaja decisiva de los Transformers para este TFM reside en su interpretabilidad intrínseca. A diferencia de las "cajas negras" tradicionales, los mecanismos de </w:t>
-      </w:r>
-      <w:r>
-        <w:rPr>
-          <w:lang w:eastAsia="es-ES"/>
-        </w:rPr>
-        <w:t>Autoatención</w:t>
-      </w:r>
-      <w:r>
-        <w:rPr>
-          <w:lang w:eastAsia="es-ES"/>
-        </w:rPr>
-        <w:t xml:space="preserve"> (Self-</w:t>
+        <w:t>), estos modelos pueden ofrecer mejoras de eficiencia al habilitar un mayor grado de paralelización durante el entrenamiento, aproximándose en este aspecto a redes totalmente conectadas.</w:t>
+      </w:r>
+    </w:p>
+    <w:p>
+      <w:pPr>
+        <w:ind w:firstLine="488"/>
+        <w:rPr>
+          <w:lang w:eastAsia="es-ES"/>
+        </w:rPr>
+      </w:pPr>
+      <w:r>
+        <w:rPr>
+          <w:lang w:eastAsia="es-ES"/>
+        </w:rPr>
+        <w:t xml:space="preserve">Más allá de la eficiencia, una posible ventaja de los </w:t>
       </w:r>
       <w:proofErr w:type="spellStart"/>
       <w:r>
         <w:rPr>
           <w:lang w:eastAsia="es-ES"/>
         </w:rPr>
+        <w:t>t</w:t>
+      </w:r>
+      <w:r>
+        <w:rPr>
+          <w:lang w:eastAsia="es-ES"/>
+        </w:rPr>
+        <w:t>ransformers</w:t>
+      </w:r>
+      <w:proofErr w:type="spellEnd"/>
+      <w:r>
+        <w:rPr>
+          <w:lang w:eastAsia="es-ES"/>
+        </w:rPr>
+        <w:t xml:space="preserve"> para este TFM es su potencial interpretativo. Aunque siguen siendo modelos complejos, los mecanismos de autoatención (Self-</w:t>
+      </w:r>
+      <w:proofErr w:type="spellStart"/>
+      <w:r>
+        <w:rPr>
+          <w:lang w:eastAsia="es-ES"/>
+        </w:rPr>
         <w:t>Attention</w:t>
       </w:r>
       <w:proofErr w:type="spellEnd"/>
@@ -7259,27 +7300,21 @@
         <w:rPr>
           <w:lang w:eastAsia="es-ES"/>
         </w:rPr>
-        <w:t xml:space="preserve">) generan matrices de pesos que indican explícitamente qué interacciones pasadas (ej. una tarea específica en la semana 2) influyeron más en la predicción final. Este TFM capitalizará dicha característica: se propone no solo utilizar </w:t>
-      </w:r>
-      <w:proofErr w:type="spellStart"/>
-      <w:r>
-        <w:rPr>
-          <w:lang w:eastAsia="es-ES"/>
-        </w:rPr>
-        <w:t>t</w:t>
-      </w:r>
-      <w:r>
-        <w:rPr>
-          <w:lang w:eastAsia="es-ES"/>
-        </w:rPr>
-        <w:t>ransformers</w:t>
-      </w:r>
-      <w:proofErr w:type="spellEnd"/>
-      <w:r>
-        <w:rPr>
-          <w:lang w:eastAsia="es-ES"/>
-        </w:rPr>
-        <w:t xml:space="preserve"> para maximizar la precisión, sino explotar sus mapas de atención —complementados con técnicas agnósticas como SHAP— para dotar al sistema híbrido de una capacidad explicativa (XAI) directa, permitiendo al docente entender el "porqué" del riesgo detectado sin sacrificar la potencia computacional.</w:t>
+        <w:t xml:space="preserve">) generan matrices de pesos que permiten analizar qué partes de la secuencia (por ejemplo, una interacción o actividad en una semana concreta) han sido más relevantes para la predicción. Este TFM aprovechará esa </w:t>
+      </w:r>
+      <w:r>
+        <w:rPr>
+          <w:b/>
+          <w:bCs/>
+          <w:lang w:eastAsia="es-ES"/>
+        </w:rPr>
+        <w:t>posibilidad de análisis</w:t>
+      </w:r>
+      <w:r>
+        <w:rPr>
+          <w:lang w:eastAsia="es-ES"/>
+        </w:rPr>
+        <w:t>: se propone no solo evaluar Transformers con el objetivo de mejorar la precisión, sino también estudiar sus mapas de atención —complementados con técnicas agnósticas como SHAP— para reforzar la capacidad explicativa (XAI) del sistema híbrido, facilitando que el docente pueda comprender el “porqué” del riesgo detectado sin renunciar a un enfoque de modelado potente.</w:t>
       </w:r>
     </w:p>
     <w:p>
@@ -7481,7 +7516,14 @@
         <w:rPr>
           <w:lang w:eastAsia="es-ES"/>
         </w:rPr>
-        <w:t xml:space="preserve"> como en </w:t>
+        <w:t xml:space="preserve"> </w:t>
+      </w:r>
+      <w:r>
+        <w:rPr>
+          <w:lang w:eastAsia="es-ES"/>
+        </w:rPr>
+        <w:lastRenderedPageBreak/>
+        <w:t xml:space="preserve">como en </w:t>
       </w:r>
       <w:r>
         <w:rPr>
@@ -7590,40 +7632,30 @@
     </w:p>
     <w:p>
       <w:pPr>
-        <w:rPr>
-          <w:lang w:eastAsia="es-ES"/>
-        </w:rPr>
-      </w:pPr>
-      <w:r>
-        <w:rPr>
-          <w:lang w:eastAsia="es-ES"/>
-        </w:rPr>
-        <w:lastRenderedPageBreak/>
-        <w:t xml:space="preserve">Dado que el aprendizaje humano es un proceso complejo y dinámico, esta asunción de linealidad podría estar simplificando la realidad de los datos. Por ello, este TFM propone una evolución metodológica sustituyendo la proyección lineal del PCA por una arquitectura de </w:t>
+        <w:ind w:firstLine="488"/>
+        <w:rPr>
+          <w:lang w:eastAsia="es-ES"/>
+        </w:rPr>
+      </w:pPr>
+      <w:r>
+        <w:rPr>
+          <w:lang w:eastAsia="es-ES"/>
+        </w:rPr>
+        <w:t xml:space="preserve">Dado que el aprendizaje humano es un proceso complejo y dinámico, la asunción de linealidad puede resultar limitante en ciertos contextos y simplificar relaciones potencialmente más ricas en los datos. Por ello, este TFM plantea complementar el enfoque basado en PCA con una exploración de arquitecturas de </w:t>
       </w:r>
       <w:proofErr w:type="spellStart"/>
       <w:r>
         <w:rPr>
-          <w:b/>
-          <w:bCs/>
-          <w:lang w:eastAsia="es-ES"/>
-        </w:rPr>
-        <w:t>Autoencoders</w:t>
+          <w:lang w:eastAsia="es-ES"/>
+        </w:rPr>
+        <w:t>autoencoders</w:t>
       </w:r>
       <w:proofErr w:type="spellEnd"/>
       <w:r>
         <w:rPr>
-          <w:b/>
-          <w:bCs/>
-          <w:lang w:eastAsia="es-ES"/>
-        </w:rPr>
-        <w:t xml:space="preserve"> (Deep Learning)</w:t>
-      </w:r>
-      <w:r>
-        <w:rPr>
-          <w:lang w:eastAsia="es-ES"/>
-        </w:rPr>
-        <w:t>. Esta aproximación busca capturar las relaciones no lineales que el PCA omite, generando una representación latente más rica que potencie la precisión de los modelos predictivos posteriores.</w:t>
+          <w:lang w:eastAsia="es-ES"/>
+        </w:rPr>
+        <w:t xml:space="preserve"> (Deep Learning) como alternativa no lineal de reducción de dimensionalidad. El objetivo es evaluar empíricamente si estas representaciones latentes son capaces de capturar dependencias que PCA no modela de forma directa y, en caso de aportar valor, utilizarlas como base para los modelos predictivos posteriores.</w:t>
       </w:r>
     </w:p>
     <w:p>
@@ -7848,7 +7880,14 @@
         <w:rPr>
           <w:lang w:eastAsia="es-ES"/>
         </w:rPr>
-        <w:t>De hecho, la estructura de estas redes profundas dificulta su comprensión teórica incluso para expertos en la materia, debido a la geometría de sus espacios de alta dimensión</w:t>
+        <w:t xml:space="preserve">De hecho, la estructura de estas redes profundas dificulta su comprensión teórica incluso para expertos en la materia, debido a la geometría de sus </w:t>
+      </w:r>
+      <w:r>
+        <w:rPr>
+          <w:lang w:eastAsia="es-ES"/>
+        </w:rPr>
+        <w:lastRenderedPageBreak/>
+        <w:t>espacios de alta dimensión</w:t>
       </w:r>
       <w:r>
         <w:rPr>
@@ -7915,7 +7954,6 @@
         <w:rPr>
           <w:lang w:eastAsia="es-ES"/>
         </w:rPr>
-        <w:lastRenderedPageBreak/>
         <w:t xml:space="preserve">Para mitigar esta problemática sin renunciar a la potencia de los modelos no lineales, este TFM adopta una estrategia de </w:t>
       </w:r>
       <w:proofErr w:type="spellStart"/>
@@ -8212,20 +8250,14 @@
           <w:bCs/>
           <w:lang w:eastAsia="es-ES"/>
         </w:rPr>
+        <w:lastRenderedPageBreak/>
         <w:t>Exploración de la no-linealidad:</w:t>
       </w:r>
       <w:r>
         <w:rPr>
           <w:lang w:eastAsia="es-ES"/>
         </w:rPr>
-        <w:t xml:space="preserve"> En los trabajos analizados (como El Ghali et al., 2025), se observa un uso frecuente de técnicas lineales como el PCA para la reducción de dimensionalidad. Si bien estas técnicas son efectivas, cabe la posibilidad de que la complejidad del comportamiento estudiantil contenga </w:t>
-      </w:r>
-      <w:r>
-        <w:rPr>
-          <w:lang w:eastAsia="es-ES"/>
-        </w:rPr>
-        <w:lastRenderedPageBreak/>
-        <w:t xml:space="preserve">matices no lineales que se pierden en estas proyecciones. Por ello, resulta pertinente explorar si arquitecturas de Deep Learning, como los </w:t>
+        <w:t xml:space="preserve"> En los trabajos analizados (como El Ghali et al., 2025), se observa un uso frecuente de técnicas lineales como el PCA para la reducción de dimensionalidad. Si bien estas técnicas son efectivas, cabe la posibilidad de que la complejidad del comportamiento estudiantil contenga matices no lineales que se pierden en estas proyecciones. Por ello, resulta pertinente explorar si arquitecturas de Deep Learning, como los </w:t>
       </w:r>
       <w:proofErr w:type="spellStart"/>
       <w:r>
@@ -8444,6 +8476,7 @@
         <w:rPr>
           <w:lang w:eastAsia="es-ES"/>
         </w:rPr>
+        <w:lastRenderedPageBreak/>
         <w:t>explicabilidad</w:t>
       </w:r>
       <w:proofErr w:type="spellEnd"/>
@@ -8451,14 +8484,7 @@
         <w:rPr>
           <w:lang w:eastAsia="es-ES"/>
         </w:rPr>
-        <w:t xml:space="preserve"> dual) se presenta no solo como una arquitectura híbrida de alto interés experimental, sino como una propuesta novedosa que busca cubrir el vacío existente. Este enfoque pretende verificar si la integración sinérgica de estas tres técnicas </w:t>
-      </w:r>
-      <w:r>
-        <w:rPr>
-          <w:lang w:eastAsia="es-ES"/>
-        </w:rPr>
-        <w:lastRenderedPageBreak/>
-        <w:t>avanzadas ofrece ventajas tangibles y superiores frente a la aplicación fragmentada o tradicional observada en el estado del arte.</w:t>
+        <w:t xml:space="preserve"> dual) se presenta no solo como una arquitectura híbrida de alto interés experimental, sino como una propuesta novedosa que busca cubrir el vacío existente. Este enfoque pretende verificar si la integración sinérgica de estas tres técnicas avanzadas ofrece ventajas tangibles y superiores frente a la aplicación fragmentada o tradicional observada en el estado del arte.</w:t>
       </w:r>
     </w:p>
     <w:p>
@@ -10984,10 +11010,7 @@
         <w:ind w:left="567" w:firstLine="141"/>
       </w:pPr>
       <w:r>
-        <w:t>Para materializar este análisis estructural, se presenta a continuación el diccionario de datos detallado resultante de la etapa de preprocesamiento. Este desglose permite visualizar las tres dimensiones críticas que alimentarán el modelo híbrido propuesto: el perfil estático del estudiante, su rendimiento académico continuo y, fundamentalmente, la huella digital dinámica de su comportamiento en el entorno virtual.</w:t>
-      </w:r>
-      <w:r>
-        <w:t xml:space="preserve"> </w:t>
+        <w:t xml:space="preserve">Para materializar este análisis estructural, se presenta a continuación el diccionario de datos detallado resultante de la etapa de preprocesamiento. Este desglose permite visualizar las tres dimensiones críticas que alimentarán el modelo híbrido propuesto: el perfil estático del estudiante, su rendimiento académico continuo y, fundamentalmente, la huella digital dinámica de su comportamiento en el entorno virtual. </w:t>
       </w:r>
     </w:p>
     <w:p>
@@ -11002,10 +11025,7 @@
         <w:t>Tabla I: Dimensión del estudiante</w:t>
       </w:r>
       <w:r>
-        <w:t xml:space="preserve"> </w:t>
-      </w:r>
-      <w:r>
-        <w:t>(students_processed.csv)</w:t>
+        <w:t xml:space="preserve"> (students_processed.csv)</w:t>
       </w:r>
     </w:p>
     <w:p>
@@ -14263,9 +14283,9 @@
         <w:br w:type="page"/>
       </w:r>
     </w:p>
-    <w:bookmarkStart w:id="31" w:name="_Toc10030878" w:displacedByCustomXml="next"/>
+    <w:bookmarkStart w:id="31" w:name="_Toc10030875" w:displacedByCustomXml="next"/>
     <w:bookmarkEnd w:id="31" w:displacedByCustomXml="next"/>
-    <w:bookmarkStart w:id="32" w:name="_Toc10030875" w:displacedByCustomXml="next"/>
+    <w:bookmarkStart w:id="32" w:name="_Toc10030878" w:displacedByCustomXml="next"/>
     <w:bookmarkEnd w:id="32" w:displacedByCustomXml="next"/>
     <w:bookmarkStart w:id="33" w:name="_Toc221788355" w:displacedByCustomXml="next"/>
     <w:sdt>
@@ -14763,9 +14783,9 @@
           <w:lang w:eastAsia="es-ES"/>
         </w:rPr>
       </w:pPr>
-      <w:bookmarkStart w:id="34" w:name="_Toc221788356"/>
-      <w:bookmarkStart w:id="35" w:name="_Apéndice_I:_Repositorio"/>
-      <w:bookmarkEnd w:id="35"/>
+      <w:bookmarkStart w:id="34" w:name="_Apéndice_I:_Repositorio"/>
+      <w:bookmarkStart w:id="35" w:name="_Toc221788356"/>
+      <w:bookmarkEnd w:id="34"/>
       <w:r>
         <w:rPr>
           <w:lang w:eastAsia="es-ES"/>
@@ -14773,7 +14793,7 @@
         <w:lastRenderedPageBreak/>
         <w:t>Apéndice I</w:t>
       </w:r>
-      <w:bookmarkEnd w:id="34"/>
+      <w:bookmarkEnd w:id="35"/>
       <w:r>
         <w:rPr>
           <w:lang w:eastAsia="es-ES"/>

</xml_diff>

<commit_message>
CLUSTERING CON UNOS RESULTADOS INCREIBLES, eres el puto amo
</commit_message>
<xml_diff>
--- a/TFM_education_ai_analytics/docs/Memoria_TFM.docx
+++ b/TFM_education_ai_analytics/docs/Memoria_TFM.docx
@@ -4741,17 +4741,79 @@
           <w:bCs/>
           <w:lang w:eastAsia="es-ES"/>
         </w:rPr>
-        <w:t>Validar empíricamente la superioridad del modelo propuesto</w:t>
-      </w:r>
-      <w:r>
-        <w:rPr>
-          <w:lang w:eastAsia="es-ES"/>
-        </w:rPr>
-        <w:t>, comparando sus métricas de precisión (</w:t>
+        <w:t>Comparar empíricamente el modelo</w:t>
+      </w:r>
+      <w:r>
+        <w:rPr>
+          <w:b/>
+          <w:bCs/>
+          <w:lang w:eastAsia="es-ES"/>
+        </w:rPr>
+        <w:t xml:space="preserve"> </w:t>
       </w:r>
       <w:proofErr w:type="spellStart"/>
       <w:r>
         <w:rPr>
+          <w:b/>
+          <w:bCs/>
+          <w:lang w:eastAsia="es-ES"/>
+        </w:rPr>
+        <w:t>transformers</w:t>
+      </w:r>
+      <w:proofErr w:type="spellEnd"/>
+      <w:r>
+        <w:rPr>
+          <w:b/>
+          <w:bCs/>
+          <w:lang w:eastAsia="es-ES"/>
+        </w:rPr>
+        <w:t xml:space="preserve"> propuesto con líneas base tradicionales (</w:t>
+      </w:r>
+      <w:proofErr w:type="spellStart"/>
+      <w:r>
+        <w:rPr>
+          <w:b/>
+          <w:bCs/>
+          <w:lang w:eastAsia="es-ES"/>
+        </w:rPr>
+        <w:t>Ensembles</w:t>
+      </w:r>
+      <w:proofErr w:type="spellEnd"/>
+      <w:r>
+        <w:rPr>
+          <w:b/>
+          <w:bCs/>
+          <w:lang w:eastAsia="es-ES"/>
+        </w:rPr>
+        <w:t xml:space="preserve"> como </w:t>
+      </w:r>
+      <w:proofErr w:type="spellStart"/>
+      <w:r>
+        <w:rPr>
+          <w:b/>
+          <w:bCs/>
+          <w:lang w:eastAsia="es-ES"/>
+        </w:rPr>
+        <w:t>XGBoost</w:t>
+      </w:r>
+      <w:proofErr w:type="spellEnd"/>
+      <w:r>
+        <w:rPr>
+          <w:b/>
+          <w:bCs/>
+          <w:lang w:eastAsia="es-ES"/>
+        </w:rPr>
+        <w:t xml:space="preserve"> y reducciones lineales con PCA), </w:t>
+      </w:r>
+      <w:r>
+        <w:rPr>
+          <w:lang w:eastAsia="es-ES"/>
+        </w:rPr>
+        <w:t>analizando sus métricas de precisión (</w:t>
+      </w:r>
+      <w:proofErr w:type="spellStart"/>
+      <w:r>
+        <w:rPr>
           <w:lang w:eastAsia="es-ES"/>
         </w:rPr>
         <w:t>Accuracy</w:t>
@@ -4761,35 +4823,21 @@
         <w:rPr>
           <w:lang w:eastAsia="es-ES"/>
         </w:rPr>
-        <w:t>, F1-Score) y su capacidad explicativa frente a las líneas base tradicionales (</w:t>
+        <w:t xml:space="preserve">, F1-Score) y el grado de </w:t>
       </w:r>
       <w:proofErr w:type="spellStart"/>
       <w:r>
         <w:rPr>
           <w:lang w:eastAsia="es-ES"/>
         </w:rPr>
-        <w:t>Ensembles</w:t>
+        <w:t>explicabilidad</w:t>
       </w:r>
       <w:proofErr w:type="spellEnd"/>
       <w:r>
         <w:rPr>
           <w:lang w:eastAsia="es-ES"/>
         </w:rPr>
-        <w:t xml:space="preserve"> como </w:t>
-      </w:r>
-      <w:proofErr w:type="spellStart"/>
-      <w:r>
-        <w:rPr>
-          <w:lang w:eastAsia="es-ES"/>
-        </w:rPr>
-        <w:t>XGBoost</w:t>
-      </w:r>
-      <w:proofErr w:type="spellEnd"/>
-      <w:r>
-        <w:rPr>
-          <w:lang w:eastAsia="es-ES"/>
-        </w:rPr>
-        <w:t xml:space="preserve"> y reducciones lineales con PCA).</w:t>
+        <w:t>, identificando en qué condiciones el enfoque propuesto aporta ventajas o limitaciones.</w:t>
       </w:r>
     </w:p>
     <w:p>
@@ -4846,6 +4894,7 @@
     </w:p>
     <w:p>
       <w:pPr>
+        <w:ind w:firstLine="357"/>
         <w:rPr>
           <w:lang w:eastAsia="es-ES"/>
         </w:rPr>
@@ -4859,6 +4908,7 @@
     </w:p>
     <w:p>
       <w:pPr>
+        <w:ind w:firstLine="357"/>
         <w:rPr>
           <w:lang w:eastAsia="es-ES"/>
         </w:rPr>
@@ -13643,6 +13693,221 @@
         <w:pStyle w:val="Ttulo3"/>
       </w:pPr>
       <w:r>
+        <w:t xml:space="preserve">Modelado I: </w:t>
+      </w:r>
+      <w:proofErr w:type="spellStart"/>
+      <w:r>
+        <w:t>Autoencoder</w:t>
+      </w:r>
+      <w:proofErr w:type="spellEnd"/>
+    </w:p>
+    <w:p>
+      <w:pPr>
+        <w:pStyle w:val="Ttulo3"/>
+      </w:pPr>
+      <w:r>
+        <w:t xml:space="preserve">Modelado 2: Clustering con </w:t>
+      </w:r>
+      <w:proofErr w:type="spellStart"/>
+      <w:r>
+        <w:t>Autoencoder</w:t>
+      </w:r>
+      <w:proofErr w:type="spellEnd"/>
+      <w:r>
+        <w:t xml:space="preserve"> y PCA</w:t>
+      </w:r>
+    </w:p>
+    <w:p>
+      <w:pPr>
+        <w:rPr>
+          <w:lang w:eastAsia="es-ES"/>
+        </w:rPr>
+      </w:pPr>
+      <w:r>
+        <w:rPr>
+          <w:lang w:eastAsia="es-ES"/>
+        </w:rPr>
+        <w:t xml:space="preserve">Elegimos Gaussian Mixture Models (GMM) como técnica de segmentación por tres motivos principales. En primer lugar, su naturaleza probabilística permite asignar a cada estudiante una distribución de pertenencia a los distintos grupos, en lugar de imponer fronteras duras. Esta propiedad es especialmente adecuada en nuestro contexto, ya que buscamos representar perfiles de comportamiento derivados de </w:t>
+      </w:r>
+      <w:proofErr w:type="spellStart"/>
+      <w:r>
+        <w:rPr>
+          <w:lang w:eastAsia="es-ES"/>
+        </w:rPr>
+        <w:t>embeddings</w:t>
+      </w:r>
+      <w:proofErr w:type="spellEnd"/>
+      <w:r>
+        <w:rPr>
+          <w:lang w:eastAsia="es-ES"/>
+        </w:rPr>
+        <w:t xml:space="preserve"> (p. ej., basados en arquitecturas </w:t>
+      </w:r>
+      <w:proofErr w:type="spellStart"/>
+      <w:r>
+        <w:rPr>
+          <w:lang w:eastAsia="es-ES"/>
+        </w:rPr>
+        <w:t>Transformer</w:t>
+      </w:r>
+      <w:proofErr w:type="spellEnd"/>
+      <w:r>
+        <w:rPr>
+          <w:lang w:eastAsia="es-ES"/>
+        </w:rPr>
+        <w:t>) donde es razonable asumir transiciones graduales entre patrones y, por tanto, incertidumbre en la asignación.</w:t>
+      </w:r>
+    </w:p>
+    <w:p>
+      <w:pPr>
+        <w:rPr>
+          <w:lang w:eastAsia="es-ES"/>
+        </w:rPr>
+      </w:pPr>
+    </w:p>
+    <w:p>
+      <w:pPr>
+        <w:rPr>
+          <w:lang w:eastAsia="es-ES"/>
+        </w:rPr>
+      </w:pPr>
+      <w:r>
+        <w:rPr>
+          <w:lang w:eastAsia="es-ES"/>
+        </w:rPr>
+        <w:t xml:space="preserve">En segundo lugar, GMM ofrece un buen compromiso entre capacidad descriptiva y granularidad. Con k=6 se obtienen agrupaciones suficientemente finas como para capturar heterogeneidad relevante, sin caer en una segmentación excesivamente fragmentada. Esto permite superar la simplificación típica del </w:t>
+      </w:r>
+      <w:proofErr w:type="spellStart"/>
+      <w:r>
+        <w:rPr>
+          <w:lang w:eastAsia="es-ES"/>
+        </w:rPr>
+        <w:t>dataset</w:t>
+      </w:r>
+      <w:proofErr w:type="spellEnd"/>
+      <w:r>
+        <w:rPr>
+          <w:lang w:eastAsia="es-ES"/>
+        </w:rPr>
+        <w:t xml:space="preserve"> original (p. ej., </w:t>
+      </w:r>
+      <w:proofErr w:type="spellStart"/>
+      <w:r>
+        <w:rPr>
+          <w:lang w:eastAsia="es-ES"/>
+        </w:rPr>
+        <w:t>withdraw</w:t>
+      </w:r>
+      <w:proofErr w:type="spellEnd"/>
+      <w:r>
+        <w:rPr>
+          <w:lang w:eastAsia="es-ES"/>
+        </w:rPr>
+        <w:t xml:space="preserve"> / </w:t>
+      </w:r>
+      <w:proofErr w:type="spellStart"/>
+      <w:r>
+        <w:rPr>
+          <w:lang w:eastAsia="es-ES"/>
+        </w:rPr>
+        <w:t>pass</w:t>
+      </w:r>
+      <w:proofErr w:type="spellEnd"/>
+      <w:r>
+        <w:rPr>
+          <w:lang w:eastAsia="es-ES"/>
+        </w:rPr>
+        <w:t xml:space="preserve"> / </w:t>
+      </w:r>
+      <w:proofErr w:type="spellStart"/>
+      <w:r>
+        <w:rPr>
+          <w:lang w:eastAsia="es-ES"/>
+        </w:rPr>
+        <w:t>fail</w:t>
+      </w:r>
+      <w:proofErr w:type="spellEnd"/>
+      <w:r>
+        <w:rPr>
+          <w:lang w:eastAsia="es-ES"/>
+        </w:rPr>
+        <w:t>), obteniendo perfiles más ricos e interpretables, útiles para el análisis y potencialmente para diseñar intervenciones educativas diferenciadas.</w:t>
+      </w:r>
+    </w:p>
+    <w:p>
+      <w:pPr>
+        <w:rPr>
+          <w:lang w:eastAsia="es-ES"/>
+        </w:rPr>
+      </w:pPr>
+    </w:p>
+    <w:p>
+      <w:pPr>
+        <w:rPr>
+          <w:lang w:eastAsia="es-ES"/>
+        </w:rPr>
+      </w:pPr>
+      <w:r>
+        <w:rPr>
+          <w:lang w:eastAsia="es-ES"/>
+        </w:rPr>
+        <w:t xml:space="preserve">Por último, al comparar el comportamiento de GMM sobre la representación lineal (PCA) y sobre el espacio latente aprendido por el </w:t>
+      </w:r>
+      <w:proofErr w:type="spellStart"/>
+      <w:r>
+        <w:rPr>
+          <w:lang w:eastAsia="es-ES"/>
+        </w:rPr>
+        <w:t>Autoencoder</w:t>
+      </w:r>
+      <w:proofErr w:type="spellEnd"/>
+      <w:r>
+        <w:rPr>
+          <w:lang w:eastAsia="es-ES"/>
+        </w:rPr>
+        <w:t xml:space="preserve">, las métricas y las visualizaciones sugieren que el espacio latente del </w:t>
+      </w:r>
+      <w:proofErr w:type="spellStart"/>
+      <w:r>
+        <w:rPr>
+          <w:lang w:eastAsia="es-ES"/>
+        </w:rPr>
+        <w:t>Autoencoder</w:t>
+      </w:r>
+      <w:proofErr w:type="spellEnd"/>
+      <w:r>
+        <w:rPr>
+          <w:lang w:eastAsia="es-ES"/>
+        </w:rPr>
+        <w:t xml:space="preserve"> produce una estructura más coherente y separable, además de perfiles con diferencias más consistentes en la </w:t>
+      </w:r>
+      <w:r>
+        <w:rPr>
+          <w:lang w:eastAsia="es-ES"/>
+        </w:rPr>
+        <w:lastRenderedPageBreak/>
+        <w:t xml:space="preserve">tasa de éxito. Por ello, adoptamos GMM sobre el espacio latente del </w:t>
+      </w:r>
+      <w:proofErr w:type="spellStart"/>
+      <w:r>
+        <w:rPr>
+          <w:lang w:eastAsia="es-ES"/>
+        </w:rPr>
+        <w:t>Autoencoder</w:t>
+      </w:r>
+      <w:proofErr w:type="spellEnd"/>
+      <w:r>
+        <w:rPr>
+          <w:lang w:eastAsia="es-ES"/>
+        </w:rPr>
+        <w:t xml:space="preserve"> como la configuración principal para el análisis posterior.</w:t>
+      </w:r>
+    </w:p>
+    <w:p>
+      <w:pPr>
+        <w:pStyle w:val="Ttulo3"/>
+      </w:pPr>
+      <w:r>
         <w:t xml:space="preserve">Infraestructura de Ingeniería: </w:t>
       </w:r>
       <w:proofErr w:type="spellStart"/>
@@ -13871,7 +14136,6 @@
           <w:bCs/>
           <w:lang w:eastAsia="es-ES"/>
         </w:rPr>
-        <w:lastRenderedPageBreak/>
         <w:t>Orquestación del Pipeline (</w:t>
       </w:r>
       <w:proofErr w:type="spellStart"/>
@@ -13930,6 +14194,7 @@
           <w:bCs/>
           <w:lang w:eastAsia="es-ES"/>
         </w:rPr>
+        <w:lastRenderedPageBreak/>
         <w:t>Ingesta de datos (</w:t>
       </w:r>
       <w:proofErr w:type="spellStart"/>
@@ -14279,7 +14544,6 @@
         </w:rPr>
       </w:pPr>
       <w:r>
-        <w:lastRenderedPageBreak/>
         <w:br w:type="page"/>
       </w:r>
     </w:p>
@@ -19661,6 +19925,92 @@
     </w:lvl>
   </w:abstractNum>
   <w:abstractNum w:abstractNumId="26" w15:restartNumberingAfterBreak="0">
+    <w:nsid w:val="545F0AD1"/>
+    <w:multiLevelType w:val="hybridMultilevel"/>
+    <w:tmpl w:val="5CACC586"/>
+    <w:lvl w:ilvl="0" w:tplc="0C0A000F">
+      <w:start w:val="1"/>
+      <w:numFmt w:val="decimal"/>
+      <w:lvlText w:val="%1."/>
+      <w:lvlJc w:val="left"/>
+      <w:pPr>
+        <w:ind w:left="720" w:hanging="360"/>
+      </w:pPr>
+    </w:lvl>
+    <w:lvl w:ilvl="1" w:tplc="0C0A0019" w:tentative="1">
+      <w:start w:val="1"/>
+      <w:numFmt w:val="lowerLetter"/>
+      <w:lvlText w:val="%2."/>
+      <w:lvlJc w:val="left"/>
+      <w:pPr>
+        <w:ind w:left="1440" w:hanging="360"/>
+      </w:pPr>
+    </w:lvl>
+    <w:lvl w:ilvl="2" w:tplc="0C0A001B" w:tentative="1">
+      <w:start w:val="1"/>
+      <w:numFmt w:val="lowerRoman"/>
+      <w:lvlText w:val="%3."/>
+      <w:lvlJc w:val="right"/>
+      <w:pPr>
+        <w:ind w:left="2160" w:hanging="180"/>
+      </w:pPr>
+    </w:lvl>
+    <w:lvl w:ilvl="3" w:tplc="0C0A000F" w:tentative="1">
+      <w:start w:val="1"/>
+      <w:numFmt w:val="decimal"/>
+      <w:lvlText w:val="%4."/>
+      <w:lvlJc w:val="left"/>
+      <w:pPr>
+        <w:ind w:left="2880" w:hanging="360"/>
+      </w:pPr>
+    </w:lvl>
+    <w:lvl w:ilvl="4" w:tplc="0C0A0019" w:tentative="1">
+      <w:start w:val="1"/>
+      <w:numFmt w:val="lowerLetter"/>
+      <w:lvlText w:val="%5."/>
+      <w:lvlJc w:val="left"/>
+      <w:pPr>
+        <w:ind w:left="3600" w:hanging="360"/>
+      </w:pPr>
+    </w:lvl>
+    <w:lvl w:ilvl="5" w:tplc="0C0A001B" w:tentative="1">
+      <w:start w:val="1"/>
+      <w:numFmt w:val="lowerRoman"/>
+      <w:lvlText w:val="%6."/>
+      <w:lvlJc w:val="right"/>
+      <w:pPr>
+        <w:ind w:left="4320" w:hanging="180"/>
+      </w:pPr>
+    </w:lvl>
+    <w:lvl w:ilvl="6" w:tplc="0C0A000F" w:tentative="1">
+      <w:start w:val="1"/>
+      <w:numFmt w:val="decimal"/>
+      <w:lvlText w:val="%7."/>
+      <w:lvlJc w:val="left"/>
+      <w:pPr>
+        <w:ind w:left="5040" w:hanging="360"/>
+      </w:pPr>
+    </w:lvl>
+    <w:lvl w:ilvl="7" w:tplc="0C0A0019" w:tentative="1">
+      <w:start w:val="1"/>
+      <w:numFmt w:val="lowerLetter"/>
+      <w:lvlText w:val="%8."/>
+      <w:lvlJc w:val="left"/>
+      <w:pPr>
+        <w:ind w:left="5760" w:hanging="360"/>
+      </w:pPr>
+    </w:lvl>
+    <w:lvl w:ilvl="8" w:tplc="0C0A001B" w:tentative="1">
+      <w:start w:val="1"/>
+      <w:numFmt w:val="lowerRoman"/>
+      <w:lvlText w:val="%9."/>
+      <w:lvlJc w:val="right"/>
+      <w:pPr>
+        <w:ind w:left="6480" w:hanging="180"/>
+      </w:pPr>
+    </w:lvl>
+  </w:abstractNum>
+  <w:abstractNum w:abstractNumId="27" w15:restartNumberingAfterBreak="0">
     <w:nsid w:val="579252F5"/>
     <w:multiLevelType w:val="multilevel"/>
     <w:tmpl w:val="8564E4DC"/>
@@ -19773,7 +20123,7 @@
       </w:pPr>
     </w:lvl>
   </w:abstractNum>
-  <w:abstractNum w:abstractNumId="27" w15:restartNumberingAfterBreak="0">
+  <w:abstractNum w:abstractNumId="28" w15:restartNumberingAfterBreak="0">
     <w:nsid w:val="60766086"/>
     <w:multiLevelType w:val="hybridMultilevel"/>
     <w:tmpl w:val="36B2C3F2"/>
@@ -19886,7 +20236,7 @@
       </w:rPr>
     </w:lvl>
   </w:abstractNum>
-  <w:abstractNum w:abstractNumId="28" w15:restartNumberingAfterBreak="0">
+  <w:abstractNum w:abstractNumId="29" w15:restartNumberingAfterBreak="0">
     <w:nsid w:val="60E46482"/>
     <w:multiLevelType w:val="hybridMultilevel"/>
     <w:tmpl w:val="5502ADE0"/>
@@ -19999,7 +20349,7 @@
       </w:rPr>
     </w:lvl>
   </w:abstractNum>
-  <w:abstractNum w:abstractNumId="29" w15:restartNumberingAfterBreak="0">
+  <w:abstractNum w:abstractNumId="30" w15:restartNumberingAfterBreak="0">
     <w:nsid w:val="653C0604"/>
     <w:multiLevelType w:val="hybridMultilevel"/>
     <w:tmpl w:val="EBC482FE"/>
@@ -20112,7 +20462,7 @@
       </w:rPr>
     </w:lvl>
   </w:abstractNum>
-  <w:abstractNum w:abstractNumId="30" w15:restartNumberingAfterBreak="0">
+  <w:abstractNum w:abstractNumId="31" w15:restartNumberingAfterBreak="0">
     <w:nsid w:val="6EC849E6"/>
     <w:multiLevelType w:val="hybridMultilevel"/>
     <w:tmpl w:val="83C80376"/>
@@ -20225,7 +20575,7 @@
       </w:rPr>
     </w:lvl>
   </w:abstractNum>
-  <w:abstractNum w:abstractNumId="31" w15:restartNumberingAfterBreak="0">
+  <w:abstractNum w:abstractNumId="32" w15:restartNumberingAfterBreak="0">
     <w:nsid w:val="72416FAA"/>
     <w:multiLevelType w:val="multilevel"/>
     <w:tmpl w:val="49B4E668"/>
@@ -20365,7 +20715,7 @@
       </w:rPr>
     </w:lvl>
   </w:abstractNum>
-  <w:abstractNum w:abstractNumId="32" w15:restartNumberingAfterBreak="0">
+  <w:abstractNum w:abstractNumId="33" w15:restartNumberingAfterBreak="0">
     <w:nsid w:val="7A707A37"/>
     <w:multiLevelType w:val="hybridMultilevel"/>
     <w:tmpl w:val="76B0AD90"/>
@@ -20478,7 +20828,7 @@
       </w:rPr>
     </w:lvl>
   </w:abstractNum>
-  <w:abstractNum w:abstractNumId="33" w15:restartNumberingAfterBreak="0">
+  <w:abstractNum w:abstractNumId="34" w15:restartNumberingAfterBreak="0">
     <w:nsid w:val="7A8B67FD"/>
     <w:multiLevelType w:val="multilevel"/>
     <w:tmpl w:val="4DFE7854"/>
@@ -20627,7 +20977,7 @@
       </w:rPr>
     </w:lvl>
   </w:abstractNum>
-  <w:abstractNum w:abstractNumId="34" w15:restartNumberingAfterBreak="0">
+  <w:abstractNum w:abstractNumId="35" w15:restartNumberingAfterBreak="0">
     <w:nsid w:val="7B7B6430"/>
     <w:multiLevelType w:val="hybridMultilevel"/>
     <w:tmpl w:val="8C087AEC"/>
@@ -20747,10 +21097,10 @@
     <w:abstractNumId w:val="24"/>
   </w:num>
   <w:num w:numId="3" w16cid:durableId="1371953170">
-    <w:abstractNumId w:val="31"/>
+    <w:abstractNumId w:val="32"/>
   </w:num>
   <w:num w:numId="4" w16cid:durableId="1834489090">
-    <w:abstractNumId w:val="26"/>
+    <w:abstractNumId w:val="27"/>
   </w:num>
   <w:num w:numId="5" w16cid:durableId="1303272639">
     <w:abstractNumId w:val="23"/>
@@ -20762,13 +21112,13 @@
     <w:abstractNumId w:val="16"/>
   </w:num>
   <w:num w:numId="8" w16cid:durableId="773474271">
-    <w:abstractNumId w:val="30"/>
+    <w:abstractNumId w:val="31"/>
   </w:num>
   <w:num w:numId="9" w16cid:durableId="1806653815">
-    <w:abstractNumId w:val="27"/>
+    <w:abstractNumId w:val="28"/>
   </w:num>
   <w:num w:numId="10" w16cid:durableId="368190108">
-    <w:abstractNumId w:val="28"/>
+    <w:abstractNumId w:val="29"/>
   </w:num>
   <w:num w:numId="11" w16cid:durableId="2042515851">
     <w:abstractNumId w:val="6"/>
@@ -20780,13 +21130,13 @@
     <w:abstractNumId w:val="13"/>
   </w:num>
   <w:num w:numId="14" w16cid:durableId="1348292546">
-    <w:abstractNumId w:val="33"/>
+    <w:abstractNumId w:val="34"/>
   </w:num>
   <w:num w:numId="15" w16cid:durableId="1497916014">
     <w:abstractNumId w:val="4"/>
   </w:num>
   <w:num w:numId="16" w16cid:durableId="743454149">
-    <w:abstractNumId w:val="32"/>
+    <w:abstractNumId w:val="33"/>
   </w:num>
   <w:num w:numId="17" w16cid:durableId="42027819">
     <w:abstractNumId w:val="15"/>
@@ -20834,16 +21184,19 @@
     <w:abstractNumId w:val="17"/>
   </w:num>
   <w:num w:numId="32" w16cid:durableId="424956976">
-    <w:abstractNumId w:val="34"/>
+    <w:abstractNumId w:val="35"/>
   </w:num>
   <w:num w:numId="33" w16cid:durableId="2100053422">
-    <w:abstractNumId w:val="29"/>
+    <w:abstractNumId w:val="30"/>
   </w:num>
   <w:num w:numId="34" w16cid:durableId="1312444181">
     <w:abstractNumId w:val="8"/>
   </w:num>
   <w:num w:numId="35" w16cid:durableId="1673952078">
     <w:abstractNumId w:val="14"/>
+  </w:num>
+  <w:num w:numId="36" w16cid:durableId="1553272497">
+    <w:abstractNumId w:val="26"/>
   </w:num>
 </w:numbering>
 </file>

</xml_diff>